<commit_message>
lots of stuff done here
focusing on seller program rn. currently in flowchart IntegratedisplayIO for full program
</commit_message>
<xml_diff>
--- a/flowchart.docx
+++ b/flowchart.docx
@@ -2,6 +2,165 @@
 <file path=word/document.xml><?xml version="1.0" encoding="utf-8"?>
 <w:document xmlns:wpc="http://schemas.microsoft.com/office/word/2010/wordprocessingCanvas" xmlns:cx="http://schemas.microsoft.com/office/drawing/2014/chartex" xmlns:cx1="http://schemas.microsoft.com/office/drawing/2015/9/8/chartex" xmlns:cx2="http://schemas.microsoft.com/office/drawing/2015/10/21/chartex" xmlns:cx3="http://schemas.microsoft.com/office/drawing/2016/5/9/chartex" xmlns:cx4="http://schemas.microsoft.com/office/drawing/2016/5/10/chartex" xmlns:cx5="http://schemas.microsoft.com/office/drawing/2016/5/11/chartex" xmlns:cx6="http://schemas.microsoft.com/office/drawing/2016/5/12/chartex" xmlns:cx7="http://schemas.microsoft.com/office/drawing/2016/5/13/chartex" xmlns:cx8="http://schemas.microsoft.com/office/drawing/2016/5/14/chartex" xmlns:mc="http://schemas.openxmlformats.org/markup-compatibility/2006" xmlns:aink="http://schemas.microsoft.com/office/drawing/2016/ink" xmlns:am3d="http://schemas.microsoft.com/office/drawing/2017/model3d" xmlns:o="urn:schemas-microsoft-com:office:office" xmlns:r="http://schemas.openxmlformats.org/officeDocument/2006/relationships" xmlns:m="http://schemas.openxmlformats.org/officeDocument/2006/math" xmlns:v="urn:schemas-microsoft-com:vml" xmlns:wp14="http://schemas.microsoft.com/office/word/2010/wordprocessingDrawing" xmlns:wp="http://schemas.openxmlformats.org/drawingml/2006/wordprocessingDrawing" xmlns:w10="urn:schemas-microsoft-com:office:word" xmlns:w="http://schemas.openxmlformats.org/wordprocessingml/2006/main" xmlns:w14="http://schemas.microsoft.com/office/word/2010/wordml" xmlns:w15="http://schemas.microsoft.com/office/word/2012/wordml" xmlns:w16cex="http://schemas.microsoft.com/office/word/2018/wordml/cex" xmlns:w16cid="http://schemas.microsoft.com/office/word/2016/wordml/cid" xmlns:w16="http://schemas.microsoft.com/office/word/2018/wordml" xmlns:w16sdtdh="http://schemas.microsoft.com/office/word/2020/wordml/sdtdatahash" xmlns:w16se="http://schemas.microsoft.com/office/word/2015/wordml/symex" xmlns:wpg="http://schemas.microsoft.com/office/word/2010/wordprocessingGroup" xmlns:wpi="http://schemas.microsoft.com/office/word/2010/wordprocessingInk" xmlns:wne="http://schemas.microsoft.com/office/word/2006/wordml" xmlns:wps="http://schemas.microsoft.com/office/word/2010/wordprocessingShape" mc:Ignorable="w14 w15 w16se w16cid w16 w16cex w16sdtdh wp14">
   <w:body>
+    <w:p>
+      <w:r>
+        <w:rPr>
+          <w:noProof/>
+        </w:rPr>
+        <mc:AlternateContent>
+          <mc:Choice Requires="wpc">
+            <w:drawing>
+              <wp:anchor distT="0" distB="0" distL="114300" distR="114300" simplePos="0" relativeHeight="251676672" behindDoc="0" locked="0" layoutInCell="1" allowOverlap="1" wp14:anchorId="787B9983" wp14:editId="4F671CA4">
+                <wp:simplePos x="0" y="0"/>
+                <wp:positionH relativeFrom="page">
+                  <wp:align>left</wp:align>
+                </wp:positionH>
+                <wp:positionV relativeFrom="paragraph">
+                  <wp:posOffset>0</wp:posOffset>
+                </wp:positionV>
+                <wp:extent cx="7747000" cy="9137650"/>
+                <wp:effectExtent l="0" t="0" r="6350" b="6350"/>
+                <wp:wrapSquare wrapText="bothSides"/>
+                <wp:docPr id="4" name="Canvas 4"/>
+                <wp:cNvGraphicFramePr>
+                  <a:graphicFrameLocks xmlns:a="http://schemas.openxmlformats.org/drawingml/2006/main" noChangeAspect="1"/>
+                </wp:cNvGraphicFramePr>
+                <a:graphic xmlns:a="http://schemas.openxmlformats.org/drawingml/2006/main">
+                  <a:graphicData uri="http://schemas.microsoft.com/office/word/2010/wordprocessingCanvas">
+                    <wpc:wpc>
+                      <wpc:bg>
+                        <a:solidFill>
+                          <a:schemeClr val="accent2">
+                            <a:lumMod val="20000"/>
+                            <a:lumOff val="80000"/>
+                          </a:schemeClr>
+                        </a:solidFill>
+                      </wpc:bg>
+                      <wpc:whole/>
+                      <wps:wsp>
+                        <wps:cNvPr id="51" name="Text Box 2"/>
+                        <wps:cNvSpPr txBox="1">
+                          <a:spLocks noChangeArrowheads="1"/>
+                        </wps:cNvSpPr>
+                        <wps:spPr bwMode="auto">
+                          <a:xfrm>
+                            <a:off x="2453300" y="180000"/>
+                            <a:ext cx="2074250" cy="298450"/>
+                          </a:xfrm>
+                          <a:prstGeom prst="rect">
+                            <a:avLst/>
+                          </a:prstGeom>
+                          <a:solidFill>
+                            <a:srgbClr val="FFFFFF"/>
+                          </a:solidFill>
+                          <a:ln w="9525">
+                            <a:solidFill>
+                              <a:srgbClr val="000000"/>
+                            </a:solidFill>
+                            <a:miter lim="800000"/>
+                            <a:headEnd/>
+                            <a:tailEnd/>
+                          </a:ln>
+                        </wps:spPr>
+                        <wps:txbx>
+                          <w:txbxContent>
+                            <w:p>
+                              <w:pPr>
+                                <w:spacing w:line="256" w:lineRule="auto"/>
+                                <w:rPr>
+                                  <w:rFonts w:ascii="Calibri" w:eastAsia="Calibri" w:hAnsi="Calibri"/>
+                                  <w:b/>
+                                  <w:bCs/>
+                                </w:rPr>
+                              </w:pPr>
+                              <w:r>
+                                <w:rPr>
+                                  <w:rFonts w:ascii="Calibri" w:eastAsia="Calibri" w:hAnsi="Calibri"/>
+                                  <w:b/>
+                                  <w:bCs/>
+                                </w:rPr>
+                                <w:t>SELLER PROGRAM SEQUENCE</w:t>
+                              </w:r>
+                            </w:p>
+                          </w:txbxContent>
+                        </wps:txbx>
+                        <wps:bodyPr rot="0" vert="horz" wrap="square" lIns="91440" tIns="45720" rIns="91440" bIns="45720" anchor="t" anchorCtr="0">
+                          <a:noAutofit/>
+                        </wps:bodyPr>
+                      </wps:wsp>
+                    </wpc:wpc>
+                  </a:graphicData>
+                </a:graphic>
+                <wp14:sizeRelH relativeFrom="margin">
+                  <wp14:pctWidth>0</wp14:pctWidth>
+                </wp14:sizeRelH>
+                <wp14:sizeRelV relativeFrom="margin">
+                  <wp14:pctHeight>0</wp14:pctHeight>
+                </wp14:sizeRelV>
+              </wp:anchor>
+            </w:drawing>
+          </mc:Choice>
+          <mc:Fallback>
+            <w:pict>
+              <v:group w14:anchorId="787B9983" id="Canvas 4" o:spid="_x0000_s1026" editas="canvas" style="position:absolute;margin-left:0;margin-top:0;width:610pt;height:719.5pt;z-index:251676672;mso-position-horizontal:left;mso-position-horizontal-relative:page;mso-width-relative:margin;mso-height-relative:margin" coordsize="77470,91376" o:gfxdata="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">
+                <v:shapetype id="_x0000_t75" coordsize="21600,21600" o:spt="75" o:preferrelative="t" path="m@4@5l@4@11@9@11@9@5xe" filled="f" stroked="f">
+                  <v:stroke joinstyle="miter"/>
+                  <v:formulas>
+                    <v:f eqn="if lineDrawn pixelLineWidth 0"/>
+                    <v:f eqn="sum @0 1 0"/>
+                    <v:f eqn="sum 0 0 @1"/>
+                    <v:f eqn="prod @2 1 2"/>
+                    <v:f eqn="prod @3 21600 pixelWidth"/>
+                    <v:f eqn="prod @3 21600 pixelHeight"/>
+                    <v:f eqn="sum @0 0 1"/>
+                    <v:f eqn="prod @6 1 2"/>
+                    <v:f eqn="prod @7 21600 pixelWidth"/>
+                    <v:f eqn="sum @8 21600 0"/>
+                    <v:f eqn="prod @7 21600 pixelHeight"/>
+                    <v:f eqn="sum @10 21600 0"/>
+                  </v:formulas>
+                  <v:path o:extrusionok="f" gradientshapeok="t" o:connecttype="rect"/>
+                  <o:lock v:ext="edit" aspectratio="t"/>
+                </v:shapetype>
+                <v:shape id="_x0000_s1027" type="#_x0000_t75" style="position:absolute;width:77470;height:91376;visibility:visible;mso-wrap-style:square" filled="t" fillcolor="#fbe4d5 [661]">
+                  <v:fill o:detectmouseclick="t"/>
+                  <v:path o:connecttype="none"/>
+                </v:shape>
+                <v:shapetype id="_x0000_t202" coordsize="21600,21600" o:spt="202" path="m,l,21600r21600,l21600,xe">
+                  <v:stroke joinstyle="miter"/>
+                  <v:path gradientshapeok="t" o:connecttype="rect"/>
+                </v:shapetype>
+                <v:shape id="_x0000_s1028" type="#_x0000_t202" style="position:absolute;left:24533;top:1800;width:20742;height:2984;visibility:visible;mso-wrap-style:square;v-text-anchor:top" o:gfxdata="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">
+                  <v:textbox>
+                    <w:txbxContent>
+                      <w:p>
+                        <w:pPr>
+                          <w:spacing w:line="256" w:lineRule="auto"/>
+                          <w:rPr>
+                            <w:rFonts w:ascii="Calibri" w:eastAsia="Calibri" w:hAnsi="Calibri"/>
+                            <w:b/>
+                            <w:bCs/>
+                          </w:rPr>
+                        </w:pPr>
+                        <w:r>
+                          <w:rPr>
+                            <w:rFonts w:ascii="Calibri" w:eastAsia="Calibri" w:hAnsi="Calibri"/>
+                            <w:b/>
+                            <w:bCs/>
+                          </w:rPr>
+                          <w:t>SELLER PROGRAM SEQUENCE</w:t>
+                        </w:r>
+                      </w:p>
+                    </w:txbxContent>
+                  </v:textbox>
+                </v:shape>
+                <w10:wrap type="square" anchorx="page"/>
+              </v:group>
+            </w:pict>
+          </mc:Fallback>
+        </mc:AlternateContent>
+      </w:r>
+    </w:p>
     <w:p>
       <w:pPr>
         <w:pStyle w:val="ListParagraph"/>
@@ -10,6 +169,159 @@
           <w:numId w:val="1"/>
         </w:numPr>
       </w:pPr>
+      <w:r>
+        <w:rPr>
+          <w:noProof/>
+        </w:rPr>
+        <w:lastRenderedPageBreak/>
+        <mc:AlternateContent>
+          <mc:Choice Requires="wps">
+            <w:drawing>
+              <wp:anchor distT="45720" distB="45720" distL="114300" distR="114300" simplePos="0" relativeHeight="251678720" behindDoc="0" locked="0" layoutInCell="1" allowOverlap="1" wp14:anchorId="0803E99E" wp14:editId="131CA115">
+                <wp:simplePos x="0" y="0"/>
+                <wp:positionH relativeFrom="margin">
+                  <wp:posOffset>2051050</wp:posOffset>
+                </wp:positionH>
+                <wp:positionV relativeFrom="paragraph">
+                  <wp:posOffset>704850</wp:posOffset>
+                </wp:positionV>
+                <wp:extent cx="1879600" cy="298450"/>
+                <wp:effectExtent l="0" t="0" r="25400" b="25400"/>
+                <wp:wrapSquare wrapText="bothSides"/>
+                <wp:docPr id="6" name="Text Box 2"/>
+                <wp:cNvGraphicFramePr>
+                  <a:graphicFrameLocks xmlns:a="http://schemas.openxmlformats.org/drawingml/2006/main"/>
+                </wp:cNvGraphicFramePr>
+                <a:graphic xmlns:a="http://schemas.openxmlformats.org/drawingml/2006/main">
+                  <a:graphicData uri="http://schemas.microsoft.com/office/word/2010/wordprocessingShape">
+                    <wps:wsp>
+                      <wps:cNvSpPr txBox="1">
+                        <a:spLocks noChangeArrowheads="1"/>
+                      </wps:cNvSpPr>
+                      <wps:spPr bwMode="auto">
+                        <a:xfrm>
+                          <a:off x="0" y="0"/>
+                          <a:ext cx="1879600" cy="298450"/>
+                        </a:xfrm>
+                        <a:prstGeom prst="rect">
+                          <a:avLst/>
+                        </a:prstGeom>
+                        <a:solidFill>
+                          <a:srgbClr val="FFFFFF"/>
+                        </a:solidFill>
+                        <a:ln w="9525">
+                          <a:solidFill>
+                            <a:srgbClr val="000000"/>
+                          </a:solidFill>
+                          <a:miter lim="800000"/>
+                          <a:headEnd/>
+                          <a:tailEnd/>
+                        </a:ln>
+                      </wps:spPr>
+                      <wps:txbx>
+                        <w:txbxContent>
+                          <w:p>
+                            <w:pPr>
+                              <w:rPr>
+                                <w:b/>
+                                <w:bCs/>
+                              </w:rPr>
+                            </w:pPr>
+                            <w:r>
+                              <w:rPr>
+                                <w:b/>
+                                <w:bCs/>
+                              </w:rPr>
+                              <w:t>MAIN PROGRAM SEQUENCE</w:t>
+                            </w:r>
+                          </w:p>
+                        </w:txbxContent>
+                      </wps:txbx>
+                      <wps:bodyPr rot="0" vert="horz" wrap="square" lIns="91440" tIns="45720" rIns="91440" bIns="45720" anchor="t" anchorCtr="0">
+                        <a:noAutofit/>
+                      </wps:bodyPr>
+                    </wps:wsp>
+                  </a:graphicData>
+                </a:graphic>
+                <wp14:sizeRelH relativeFrom="margin">
+                  <wp14:pctWidth>0</wp14:pctWidth>
+                </wp14:sizeRelH>
+                <wp14:sizeRelV relativeFrom="margin">
+                  <wp14:pctHeight>0</wp14:pctHeight>
+                </wp14:sizeRelV>
+              </wp:anchor>
+            </w:drawing>
+          </mc:Choice>
+          <mc:Fallback>
+            <w:pict>
+              <v:shape w14:anchorId="0803E99E" id="Text Box 2" o:spid="_x0000_s1029" type="#_x0000_t202" style="position:absolute;left:0;text-align:left;margin-left:161.5pt;margin-top:55.5pt;width:148pt;height:23.5pt;z-index:251678720;visibility:visible;mso-wrap-style:square;mso-width-percent:0;mso-height-percent:0;mso-wrap-distance-left:9pt;mso-wrap-distance-top:3.6pt;mso-wrap-distance-right:9pt;mso-wrap-distance-bottom:3.6pt;mso-position-horizontal:absolute;mso-position-horizontal-relative:margin;mso-position-vertical:absolute;mso-position-vertical-relative:text;mso-width-percent:0;mso-height-percent:0;mso-width-relative:margin;mso-height-relative:margin;v-text-anchor:top" o:gfxdata="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">
+                <v:textbox>
+                  <w:txbxContent>
+                    <w:p>
+                      <w:pPr>
+                        <w:rPr>
+                          <w:b/>
+                          <w:bCs/>
+                        </w:rPr>
+                      </w:pPr>
+                      <w:r>
+                        <w:rPr>
+                          <w:b/>
+                          <w:bCs/>
+                        </w:rPr>
+                        <w:t>MAIN PROGRAM SEQUENCE</w:t>
+                      </w:r>
+                    </w:p>
+                  </w:txbxContent>
+                </v:textbox>
+                <w10:wrap type="square" anchorx="margin"/>
+              </v:shape>
+            </w:pict>
+          </mc:Fallback>
+        </mc:AlternateContent>
+      </w:r>
+      <w:r>
+        <w:rPr>
+          <w:noProof/>
+        </w:rPr>
+        <mc:AlternateContent>
+          <mc:Choice Requires="wpc">
+            <w:drawing>
+              <wp:inline distT="0" distB="0" distL="0" distR="0" wp14:anchorId="2A7C4CA9" wp14:editId="7D95C928">
+                <wp:extent cx="5486400" cy="3200400"/>
+                <wp:effectExtent l="0" t="0" r="0" b="0"/>
+                <wp:docPr id="3" name="Canvas 3"/>
+                <wp:cNvGraphicFramePr>
+                  <a:graphicFrameLocks xmlns:a="http://schemas.openxmlformats.org/drawingml/2006/main" noChangeAspect="1"/>
+                </wp:cNvGraphicFramePr>
+                <a:graphic xmlns:a="http://schemas.openxmlformats.org/drawingml/2006/main">
+                  <a:graphicData uri="http://schemas.microsoft.com/office/word/2010/wordprocessingCanvas">
+                    <wpc:wpc>
+                      <wpc:bg>
+                        <a:solidFill>
+                          <a:prstClr val="white"/>
+                        </a:solidFill>
+                      </wpc:bg>
+                      <wpc:whole/>
+                    </wpc:wpc>
+                  </a:graphicData>
+                </a:graphic>
+              </wp:inline>
+            </w:drawing>
+          </mc:Choice>
+          <mc:Fallback>
+            <w:pict>
+              <v:group w14:anchorId="2A9C55CC" id="Canvas 3" o:spid="_x0000_s1026" editas="canvas" style="width:6in;height:252pt;mso-position-horizontal-relative:char;mso-position-vertical-relative:line" coordsize="54864,32004" o:gfxdata="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">
+                <v:shape id="_x0000_s1027" type="#_x0000_t75" style="position:absolute;width:54864;height:32004;visibility:visible;mso-wrap-style:square" filled="t">
+                  <v:fill o:detectmouseclick="t"/>
+                  <v:path o:connecttype="none"/>
+                </v:shape>
+                <w10:anchorlock/>
+              </v:group>
+            </w:pict>
+          </mc:Fallback>
+        </mc:AlternateContent>
+      </w:r>
       <w:r>
         <w:rPr>
           <w:noProof/>
@@ -94,11 +406,7 @@
           </mc:Choice>
           <mc:Fallback>
             <w:pict>
-              <v:shapetype w14:anchorId="03AD42D2" id="_x0000_t202" coordsize="21600,21600" o:spt="202" path="m,l,21600r21600,l21600,xe">
-                <v:stroke joinstyle="miter"/>
-                <v:path gradientshapeok="t" o:connecttype="rect"/>
-              </v:shapetype>
-              <v:shape id="Text Box 2" o:spid="_x0000_s1026" type="#_x0000_t202" style="position:absolute;left:0;text-align:left;margin-left:92.9pt;margin-top:401.25pt;width:27.5pt;height:16.5pt;z-index:251675648;visibility:visible;mso-wrap-style:square;mso-width-percent:0;mso-height-percent:0;mso-wrap-distance-left:9pt;mso-wrap-distance-top:3.6pt;mso-wrap-distance-right:9pt;mso-wrap-distance-bottom:3.6pt;mso-position-horizontal:absolute;mso-position-horizontal-relative:text;mso-position-vertical:absolute;mso-position-vertical-relative:text;mso-width-percent:0;mso-height-percent:0;mso-width-relative:margin;mso-height-relative:margin;v-text-anchor:top" o:gfxdata="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">
+              <v:shape w14:anchorId="03AD42D2" id="_x0000_s1030" type="#_x0000_t202" style="position:absolute;left:0;text-align:left;margin-left:92.9pt;margin-top:401.25pt;width:27.5pt;height:16.5pt;z-index:251675648;visibility:visible;mso-wrap-style:square;mso-width-percent:0;mso-height-percent:0;mso-wrap-distance-left:9pt;mso-wrap-distance-top:3.6pt;mso-wrap-distance-right:9pt;mso-wrap-distance-bottom:3.6pt;mso-position-horizontal:absolute;mso-position-horizontal-relative:text;mso-position-vertical:absolute;mso-position-vertical-relative:text;mso-width-percent:0;mso-height-percent:0;mso-width-relative:margin;mso-height-relative:margin;v-text-anchor:top" o:gfxdata="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">
                 <v:textbox>
                   <w:txbxContent>
                     <w:p>
@@ -198,7 +506,7 @@
           </mc:Choice>
           <mc:Fallback>
             <w:pict>
-              <v:shape w14:anchorId="5F2F98C2" id="_x0000_s1027" type="#_x0000_t202" style="position:absolute;left:0;text-align:left;margin-left:-55.4pt;margin-top:243.65pt;width:20.15pt;height:20.7pt;z-index:251661312;visibility:visible;mso-wrap-style:square;mso-width-percent:0;mso-height-percent:0;mso-wrap-distance-left:9pt;mso-wrap-distance-top:3.6pt;mso-wrap-distance-right:9pt;mso-wrap-distance-bottom:3.6pt;mso-position-horizontal:absolute;mso-position-horizontal-relative:text;mso-position-vertical:absolute;mso-position-vertical-relative:text;mso-width-percent:0;mso-height-percent:0;mso-width-relative:margin;mso-height-relative:margin;v-text-anchor:top" o:gfxdata="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">
+              <v:shape w14:anchorId="5F2F98C2" id="_x0000_s1031" type="#_x0000_t202" style="position:absolute;left:0;text-align:left;margin-left:-55.4pt;margin-top:243.65pt;width:20.15pt;height:20.7pt;z-index:251661312;visibility:visible;mso-wrap-style:square;mso-width-percent:0;mso-height-percent:0;mso-wrap-distance-left:9pt;mso-wrap-distance-top:3.6pt;mso-wrap-distance-right:9pt;mso-wrap-distance-bottom:3.6pt;mso-position-horizontal:absolute;mso-position-horizontal-relative:text;mso-position-vertical:absolute;mso-position-vertical-relative:text;mso-width-percent:0;mso-height-percent:0;mso-width-relative:margin;mso-height-relative:margin;v-text-anchor:top" o:gfxdata="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">
                 <v:textbox>
                   <w:txbxContent>
                     <w:p>
@@ -298,7 +606,7 @@
           </mc:Choice>
           <mc:Fallback>
             <w:pict>
-              <v:shape w14:anchorId="3ECD0624" id="_x0000_s1028" type="#_x0000_t202" style="position:absolute;left:0;text-align:left;margin-left:110.5pt;margin-top:294.4pt;width:20.15pt;height:16pt;z-index:251663360;visibility:visible;mso-wrap-style:square;mso-width-percent:0;mso-height-percent:0;mso-wrap-distance-left:9pt;mso-wrap-distance-top:3.6pt;mso-wrap-distance-right:9pt;mso-wrap-distance-bottom:3.6pt;mso-position-horizontal:absolute;mso-position-horizontal-relative:left-margin-area;mso-position-vertical:absolute;mso-position-vertical-relative:text;mso-width-percent:0;mso-height-percent:0;mso-width-relative:margin;mso-height-relative:margin;v-text-anchor:top" o:gfxdata="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">
+              <v:shape w14:anchorId="3ECD0624" id="_x0000_s1032" type="#_x0000_t202" style="position:absolute;left:0;text-align:left;margin-left:110.5pt;margin-top:294.4pt;width:20.15pt;height:16pt;z-index:251663360;visibility:visible;mso-wrap-style:square;mso-width-percent:0;mso-height-percent:0;mso-wrap-distance-left:9pt;mso-wrap-distance-top:3.6pt;mso-wrap-distance-right:9pt;mso-wrap-distance-bottom:3.6pt;mso-position-horizontal:absolute;mso-position-horizontal-relative:left-margin-area;mso-position-vertical:absolute;mso-position-vertical-relative:text;mso-width-percent:0;mso-height-percent:0;mso-width-relative:margin;mso-height-relative:margin;v-text-anchor:top" o:gfxdata="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">
                 <v:textbox>
                   <w:txbxContent>
                     <w:p>
@@ -408,7 +716,7 @@
           </mc:Choice>
           <mc:Fallback>
             <w:pict>
-              <v:shape w14:anchorId="2B889207" id="_x0000_s1029" type="#_x0000_t202" style="position:absolute;left:0;text-align:left;margin-left:-20.75pt;margin-top:428.75pt;width:26pt;height:17.5pt;z-index:251673600;visibility:visible;mso-wrap-style:square;mso-width-percent:0;mso-height-percent:0;mso-wrap-distance-left:9pt;mso-wrap-distance-top:3.6pt;mso-wrap-distance-right:9pt;mso-wrap-distance-bottom:3.6pt;mso-position-horizontal:absolute;mso-position-horizontal-relative:margin;mso-position-vertical:absolute;mso-position-vertical-relative:text;mso-width-percent:0;mso-height-percent:0;mso-width-relative:margin;mso-height-relative:margin;v-text-anchor:top" o:gfxdata="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">
+              <v:shape w14:anchorId="2B889207" id="_x0000_s1033" type="#_x0000_t202" style="position:absolute;left:0;text-align:left;margin-left:-20.75pt;margin-top:428.75pt;width:26pt;height:17.5pt;z-index:251673600;visibility:visible;mso-wrap-style:square;mso-width-percent:0;mso-height-percent:0;mso-wrap-distance-left:9pt;mso-wrap-distance-top:3.6pt;mso-wrap-distance-right:9pt;mso-wrap-distance-bottom:3.6pt;mso-position-horizontal:absolute;mso-position-horizontal-relative:margin;mso-position-vertical:absolute;mso-position-vertical-relative:text;mso-width-percent:0;mso-height-percent:0;mso-width-relative:margin;mso-height-relative:margin;v-text-anchor:top" o:gfxdata="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">
                 <v:textbox>
                   <w:txbxContent>
                     <w:p>
@@ -523,7 +831,7 @@
           </mc:Choice>
           <mc:Fallback>
             <w:pict>
-              <v:oval w14:anchorId="20F7E864" id="Oval 1" o:spid="_x0000_s1030" style="position:absolute;left:0;text-align:left;margin-left:-14.75pt;margin-top:18.2pt;width:90pt;height:37.65pt;z-index:251659264;visibility:visible;mso-wrap-style:square;mso-width-percent:0;mso-height-percent:0;mso-wrap-distance-left:9pt;mso-wrap-distance-top:0;mso-wrap-distance-right:9pt;mso-wrap-distance-bottom:0;mso-position-horizontal:absolute;mso-position-horizontal-relative:text;mso-position-vertical:absolute;mso-position-vertical-relative:text;mso-width-percent:0;mso-height-percent:0;mso-width-relative:margin;mso-height-relative:margin;v-text-anchor:middle" o:gfxdata="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" fillcolor="#4472c4 [3204]" strokecolor="#1f3763 [1604]" strokeweight="1pt">
+              <v:oval w14:anchorId="20F7E864" id="Oval 1" o:spid="_x0000_s1034" style="position:absolute;left:0;text-align:left;margin-left:-14.75pt;margin-top:18.2pt;width:90pt;height:37.65pt;z-index:251659264;visibility:visible;mso-wrap-style:square;mso-width-percent:0;mso-height-percent:0;mso-wrap-distance-left:9pt;mso-wrap-distance-top:0;mso-wrap-distance-right:9pt;mso-wrap-distance-bottom:0;mso-position-horizontal:absolute;mso-position-horizontal-relative:text;mso-position-vertical:absolute;mso-position-vertical-relative:text;mso-width-percent:0;mso-height-percent:0;mso-width-relative:margin;mso-height-relative:margin;v-text-anchor:middle" o:gfxdata="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" fillcolor="#4472c4 [3204]" strokecolor="#1f3763 [1604]" strokeweight="1pt">
                 <v:stroke joinstyle="miter"/>
                 <v:textbox>
                   <w:txbxContent>
@@ -634,7 +942,7 @@
           </mc:Choice>
           <mc:Fallback>
             <w:pict>
-              <v:shape w14:anchorId="09C885BC" id="_x0000_s1031" type="#_x0000_t202" style="position:absolute;left:0;text-align:left;margin-left:-56.05pt;margin-top:536.25pt;width:26pt;height:17.5pt;z-index:251665408;visibility:visible;mso-wrap-style:square;mso-width-percent:0;mso-height-percent:0;mso-wrap-distance-left:9pt;mso-wrap-distance-top:3.6pt;mso-wrap-distance-right:9pt;mso-wrap-distance-bottom:3.6pt;mso-position-horizontal:absolute;mso-position-horizontal-relative:margin;mso-position-vertical:absolute;mso-position-vertical-relative:text;mso-width-percent:0;mso-height-percent:0;mso-width-relative:margin;mso-height-relative:margin;v-text-anchor:top" o:gfxdata="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">
+              <v:shape w14:anchorId="09C885BC" id="_x0000_s1035" type="#_x0000_t202" style="position:absolute;left:0;text-align:left;margin-left:-56.05pt;margin-top:536.25pt;width:26pt;height:17.5pt;z-index:251665408;visibility:visible;mso-wrap-style:square;mso-width-percent:0;mso-height-percent:0;mso-wrap-distance-left:9pt;mso-wrap-distance-top:3.6pt;mso-wrap-distance-right:9pt;mso-wrap-distance-bottom:3.6pt;mso-position-horizontal:absolute;mso-position-horizontal-relative:margin;mso-position-vertical:absolute;mso-position-vertical-relative:text;mso-width-percent:0;mso-height-percent:0;mso-width-relative:margin;mso-height-relative:margin;v-text-anchor:top" o:gfxdata="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">
                 <v:textbox>
                   <w:txbxContent>
                     <w:p>
@@ -744,7 +1052,7 @@
           </mc:Choice>
           <mc:Fallback>
             <w:pict>
-              <v:shape w14:anchorId="07544373" id="_x0000_s1032" type="#_x0000_t202" style="position:absolute;left:0;text-align:left;margin-left:-11.3pt;margin-top:603.55pt;width:27.5pt;height:16.5pt;z-index:251667456;visibility:visible;mso-wrap-style:square;mso-width-percent:0;mso-height-percent:0;mso-wrap-distance-left:9pt;mso-wrap-distance-top:3.6pt;mso-wrap-distance-right:9pt;mso-wrap-distance-bottom:3.6pt;mso-position-horizontal:absolute;mso-position-horizontal-relative:text;mso-position-vertical:absolute;mso-position-vertical-relative:text;mso-width-percent:0;mso-height-percent:0;mso-width-relative:margin;mso-height-relative:margin;v-text-anchor:top" o:gfxdata="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">
+              <v:shape w14:anchorId="07544373" id="_x0000_s1036" type="#_x0000_t202" style="position:absolute;left:0;text-align:left;margin-left:-11.3pt;margin-top:603.55pt;width:27.5pt;height:16.5pt;z-index:251667456;visibility:visible;mso-wrap-style:square;mso-width-percent:0;mso-height-percent:0;mso-wrap-distance-left:9pt;mso-wrap-distance-top:3.6pt;mso-wrap-distance-right:9pt;mso-wrap-distance-bottom:3.6pt;mso-position-horizontal:absolute;mso-position-horizontal-relative:text;mso-position-vertical:absolute;mso-position-vertical-relative:text;mso-width-percent:0;mso-height-percent:0;mso-width-relative:margin;mso-height-relative:margin;v-text-anchor:top" o:gfxdata="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">
                 <v:textbox>
                   <w:txbxContent>
                     <w:p>
@@ -854,7 +1162,7 @@
           </mc:Choice>
           <mc:Fallback>
             <w:pict>
-              <v:shape w14:anchorId="4EC2BC05" id="_x0000_s1033" type="#_x0000_t202" style="position:absolute;left:0;text-align:left;margin-left:-15.65pt;margin-top:221.2pt;width:27.2pt;height:16pt;z-index:251671552;visibility:visible;mso-wrap-style:square;mso-width-percent:0;mso-height-percent:0;mso-wrap-distance-left:9pt;mso-wrap-distance-top:3.6pt;mso-wrap-distance-right:9pt;mso-wrap-distance-bottom:3.6pt;mso-position-horizontal:absolute;mso-position-horizontal-relative:text;mso-position-vertical:absolute;mso-position-vertical-relative:text;mso-width-percent:0;mso-height-percent:0;mso-width-relative:margin;mso-height-relative:margin;v-text-anchor:top" o:gfxdata="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">
+              <v:shape w14:anchorId="4EC2BC05" id="_x0000_s1037" type="#_x0000_t202" style="position:absolute;left:0;text-align:left;margin-left:-15.65pt;margin-top:221.2pt;width:27.2pt;height:16pt;z-index:251671552;visibility:visible;mso-wrap-style:square;mso-width-percent:0;mso-height-percent:0;mso-wrap-distance-left:9pt;mso-wrap-distance-top:3.6pt;mso-wrap-distance-right:9pt;mso-wrap-distance-bottom:3.6pt;mso-position-horizontal:absolute;mso-position-horizontal-relative:text;mso-position-vertical:absolute;mso-position-vertical-relative:text;mso-width-percent:0;mso-height-percent:0;mso-width-relative:margin;mso-height-relative:margin;v-text-anchor:top" o:gfxdata="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">
                 <v:textbox>
                   <w:txbxContent>
                     <w:p>
@@ -964,7 +1272,7 @@
           </mc:Choice>
           <mc:Fallback>
             <w:pict>
-              <v:shape w14:anchorId="4765AB8D" id="_x0000_s1034" type="#_x0000_t202" style="position:absolute;left:0;text-align:left;margin-left:104.15pt;margin-top:199.65pt;width:30.85pt;height:18.85pt;z-index:251669504;visibility:visible;mso-wrap-style:square;mso-width-percent:0;mso-height-percent:0;mso-wrap-distance-left:9pt;mso-wrap-distance-top:3.6pt;mso-wrap-distance-right:9pt;mso-wrap-distance-bottom:3.6pt;mso-position-horizontal:absolute;mso-position-horizontal-relative:text;mso-position-vertical:absolute;mso-position-vertical-relative:text;mso-width-percent:0;mso-height-percent:0;mso-width-relative:margin;mso-height-relative:margin;v-text-anchor:top" o:gfxdata="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">
+              <v:shape w14:anchorId="4765AB8D" id="_x0000_s1038" type="#_x0000_t202" style="position:absolute;left:0;text-align:left;margin-left:104.15pt;margin-top:199.65pt;width:30.85pt;height:18.85pt;z-index:251669504;visibility:visible;mso-wrap-style:square;mso-width-percent:0;mso-height-percent:0;mso-wrap-distance-left:9pt;mso-wrap-distance-top:3.6pt;mso-wrap-distance-right:9pt;mso-wrap-distance-bottom:3.6pt;mso-position-horizontal:absolute;mso-position-horizontal-relative:text;mso-position-vertical:absolute;mso-position-vertical-relative:text;mso-width-percent:0;mso-height-percent:0;mso-width-relative:margin;mso-height-relative:margin;v-text-anchor:top" o:gfxdata="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">
                 <v:textbox>
                   <w:txbxContent>
                     <w:p>
@@ -2747,27 +3055,8 @@
           </mc:Choice>
           <mc:Fallback>
             <w:pict>
-              <v:group w14:anchorId="7092F829" id="Canvas 2" o:spid="_x0000_s1035" editas="canvas" style="position:absolute;left:0;text-align:left;margin-left:1.4pt;margin-top:0;width:610.6pt;height:795pt;z-index:251658239;mso-position-horizontal-relative:page;mso-width-relative:margin;mso-height-relative:margin" coordsize="77546,100965" o:gfxdata="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">
-                <v:shapetype id="_x0000_t75" coordsize="21600,21600" o:spt="75" o:preferrelative="t" path="m@4@5l@4@11@9@11@9@5xe" filled="f" stroked="f">
-                  <v:stroke joinstyle="miter"/>
-                  <v:formulas>
-                    <v:f eqn="if lineDrawn pixelLineWidth 0"/>
-                    <v:f eqn="sum @0 1 0"/>
-                    <v:f eqn="sum 0 0 @1"/>
-                    <v:f eqn="prod @2 1 2"/>
-                    <v:f eqn="prod @3 21600 pixelWidth"/>
-                    <v:f eqn="prod @3 21600 pixelHeight"/>
-                    <v:f eqn="sum @0 0 1"/>
-                    <v:f eqn="prod @6 1 2"/>
-                    <v:f eqn="prod @7 21600 pixelWidth"/>
-                    <v:f eqn="sum @8 21600 0"/>
-                    <v:f eqn="prod @7 21600 pixelHeight"/>
-                    <v:f eqn="sum @10 21600 0"/>
-                  </v:formulas>
-                  <v:path o:extrusionok="f" gradientshapeok="t" o:connecttype="rect"/>
-                  <o:lock v:ext="edit" aspectratio="t"/>
-                </v:shapetype>
-                <v:shape id="_x0000_s1036" type="#_x0000_t75" style="position:absolute;width:77546;height:100965;visibility:visible;mso-wrap-style:square" filled="t" fillcolor="#e7e6e6 [3214]">
+              <v:group w14:anchorId="7092F829" id="Canvas 2" o:spid="_x0000_s1039" editas="canvas" style="position:absolute;left:0;text-align:left;margin-left:1.4pt;margin-top:0;width:610.6pt;height:795pt;z-index:251658239;mso-position-horizontal-relative:page;mso-width-relative:margin;mso-height-relative:margin" coordsize="77546,100965" o:gfxdata="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">
+                <v:shape id="_x0000_s1040" type="#_x0000_t75" style="position:absolute;width:77546;height:100965;visibility:visible;mso-wrap-style:square" filled="t" fillcolor="#e7e6e6 [3214]">
                   <v:fill o:detectmouseclick="t"/>
                   <v:path o:connecttype="none"/>
                 </v:shape>
@@ -2793,7 +3082,7 @@
                     <v:h position="#0,topLeft" xrange="0,21600"/>
                   </v:handles>
                 </v:shapetype>
-                <v:shape id="Parallelogram 5" o:spid="_x0000_s1037" type="#_x0000_t7" style="position:absolute;left:3348;top:14970;width:17387;height:4018;visibility:visible;mso-wrap-style:square;v-text-anchor:middle" o:gfxdata="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" adj="1248" fillcolor="#4472c4 [3204]" strokecolor="#1f3763 [1604]" strokeweight="1pt">
+                <v:shape id="Parallelogram 5" o:spid="_x0000_s1041" type="#_x0000_t7" style="position:absolute;left:3348;top:14970;width:17387;height:4018;visibility:visible;mso-wrap-style:square;v-text-anchor:middle" o:gfxdata="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" adj="1248" fillcolor="#4472c4 [3204]" strokecolor="#1f3763 [1604]" strokeweight="1pt">
                   <v:textbox>
                     <w:txbxContent>
                       <w:p>
@@ -2807,7 +3096,7 @@
                     </w:txbxContent>
                   </v:textbox>
                 </v:shape>
-                <v:shape id="Parallelogram 9" o:spid="_x0000_s1038" type="#_x0000_t7" style="position:absolute;left:2350;top:9481;width:20435;height:3741;visibility:visible;mso-wrap-style:square;v-text-anchor:middle" o:gfxdata="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" adj="988" fillcolor="#4472c4 [3204]" strokecolor="#1f3763 [1604]" strokeweight="1pt">
+                <v:shape id="Parallelogram 9" o:spid="_x0000_s1042" type="#_x0000_t7" style="position:absolute;left:2350;top:9481;width:20435;height:3741;visibility:visible;mso-wrap-style:square;v-text-anchor:middle" o:gfxdata="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" adj="988" fillcolor="#4472c4 [3204]" strokecolor="#1f3763 [1604]" strokeweight="1pt">
                   <v:textbox>
                     <w:txbxContent>
                       <w:p>
@@ -2830,7 +3119,7 @@
                   <v:stroke joinstyle="miter"/>
                   <v:path gradientshapeok="t" o:connecttype="rect" textboxrect="5400,5400,16200,16200"/>
                 </v:shapetype>
-                <v:shape id="Diamond 12" o:spid="_x0000_s1039" type="#_x0000_t4" style="position:absolute;left:4354;top:30216;width:16002;height:7672;visibility:visible;mso-wrap-style:square;v-text-anchor:middle" o:gfxdata="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" fillcolor="#4472c4 [3204]" strokecolor="#1f3763 [1604]" strokeweight="1pt">
+                <v:shape id="Diamond 12" o:spid="_x0000_s1043" type="#_x0000_t4" style="position:absolute;left:4354;top:30216;width:16002;height:7672;visibility:visible;mso-wrap-style:square;v-text-anchor:middle" o:gfxdata="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" fillcolor="#4472c4 [3204]" strokecolor="#1f3763 [1604]" strokeweight="1pt">
                   <v:textbox>
                     <w:txbxContent>
                       <w:p>
@@ -2884,7 +3173,7 @@
                     </w:txbxContent>
                   </v:textbox>
                 </v:shape>
-                <v:shape id="Parallelogram 16" o:spid="_x0000_s1040" type="#_x0000_t7" style="position:absolute;left:3504;top:39926;width:17387;height:4013;visibility:visible;mso-wrap-style:square;v-text-anchor:middle" o:gfxdata="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" adj="1246" fillcolor="#4472c4 [3204]" strokecolor="#1f3763 [1604]" strokeweight="1pt">
+                <v:shape id="Parallelogram 16" o:spid="_x0000_s1044" type="#_x0000_t7" style="position:absolute;left:3504;top:39926;width:17387;height:4013;visibility:visible;mso-wrap-style:square;v-text-anchor:middle" o:gfxdata="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" adj="1246" fillcolor="#4472c4 [3204]" strokecolor="#1f3763 [1604]" strokeweight="1pt">
                   <v:textbox>
                     <w:txbxContent>
                       <w:p>
@@ -2913,7 +3202,7 @@
                     </w:txbxContent>
                   </v:textbox>
                 </v:shape>
-                <v:shape id="Parallelogram 19" o:spid="_x0000_s1041" type="#_x0000_t7" style="position:absolute;left:1989;top:61746;width:20368;height:3603;visibility:visible;mso-wrap-style:square;v-text-anchor:middle" o:gfxdata="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" adj="955" fillcolor="#4472c4 [3204]" strokecolor="#1f3763 [1604]" strokeweight="1pt">
+                <v:shape id="Parallelogram 19" o:spid="_x0000_s1045" type="#_x0000_t7" style="position:absolute;left:1989;top:61746;width:20368;height:3603;visibility:visible;mso-wrap-style:square;v-text-anchor:middle" o:gfxdata="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" adj="955" fillcolor="#4472c4 [3204]" strokecolor="#1f3763 [1604]" strokeweight="1pt">
                   <v:textbox>
                     <w:txbxContent>
                       <w:p>
@@ -2962,7 +3251,7 @@
                     </w:txbxContent>
                   </v:textbox>
                 </v:shape>
-                <v:shape id="Diamond 22" o:spid="_x0000_s1042" type="#_x0000_t4" style="position:absolute;left:3649;top:67486;width:16976;height:9466;visibility:visible;mso-wrap-style:square;v-text-anchor:middle" o:gfxdata="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" fillcolor="#4472c4 [3204]" strokecolor="#1f3763 [1604]" strokeweight="1pt">
+                <v:shape id="Diamond 22" o:spid="_x0000_s1046" type="#_x0000_t4" style="position:absolute;left:3649;top:67486;width:16976;height:9466;visibility:visible;mso-wrap-style:square;v-text-anchor:middle" o:gfxdata="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" fillcolor="#4472c4 [3204]" strokecolor="#1f3763 [1604]" strokeweight="1pt">
                   <v:textbox>
                     <w:txbxContent>
                       <w:p>
@@ -2991,7 +3280,7 @@
                     </w:txbxContent>
                   </v:textbox>
                 </v:shape>
-                <v:rect id="Rectangle 25" o:spid="_x0000_s1043" style="position:absolute;left:4168;top:56979;width:16065;height:2984;visibility:visible;mso-wrap-style:square;v-text-anchor:middle" o:gfxdata="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" fillcolor="#4472c4 [3204]" strokecolor="#1f3763 [1604]" strokeweight="1pt">
+                <v:rect id="Rectangle 25" o:spid="_x0000_s1047" style="position:absolute;left:4168;top:56979;width:16065;height:2984;visibility:visible;mso-wrap-style:square;v-text-anchor:middle" o:gfxdata="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" fillcolor="#4472c4 [3204]" strokecolor="#1f3763 [1604]" strokeweight="1pt">
                   <v:textbox>
                     <w:txbxContent>
                       <w:p>
@@ -3012,7 +3301,7 @@
                     </w:txbxContent>
                   </v:textbox>
                 </v:rect>
-                <v:rect id="Rectangle 27" o:spid="_x0000_s1044" style="position:absolute;left:13751;top:92508;width:20320;height:4229;visibility:visible;mso-wrap-style:square;v-text-anchor:middle" o:gfxdata="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" fillcolor="#4472c4 [3204]" strokecolor="#1f3763 [1604]" strokeweight="1pt">
+                <v:rect id="Rectangle 27" o:spid="_x0000_s1048" style="position:absolute;left:13751;top:92508;width:20320;height:4229;visibility:visible;mso-wrap-style:square;v-text-anchor:middle" o:gfxdata="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" fillcolor="#4472c4 [3204]" strokecolor="#1f3763 [1604]" strokeweight="1pt">
                   <v:textbox>
                     <w:txbxContent>
                       <w:p>
@@ -3066,7 +3355,7 @@
                     </w:txbxContent>
                   </v:textbox>
                 </v:rect>
-                <v:shape id="Parallelogram 18" o:spid="_x0000_s1045" type="#_x0000_t7" style="position:absolute;left:51889;top:9814;width:20364;height:3600;visibility:visible;mso-wrap-style:square;v-text-anchor:middle" o:gfxdata="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" adj="955" fillcolor="#4472c4 [3204]" strokecolor="#1f3763 [1604]" strokeweight="1pt">
+                <v:shape id="Parallelogram 18" o:spid="_x0000_s1049" type="#_x0000_t7" style="position:absolute;left:51889;top:9814;width:20364;height:3600;visibility:visible;mso-wrap-style:square;v-text-anchor:middle" o:gfxdata="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" adj="955" fillcolor="#4472c4 [3204]" strokecolor="#1f3763 [1604]" strokeweight="1pt">
                   <v:textbox>
                     <w:txbxContent>
                       <w:p>
@@ -3095,7 +3384,7 @@
                     </w:txbxContent>
                   </v:textbox>
                 </v:shape>
-                <v:shape id="Diamond 20" o:spid="_x0000_s1046" type="#_x0000_t4" style="position:absolute;left:3559;top:45676;width:17269;height:9803;visibility:visible;mso-wrap-style:square;v-text-anchor:middle" o:gfxdata="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" fillcolor="#4472c4 [3204]" strokecolor="#1f3763 [1604]" strokeweight="1pt">
+                <v:shape id="Diamond 20" o:spid="_x0000_s1050" type="#_x0000_t4" style="position:absolute;left:3559;top:45676;width:17269;height:9803;visibility:visible;mso-wrap-style:square;v-text-anchor:middle" o:gfxdata="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" fillcolor="#4472c4 [3204]" strokecolor="#1f3763 [1604]" strokeweight="1pt">
                   <v:textbox>
                     <w:txbxContent>
                       <w:p>
@@ -3164,7 +3453,7 @@
                     </w:txbxContent>
                   </v:textbox>
                 </v:shape>
-                <v:shape id="Parallelogram 21" o:spid="_x0000_s1047" type="#_x0000_t7" style="position:absolute;left:22493;top:43460;width:14329;height:5566;visibility:visible;mso-wrap-style:square;v-text-anchor:middle" o:gfxdata="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" adj="2098" fillcolor="#4472c4 [3204]" strokecolor="#1f3763 [1604]" strokeweight="1pt">
+                <v:shape id="Parallelogram 21" o:spid="_x0000_s1051" type="#_x0000_t7" style="position:absolute;left:22493;top:43460;width:14329;height:5566;visibility:visible;mso-wrap-style:square;v-text-anchor:middle" o:gfxdata="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" adj="2098" fillcolor="#4472c4 [3204]" strokecolor="#1f3763 [1604]" strokeweight="1pt">
                   <v:textbox>
                     <w:txbxContent>
                       <w:p>
@@ -3199,7 +3488,7 @@
                     </w:txbxContent>
                   </v:textbox>
                 </v:shape>
-                <v:shape id="Diamond 28" o:spid="_x0000_s1048" type="#_x0000_t4" style="position:absolute;left:2423;top:20910;width:19320;height:7306;visibility:visible;mso-wrap-style:square;v-text-anchor:middle" o:gfxdata="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" fillcolor="#4472c4 [3204]" strokecolor="#1f3763 [1604]" strokeweight="1pt">
+                <v:shape id="Diamond 28" o:spid="_x0000_s1052" type="#_x0000_t4" style="position:absolute;left:2423;top:20910;width:19320;height:7306;visibility:visible;mso-wrap-style:square;v-text-anchor:middle" o:gfxdata="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" fillcolor="#4472c4 [3204]" strokecolor="#1f3763 [1604]" strokeweight="1pt">
                   <v:textbox>
                     <w:txbxContent>
                       <w:p>
@@ -3232,11 +3521,11 @@
                   <v:path arrowok="t" fillok="f" o:connecttype="none"/>
                   <o:lock v:ext="edit" shapetype="t"/>
                 </v:shapetype>
-                <v:shape id="Connector: Elbow 44" o:spid="_x0000_s1049" type="#_x0000_t33" style="position:absolute;left:24260;top:38062;width:1527;height:9269;rotation:90;flip:y;visibility:visible;mso-wrap-style:square" o:connectortype="elbow" o:gfxdata="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" strokecolor="#4472c4 [3204]" strokeweight=".5pt">
+                <v:shape id="Connector: Elbow 44" o:spid="_x0000_s1053" type="#_x0000_t33" style="position:absolute;left:24260;top:38062;width:1527;height:9269;rotation:90;flip:y;visibility:visible;mso-wrap-style:square" o:connectortype="elbow" o:gfxdata="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" strokecolor="#4472c4 [3204]" strokeweight=".5pt">
                   <v:stroke endarrow="block"/>
                 </v:shape>
-                <v:shape id="Connector: Elbow 47" o:spid="_x0000_s1050" type="#_x0000_t33" style="position:absolute;left:20828;top:49026;width:8830;height:1551;flip:y;visibility:visible;mso-wrap-style:square" o:connectortype="elbow" o:gfxdata="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" strokecolor="#4472c4 [3204]" strokeweight=".5pt"/>
-                <v:shape id="Parallelogram 49" o:spid="_x0000_s1051" type="#_x0000_t7" style="position:absolute;left:21577;top:18614;width:20688;height:3331;visibility:visible;mso-wrap-style:square;v-text-anchor:middle" o:gfxdata="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" adj="869" fillcolor="#4472c4 [3204]" strokecolor="#1f3763 [1604]" strokeweight="1pt">
+                <v:shape id="Connector: Elbow 47" o:spid="_x0000_s1054" type="#_x0000_t33" style="position:absolute;left:20828;top:49026;width:8830;height:1551;flip:y;visibility:visible;mso-wrap-style:square" o:connectortype="elbow" o:gfxdata="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" strokecolor="#4472c4 [3204]" strokeweight=".5pt"/>
+                <v:shape id="Parallelogram 49" o:spid="_x0000_s1055" type="#_x0000_t7" style="position:absolute;left:21577;top:18614;width:20688;height:3331;visibility:visible;mso-wrap-style:square;v-text-anchor:middle" o:gfxdata="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" adj="869" fillcolor="#4472c4 [3204]" strokecolor="#1f3763 [1604]" strokeweight="1pt">
                   <v:textbox>
                     <w:txbxContent>
                       <w:p>
@@ -3268,54 +3557,54 @@
                   </v:handles>
                   <o:lock v:ext="edit" shapetype="t"/>
                 </v:shapetype>
-                <v:shape id="Connector: Elbow 50" o:spid="_x0000_s1052" type="#_x0000_t34" style="position:absolute;left:3649;top:41933;width:357;height:30286;rotation:180;flip:x;visibility:visible;mso-wrap-style:square" o:connectortype="elbow" o:gfxdata="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" adj="-147027" strokecolor="#4472c4 [3204]" strokeweight=".5pt">
+                <v:shape id="Connector: Elbow 50" o:spid="_x0000_s1056" type="#_x0000_t34" style="position:absolute;left:3649;top:41933;width:357;height:30286;rotation:180;flip:x;visibility:visible;mso-wrap-style:square" o:connectortype="elbow" o:gfxdata="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" adj="-147027" strokecolor="#4472c4 [3204]" strokeweight=".5pt">
                   <v:stroke endarrow="block"/>
                 </v:shape>
-                <v:shape id="Connector: Elbow 52" o:spid="_x0000_s1053" type="#_x0000_t33" style="position:absolute;left:21743;top:21945;width:10178;height:2618;flip:y;visibility:visible;mso-wrap-style:square" o:connectortype="elbow" o:gfxdata="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" strokecolor="#4472c4 [3204]" strokeweight=".5pt"/>
-                <v:shape id="Connector: Elbow 53" o:spid="_x0000_s1054" type="#_x0000_t33" style="position:absolute;left:25467;top:11745;width:1635;height:12104;rotation:90;flip:y;visibility:visible;mso-wrap-style:square" o:connectortype="elbow" o:gfxdata="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" strokecolor="#4472c4 [3204]" strokeweight=".5pt">
+                <v:shape id="Connector: Elbow 52" o:spid="_x0000_s1057" type="#_x0000_t33" style="position:absolute;left:21743;top:21945;width:10178;height:2618;flip:y;visibility:visible;mso-wrap-style:square" o:connectortype="elbow" o:gfxdata="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" strokecolor="#4472c4 [3204]" strokeweight=".5pt"/>
+                <v:shape id="Connector: Elbow 53" o:spid="_x0000_s1058" type="#_x0000_t33" style="position:absolute;left:25467;top:11745;width:1635;height:12104;rotation:90;flip:y;visibility:visible;mso-wrap-style:square" o:connectortype="elbow" o:gfxdata="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" strokecolor="#4472c4 [3204]" strokeweight=".5pt">
                   <v:stroke endarrow="block"/>
                 </v:shape>
                 <v:shapetype id="_x0000_t32" coordsize="21600,21600" o:spt="32" o:oned="t" path="m,l21600,21600e" filled="f">
                   <v:path arrowok="t" fillok="f" o:connecttype="none"/>
                   <o:lock v:ext="edit" shapetype="t"/>
                 </v:shapetype>
-                <v:shape id="Straight Arrow Connector 54" o:spid="_x0000_s1055" type="#_x0000_t32" style="position:absolute;left:12042;top:18988;width:41;height:1922;visibility:visible;mso-wrap-style:square" o:connectortype="straight" o:gfxdata="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" strokecolor="#4472c4 [3204]" strokeweight=".5pt">
+                <v:shape id="Straight Arrow Connector 54" o:spid="_x0000_s1059" type="#_x0000_t32" style="position:absolute;left:12042;top:18988;width:41;height:1922;visibility:visible;mso-wrap-style:square" o:connectortype="straight" o:gfxdata="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" strokecolor="#4472c4 [3204]" strokeweight=".5pt">
                   <v:stroke endarrow="block" joinstyle="miter"/>
                 </v:shape>
-                <v:shape id="Straight Arrow Connector 55" o:spid="_x0000_s1056" type="#_x0000_t32" style="position:absolute;left:12544;top:13222;width:24;height:1748;flip:x;visibility:visible;mso-wrap-style:square" o:connectortype="straight" o:gfxdata="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" strokecolor="#4472c4 [3204]" strokeweight=".5pt">
+                <v:shape id="Straight Arrow Connector 55" o:spid="_x0000_s1060" type="#_x0000_t32" style="position:absolute;left:12544;top:13222;width:24;height:1748;flip:x;visibility:visible;mso-wrap-style:square" o:connectortype="straight" o:gfxdata="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" strokecolor="#4472c4 [3204]" strokeweight=".5pt">
                   <v:stroke endarrow="block" joinstyle="miter"/>
                 </v:shape>
-                <v:shape id="Straight Arrow Connector 58" o:spid="_x0000_s1057" type="#_x0000_t32" style="position:absolute;left:13035;top:7130;width:0;height:2351;visibility:visible;mso-wrap-style:square" o:connectortype="straight" o:gfxdata="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" strokecolor="#4472c4 [3204]" strokeweight=".5pt">
+                <v:shape id="Straight Arrow Connector 58" o:spid="_x0000_s1061" type="#_x0000_t32" style="position:absolute;left:13035;top:7130;width:0;height:2351;visibility:visible;mso-wrap-style:square" o:connectortype="straight" o:gfxdata="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" strokecolor="#4472c4 [3204]" strokeweight=".5pt">
                   <v:stroke endarrow="block" joinstyle="miter"/>
                 </v:shape>
-                <v:shape id="Straight Arrow Connector 59" o:spid="_x0000_s1058" type="#_x0000_t32" style="position:absolute;left:12083;top:28216;width:272;height:2000;visibility:visible;mso-wrap-style:square" o:connectortype="straight" o:gfxdata="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" strokecolor="#4472c4 [3204]" strokeweight=".5pt">
+                <v:shape id="Straight Arrow Connector 59" o:spid="_x0000_s1062" type="#_x0000_t32" style="position:absolute;left:12083;top:28216;width:272;height:2000;visibility:visible;mso-wrap-style:square" o:connectortype="straight" o:gfxdata="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" strokecolor="#4472c4 [3204]" strokeweight=".5pt">
                   <v:stroke endarrow="block" joinstyle="miter"/>
                 </v:shape>
-                <v:shape id="Connector: Elbow 60" o:spid="_x0000_s1059" type="#_x0000_t34" style="position:absolute;left:3850;top:16979;width:504;height:17073;rotation:180;visibility:visible;mso-wrap-style:square" o:connectortype="elbow" o:gfxdata="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" adj="141198" strokecolor="#4472c4 [3204]" strokeweight=".5pt">
+                <v:shape id="Connector: Elbow 60" o:spid="_x0000_s1063" type="#_x0000_t34" style="position:absolute;left:3850;top:16979;width:504;height:17073;rotation:180;visibility:visible;mso-wrap-style:square" o:connectortype="elbow" o:gfxdata="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" adj="141198" strokecolor="#4472c4 [3204]" strokeweight=".5pt">
                   <v:stroke endarrow="block"/>
                 </v:shape>
-                <v:shape id="Straight Arrow Connector 62" o:spid="_x0000_s1060" type="#_x0000_t32" style="position:absolute;left:12355;top:37888;width:344;height:2038;visibility:visible;mso-wrap-style:square" o:connectortype="straight" o:gfxdata="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" strokecolor="#4472c4 [3204]" strokeweight=".5pt">
+                <v:shape id="Straight Arrow Connector 62" o:spid="_x0000_s1064" type="#_x0000_t32" style="position:absolute;left:12355;top:37888;width:344;height:2038;visibility:visible;mso-wrap-style:square" o:connectortype="straight" o:gfxdata="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" strokecolor="#4472c4 [3204]" strokeweight=".5pt">
                   <v:stroke endarrow="block" joinstyle="miter"/>
                 </v:shape>
-                <v:shape id="Straight Arrow Connector 192" o:spid="_x0000_s1061" type="#_x0000_t32" style="position:absolute;left:12193;top:55479;width:7;height:1500;visibility:visible;mso-wrap-style:square" o:connectortype="straight" o:gfxdata="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" strokecolor="#4472c4 [3204]" strokeweight=".5pt">
+                <v:shape id="Straight Arrow Connector 192" o:spid="_x0000_s1065" type="#_x0000_t32" style="position:absolute;left:12193;top:55479;width:7;height:1500;visibility:visible;mso-wrap-style:square" o:connectortype="straight" o:gfxdata="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" strokecolor="#4472c4 [3204]" strokeweight=".5pt">
                   <v:stroke endarrow="block" joinstyle="miter"/>
                 </v:shape>
-                <v:shape id="Straight Arrow Connector 193" o:spid="_x0000_s1062" type="#_x0000_t32" style="position:absolute;left:12173;top:59963;width:27;height:1783;flip:x;visibility:visible;mso-wrap-style:square" o:connectortype="straight" o:gfxdata="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" strokecolor="#4472c4 [3204]" strokeweight=".5pt">
+                <v:shape id="Straight Arrow Connector 193" o:spid="_x0000_s1066" type="#_x0000_t32" style="position:absolute;left:12173;top:59963;width:27;height:1783;flip:x;visibility:visible;mso-wrap-style:square" o:connectortype="straight" o:gfxdata="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" strokecolor="#4472c4 [3204]" strokeweight=".5pt">
                   <v:stroke endarrow="block" joinstyle="miter"/>
                 </v:shape>
-                <v:shape id="Straight Arrow Connector 194" o:spid="_x0000_s1063" type="#_x0000_t32" style="position:absolute;left:12137;top:65349;width:36;height:2137;flip:x;visibility:visible;mso-wrap-style:square" o:connectortype="straight" o:gfxdata="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" strokecolor="#4472c4 [3204]" strokeweight=".5pt">
+                <v:shape id="Straight Arrow Connector 194" o:spid="_x0000_s1067" type="#_x0000_t32" style="position:absolute;left:12137;top:65349;width:36;height:2137;flip:x;visibility:visible;mso-wrap-style:square" o:connectortype="straight" o:gfxdata="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" strokecolor="#4472c4 [3204]" strokeweight=".5pt">
                   <v:stroke endarrow="block" joinstyle="miter"/>
                 </v:shape>
-                <v:shape id="Straight Arrow Connector 196" o:spid="_x0000_s1064" type="#_x0000_t32" style="position:absolute;left:12193;top:43939;width:4;height:1737;flip:x;visibility:visible;mso-wrap-style:square" o:connectortype="straight" o:gfxdata="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" strokecolor="#4472c4 [3204]" strokeweight=".5pt">
+                <v:shape id="Straight Arrow Connector 196" o:spid="_x0000_s1068" type="#_x0000_t32" style="position:absolute;left:12193;top:43939;width:4;height:1737;flip:x;visibility:visible;mso-wrap-style:square" o:connectortype="straight" o:gfxdata="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" strokecolor="#4472c4 [3204]" strokeweight=".5pt">
                   <v:stroke endarrow="block" joinstyle="miter"/>
                 </v:shape>
-                <v:shape id="Straight Arrow Connector 197" o:spid="_x0000_s1065" type="#_x0000_t32" style="position:absolute;left:12042;top:76952;width:95;height:5402;flip:x;visibility:visible;mso-wrap-style:square" o:connectortype="straight" o:gfxdata="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" strokecolor="#4472c4 [3204]" strokeweight=".5pt">
+                <v:shape id="Straight Arrow Connector 197" o:spid="_x0000_s1069" type="#_x0000_t32" style="position:absolute;left:12042;top:76952;width:95;height:5402;flip:x;visibility:visible;mso-wrap-style:square" o:connectortype="straight" o:gfxdata="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" strokecolor="#4472c4 [3204]" strokeweight=".5pt">
                   <v:stroke endarrow="block" joinstyle="miter"/>
                 </v:shape>
                 <v:shapetype id="_x0000_t120" coordsize="21600,21600" o:spt="120" path="m10800,qx,10800,10800,21600,21600,10800,10800,xe">
                   <v:path gradientshapeok="t" o:connecttype="custom" o:connectlocs="10800,0;3163,3163;0,10800;3163,18437;10800,21600;18437,18437;21600,10800;18437,3163" textboxrect="3163,3163,18437,18437"/>
                 </v:shapetype>
-                <v:shape id="Flowchart: Connector 198" o:spid="_x0000_s1066" type="#_x0000_t120" style="position:absolute;left:8613;top:82354;width:6858;height:5862;visibility:visible;mso-wrap-style:square;v-text-anchor:middle" o:gfxdata="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" fillcolor="#4472c4 [3204]" strokecolor="#1f3763 [1604]" strokeweight="1pt">
+                <v:shape id="Flowchart: Connector 198" o:spid="_x0000_s1070" type="#_x0000_t120" style="position:absolute;left:8613;top:82354;width:6858;height:5862;visibility:visible;mso-wrap-style:square;v-text-anchor:middle" o:gfxdata="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" fillcolor="#4472c4 [3204]" strokecolor="#1f3763 [1604]" strokeweight="1pt">
                   <v:stroke joinstyle="miter"/>
                   <v:textbox>
                     <w:txbxContent>
@@ -3338,7 +3627,7 @@
                     </w:txbxContent>
                   </v:textbox>
                 </v:shape>
-                <v:shape id="Flowchart: Connector 72" o:spid="_x0000_s1067" type="#_x0000_t120" style="position:absolute;left:58569;top:929;width:6858;height:5861;visibility:visible;mso-wrap-style:square;v-text-anchor:middle" o:gfxdata="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" fillcolor="#4472c4 [3204]" strokecolor="#1f3763 [1604]" strokeweight="1pt">
+                <v:shape id="Flowchart: Connector 72" o:spid="_x0000_s1071" type="#_x0000_t120" style="position:absolute;left:58569;top:929;width:6858;height:5861;visibility:visible;mso-wrap-style:square;v-text-anchor:middle" o:gfxdata="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" fillcolor="#4472c4 [3204]" strokecolor="#1f3763 [1604]" strokeweight="1pt">
                   <v:stroke joinstyle="miter"/>
                   <v:textbox>
                     <w:txbxContent>
@@ -3364,10 +3653,10 @@
                     </w:txbxContent>
                   </v:textbox>
                 </v:shape>
-                <v:shape id="Straight Arrow Connector 199" o:spid="_x0000_s1068" type="#_x0000_t32" style="position:absolute;left:61998;top:6790;width:73;height:3024;visibility:visible;mso-wrap-style:square" o:connectortype="straight" o:gfxdata="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" strokecolor="#4472c4 [3204]" strokeweight=".5pt">
+                <v:shape id="Straight Arrow Connector 199" o:spid="_x0000_s1072" type="#_x0000_t32" style="position:absolute;left:61998;top:6790;width:73;height:3024;visibility:visible;mso-wrap-style:square" o:connectortype="straight" o:gfxdata="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" strokecolor="#4472c4 [3204]" strokeweight=".5pt">
                   <v:stroke endarrow="block" joinstyle="miter"/>
                 </v:shape>
-                <v:rect id="Rectangle 74" o:spid="_x0000_s1069" style="position:absolute;left:55886;top:16643;width:12455;height:2962;visibility:visible;mso-wrap-style:square;v-text-anchor:middle" o:gfxdata="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" fillcolor="#4472c4 [3204]" strokecolor="#1f3763 [1604]" strokeweight="1pt">
+                <v:rect id="Rectangle 74" o:spid="_x0000_s1073" style="position:absolute;left:55886;top:16643;width:12455;height:2962;visibility:visible;mso-wrap-style:square;v-text-anchor:middle" o:gfxdata="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" fillcolor="#4472c4 [3204]" strokecolor="#1f3763 [1604]" strokeweight="1pt">
                   <v:textbox>
                     <w:txbxContent>
                       <w:p>
@@ -3407,7 +3696,7 @@
                     </w:txbxContent>
                   </v:textbox>
                 </v:rect>
-                <v:shape id="Straight Arrow Connector 200" o:spid="_x0000_s1070" type="#_x0000_t32" style="position:absolute;left:62071;top:13414;width:42;height:3229;visibility:visible;mso-wrap-style:square" o:connectortype="straight" o:gfxdata="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" strokecolor="#4472c4 [3204]" strokeweight=".5pt">
+                <v:shape id="Straight Arrow Connector 200" o:spid="_x0000_s1074" type="#_x0000_t32" style="position:absolute;left:62071;top:13414;width:42;height:3229;visibility:visible;mso-wrap-style:square" o:connectortype="straight" o:gfxdata="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" strokecolor="#4472c4 [3204]" strokeweight=".5pt">
                   <v:stroke endarrow="block" joinstyle="miter"/>
                 </v:shape>
                 <v:shapetype id="_x0000_t35" coordsize="21600,21600" o:spt="35" o:oned="t" adj="10800,10800" path="m,l@0,0@0@1,21600@1,21600,21600e" filled="f">
@@ -3425,7 +3714,7 @@
                   </v:handles>
                   <o:lock v:ext="edit" shapetype="t"/>
                 </v:shapetype>
-                <v:shape id="Connector: Elbow 201" o:spid="_x0000_s1071" type="#_x0000_t35" style="position:absolute;left:38089;top:-4420;width:8254;height:39795;rotation:-90;flip:x;visibility:visible;mso-wrap-style:square" o:connectortype="elbow" o:gfxdata="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" adj="-5983,8877" strokecolor="#4472c4 [3204]" strokeweight=".5pt">
+                <v:shape id="Connector: Elbow 201" o:spid="_x0000_s1075" type="#_x0000_t35" style="position:absolute;left:38089;top:-4420;width:8254;height:39795;rotation:-90;flip:x;visibility:visible;mso-wrap-style:square" o:connectortype="elbow" o:gfxdata="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" adj="-5983,8877" strokecolor="#4472c4 [3204]" strokeweight=".5pt">
                   <v:stroke endarrow="block"/>
                 </v:shape>
                 <w10:wrap type="square" anchorx="page"/>
@@ -3436,12 +3725,6 @@
       </w:r>
     </w:p>
     <w:sectPr>
-      <w:headerReference w:type="even" r:id="rId7"/>
-      <w:headerReference w:type="default" r:id="rId8"/>
-      <w:footerReference w:type="even" r:id="rId9"/>
-      <w:footerReference w:type="default" r:id="rId10"/>
-      <w:headerReference w:type="first" r:id="rId11"/>
-      <w:footerReference w:type="first" r:id="rId12"/>
       <w:pgSz w:w="12240" w:h="15840"/>
       <w:pgMar w:top="1440" w:right="1440" w:bottom="1440" w:left="1440" w:header="720" w:footer="720" w:gutter="0"/>
       <w:cols w:space="720"/>
@@ -3476,36 +3759,6 @@
 </w:endnotes>
 </file>
 
-<file path=word/footer1.xml><?xml version="1.0" encoding="utf-8"?>
-<w:ftr xmlns:wpc="http://schemas.microsoft.com/office/word/2010/wordprocessingCanvas" xmlns:cx="http://schemas.microsoft.com/office/drawing/2014/chartex" xmlns:cx1="http://schemas.microsoft.com/office/drawing/2015/9/8/chartex" xmlns:cx2="http://schemas.microsoft.com/office/drawing/2015/10/21/chartex" xmlns:cx3="http://schemas.microsoft.com/office/drawing/2016/5/9/chartex" xmlns:cx4="http://schemas.microsoft.com/office/drawing/2016/5/10/chartex" xmlns:cx5="http://schemas.microsoft.com/office/drawing/2016/5/11/chartex" xmlns:cx6="http://schemas.microsoft.com/office/drawing/2016/5/12/chartex" xmlns:cx7="http://schemas.microsoft.com/office/drawing/2016/5/13/chartex" xmlns:cx8="http://schemas.microsoft.com/office/drawing/2016/5/14/chartex" xmlns:mc="http://schemas.openxmlformats.org/markup-compatibility/2006" xmlns:aink="http://schemas.microsoft.com/office/drawing/2016/ink" xmlns:am3d="http://schemas.microsoft.com/office/drawing/2017/model3d" xmlns:o="urn:schemas-microsoft-com:office:office" xmlns:r="http://schemas.openxmlformats.org/officeDocument/2006/relationships" xmlns:m="http://schemas.openxmlformats.org/officeDocument/2006/math" xmlns:v="urn:schemas-microsoft-com:vml" xmlns:wp14="http://schemas.microsoft.com/office/word/2010/wordprocessingDrawing" xmlns:wp="http://schemas.openxmlformats.org/drawingml/2006/wordprocessingDrawing" xmlns:w10="urn:schemas-microsoft-com:office:word" xmlns:w="http://schemas.openxmlformats.org/wordprocessingml/2006/main" xmlns:w14="http://schemas.microsoft.com/office/word/2010/wordml" xmlns:w15="http://schemas.microsoft.com/office/word/2012/wordml" xmlns:w16cex="http://schemas.microsoft.com/office/word/2018/wordml/cex" xmlns:w16cid="http://schemas.microsoft.com/office/word/2016/wordml/cid" xmlns:w16="http://schemas.microsoft.com/office/word/2018/wordml" xmlns:w16sdtdh="http://schemas.microsoft.com/office/word/2020/wordml/sdtdatahash" xmlns:w16se="http://schemas.microsoft.com/office/word/2015/wordml/symex" xmlns:wpg="http://schemas.microsoft.com/office/word/2010/wordprocessingGroup" xmlns:wpi="http://schemas.microsoft.com/office/word/2010/wordprocessingInk" xmlns:wne="http://schemas.microsoft.com/office/word/2006/wordml" xmlns:wps="http://schemas.microsoft.com/office/word/2010/wordprocessingShape" mc:Ignorable="w14 w15 w16se w16cid w16 w16cex w16sdtdh wp14">
-  <w:p>
-    <w:pPr>
-      <w:pStyle w:val="Footer"/>
-    </w:pPr>
-  </w:p>
-</w:ftr>
-</file>
-
-<file path=word/footer2.xml><?xml version="1.0" encoding="utf-8"?>
-<w:ftr xmlns:wpc="http://schemas.microsoft.com/office/word/2010/wordprocessingCanvas" xmlns:cx="http://schemas.microsoft.com/office/drawing/2014/chartex" xmlns:cx1="http://schemas.microsoft.com/office/drawing/2015/9/8/chartex" xmlns:cx2="http://schemas.microsoft.com/office/drawing/2015/10/21/chartex" xmlns:cx3="http://schemas.microsoft.com/office/drawing/2016/5/9/chartex" xmlns:cx4="http://schemas.microsoft.com/office/drawing/2016/5/10/chartex" xmlns:cx5="http://schemas.microsoft.com/office/drawing/2016/5/11/chartex" xmlns:cx6="http://schemas.microsoft.com/office/drawing/2016/5/12/chartex" xmlns:cx7="http://schemas.microsoft.com/office/drawing/2016/5/13/chartex" xmlns:cx8="http://schemas.microsoft.com/office/drawing/2016/5/14/chartex" xmlns:mc="http://schemas.openxmlformats.org/markup-compatibility/2006" xmlns:aink="http://schemas.microsoft.com/office/drawing/2016/ink" xmlns:am3d="http://schemas.microsoft.com/office/drawing/2017/model3d" xmlns:o="urn:schemas-microsoft-com:office:office" xmlns:r="http://schemas.openxmlformats.org/officeDocument/2006/relationships" xmlns:m="http://schemas.openxmlformats.org/officeDocument/2006/math" xmlns:v="urn:schemas-microsoft-com:vml" xmlns:wp14="http://schemas.microsoft.com/office/word/2010/wordprocessingDrawing" xmlns:wp="http://schemas.openxmlformats.org/drawingml/2006/wordprocessingDrawing" xmlns:w10="urn:schemas-microsoft-com:office:word" xmlns:w="http://schemas.openxmlformats.org/wordprocessingml/2006/main" xmlns:w14="http://schemas.microsoft.com/office/word/2010/wordml" xmlns:w15="http://schemas.microsoft.com/office/word/2012/wordml" xmlns:w16cex="http://schemas.microsoft.com/office/word/2018/wordml/cex" xmlns:w16cid="http://schemas.microsoft.com/office/word/2016/wordml/cid" xmlns:w16="http://schemas.microsoft.com/office/word/2018/wordml" xmlns:w16sdtdh="http://schemas.microsoft.com/office/word/2020/wordml/sdtdatahash" xmlns:w16se="http://schemas.microsoft.com/office/word/2015/wordml/symex" xmlns:wpg="http://schemas.microsoft.com/office/word/2010/wordprocessingGroup" xmlns:wpi="http://schemas.microsoft.com/office/word/2010/wordprocessingInk" xmlns:wne="http://schemas.microsoft.com/office/word/2006/wordml" xmlns:wps="http://schemas.microsoft.com/office/word/2010/wordprocessingShape" mc:Ignorable="w14 w15 w16se w16cid w16 w16cex w16sdtdh wp14">
-  <w:p>
-    <w:pPr>
-      <w:pStyle w:val="Footer"/>
-    </w:pPr>
-  </w:p>
-</w:ftr>
-</file>
-
-<file path=word/footer3.xml><?xml version="1.0" encoding="utf-8"?>
-<w:ftr xmlns:wpc="http://schemas.microsoft.com/office/word/2010/wordprocessingCanvas" xmlns:cx="http://schemas.microsoft.com/office/drawing/2014/chartex" xmlns:cx1="http://schemas.microsoft.com/office/drawing/2015/9/8/chartex" xmlns:cx2="http://schemas.microsoft.com/office/drawing/2015/10/21/chartex" xmlns:cx3="http://schemas.microsoft.com/office/drawing/2016/5/9/chartex" xmlns:cx4="http://schemas.microsoft.com/office/drawing/2016/5/10/chartex" xmlns:cx5="http://schemas.microsoft.com/office/drawing/2016/5/11/chartex" xmlns:cx6="http://schemas.microsoft.com/office/drawing/2016/5/12/chartex" xmlns:cx7="http://schemas.microsoft.com/office/drawing/2016/5/13/chartex" xmlns:cx8="http://schemas.microsoft.com/office/drawing/2016/5/14/chartex" xmlns:mc="http://schemas.openxmlformats.org/markup-compatibility/2006" xmlns:aink="http://schemas.microsoft.com/office/drawing/2016/ink" xmlns:am3d="http://schemas.microsoft.com/office/drawing/2017/model3d" xmlns:o="urn:schemas-microsoft-com:office:office" xmlns:r="http://schemas.openxmlformats.org/officeDocument/2006/relationships" xmlns:m="http://schemas.openxmlformats.org/officeDocument/2006/math" xmlns:v="urn:schemas-microsoft-com:vml" xmlns:wp14="http://schemas.microsoft.com/office/word/2010/wordprocessingDrawing" xmlns:wp="http://schemas.openxmlformats.org/drawingml/2006/wordprocessingDrawing" xmlns:w10="urn:schemas-microsoft-com:office:word" xmlns:w="http://schemas.openxmlformats.org/wordprocessingml/2006/main" xmlns:w14="http://schemas.microsoft.com/office/word/2010/wordml" xmlns:w15="http://schemas.microsoft.com/office/word/2012/wordml" xmlns:w16cex="http://schemas.microsoft.com/office/word/2018/wordml/cex" xmlns:w16cid="http://schemas.microsoft.com/office/word/2016/wordml/cid" xmlns:w16="http://schemas.microsoft.com/office/word/2018/wordml" xmlns:w16sdtdh="http://schemas.microsoft.com/office/word/2020/wordml/sdtdatahash" xmlns:w16se="http://schemas.microsoft.com/office/word/2015/wordml/symex" xmlns:wpg="http://schemas.microsoft.com/office/word/2010/wordprocessingGroup" xmlns:wpi="http://schemas.microsoft.com/office/word/2010/wordprocessingInk" xmlns:wne="http://schemas.microsoft.com/office/word/2006/wordml" xmlns:wps="http://schemas.microsoft.com/office/word/2010/wordprocessingShape" mc:Ignorable="w14 w15 w16se w16cid w16 w16cex w16sdtdh wp14">
-  <w:p>
-    <w:pPr>
-      <w:pStyle w:val="Footer"/>
-    </w:pPr>
-  </w:p>
-</w:ftr>
-</file>
-
 <file path=word/footnotes.xml><?xml version="1.0" encoding="utf-8"?>
 <w:footnotes xmlns:wpc="http://schemas.microsoft.com/office/word/2010/wordprocessingCanvas" xmlns:cx="http://schemas.microsoft.com/office/drawing/2014/chartex" xmlns:cx1="http://schemas.microsoft.com/office/drawing/2015/9/8/chartex" xmlns:cx2="http://schemas.microsoft.com/office/drawing/2015/10/21/chartex" xmlns:cx3="http://schemas.microsoft.com/office/drawing/2016/5/9/chartex" xmlns:cx4="http://schemas.microsoft.com/office/drawing/2016/5/10/chartex" xmlns:cx5="http://schemas.microsoft.com/office/drawing/2016/5/11/chartex" xmlns:cx6="http://schemas.microsoft.com/office/drawing/2016/5/12/chartex" xmlns:cx7="http://schemas.microsoft.com/office/drawing/2016/5/13/chartex" xmlns:cx8="http://schemas.microsoft.com/office/drawing/2016/5/14/chartex" xmlns:mc="http://schemas.openxmlformats.org/markup-compatibility/2006" xmlns:aink="http://schemas.microsoft.com/office/drawing/2016/ink" xmlns:am3d="http://schemas.microsoft.com/office/drawing/2017/model3d" xmlns:o="urn:schemas-microsoft-com:office:office" xmlns:r="http://schemas.openxmlformats.org/officeDocument/2006/relationships" xmlns:m="http://schemas.openxmlformats.org/officeDocument/2006/math" xmlns:v="urn:schemas-microsoft-com:vml" xmlns:wp14="http://schemas.microsoft.com/office/word/2010/wordprocessingDrawing" xmlns:wp="http://schemas.openxmlformats.org/drawingml/2006/wordprocessingDrawing" xmlns:w10="urn:schemas-microsoft-com:office:word" xmlns:w="http://schemas.openxmlformats.org/wordprocessingml/2006/main" xmlns:w14="http://schemas.microsoft.com/office/word/2010/wordml" xmlns:w15="http://schemas.microsoft.com/office/word/2012/wordml" xmlns:w16cex="http://schemas.microsoft.com/office/word/2018/wordml/cex" xmlns:w16cid="http://schemas.microsoft.com/office/word/2016/wordml/cid" xmlns:w16="http://schemas.microsoft.com/office/word/2018/wordml" xmlns:w16sdtdh="http://schemas.microsoft.com/office/word/2020/wordml/sdtdatahash" xmlns:w16se="http://schemas.microsoft.com/office/word/2015/wordml/symex" xmlns:wpg="http://schemas.microsoft.com/office/word/2010/wordprocessingGroup" xmlns:wpi="http://schemas.microsoft.com/office/word/2010/wordprocessingInk" xmlns:wne="http://schemas.microsoft.com/office/word/2006/wordml" xmlns:wps="http://schemas.microsoft.com/office/word/2010/wordprocessingShape" mc:Ignorable="w14 w15 w16se w16cid w16 w16cex w16sdtdh wp14">
   <w:footnote w:type="separator" w:id="-1">
@@ -3529,44 +3782,6 @@
     </w:p>
   </w:footnote>
 </w:footnotes>
-</file>
-
-<file path=word/header1.xml><?xml version="1.0" encoding="utf-8"?>
-<w:hdr xmlns:wpc="http://schemas.microsoft.com/office/word/2010/wordprocessingCanvas" xmlns:cx="http://schemas.microsoft.com/office/drawing/2014/chartex" xmlns:cx1="http://schemas.microsoft.com/office/drawing/2015/9/8/chartex" xmlns:cx2="http://schemas.microsoft.com/office/drawing/2015/10/21/chartex" xmlns:cx3="http://schemas.microsoft.com/office/drawing/2016/5/9/chartex" xmlns:cx4="http://schemas.microsoft.com/office/drawing/2016/5/10/chartex" xmlns:cx5="http://schemas.microsoft.com/office/drawing/2016/5/11/chartex" xmlns:cx6="http://schemas.microsoft.com/office/drawing/2016/5/12/chartex" xmlns:cx7="http://schemas.microsoft.com/office/drawing/2016/5/13/chartex" xmlns:cx8="http://schemas.microsoft.com/office/drawing/2016/5/14/chartex" xmlns:mc="http://schemas.openxmlformats.org/markup-compatibility/2006" xmlns:aink="http://schemas.microsoft.com/office/drawing/2016/ink" xmlns:am3d="http://schemas.microsoft.com/office/drawing/2017/model3d" xmlns:o="urn:schemas-microsoft-com:office:office" xmlns:r="http://schemas.openxmlformats.org/officeDocument/2006/relationships" xmlns:m="http://schemas.openxmlformats.org/officeDocument/2006/math" xmlns:v="urn:schemas-microsoft-com:vml" xmlns:wp14="http://schemas.microsoft.com/office/word/2010/wordprocessingDrawing" xmlns:wp="http://schemas.openxmlformats.org/drawingml/2006/wordprocessingDrawing" xmlns:w10="urn:schemas-microsoft-com:office:word" xmlns:w="http://schemas.openxmlformats.org/wordprocessingml/2006/main" xmlns:w14="http://schemas.microsoft.com/office/word/2010/wordml" xmlns:w15="http://schemas.microsoft.com/office/word/2012/wordml" xmlns:w16cex="http://schemas.microsoft.com/office/word/2018/wordml/cex" xmlns:w16cid="http://schemas.microsoft.com/office/word/2016/wordml/cid" xmlns:w16="http://schemas.microsoft.com/office/word/2018/wordml" xmlns:w16sdtdh="http://schemas.microsoft.com/office/word/2020/wordml/sdtdatahash" xmlns:w16se="http://schemas.microsoft.com/office/word/2015/wordml/symex" xmlns:wpg="http://schemas.microsoft.com/office/word/2010/wordprocessingGroup" xmlns:wpi="http://schemas.microsoft.com/office/word/2010/wordprocessingInk" xmlns:wne="http://schemas.microsoft.com/office/word/2006/wordml" xmlns:wps="http://schemas.microsoft.com/office/word/2010/wordprocessingShape" mc:Ignorable="w14 w15 w16se w16cid w16 w16cex w16sdtdh wp14">
-  <w:p>
-    <w:pPr>
-      <w:pStyle w:val="Header"/>
-    </w:pPr>
-  </w:p>
-</w:hdr>
-</file>
-
-<file path=word/header2.xml><?xml version="1.0" encoding="utf-8"?>
-<w:hdr xmlns:wpc="http://schemas.microsoft.com/office/word/2010/wordprocessingCanvas" xmlns:cx="http://schemas.microsoft.com/office/drawing/2014/chartex" xmlns:cx1="http://schemas.microsoft.com/office/drawing/2015/9/8/chartex" xmlns:cx2="http://schemas.microsoft.com/office/drawing/2015/10/21/chartex" xmlns:cx3="http://schemas.microsoft.com/office/drawing/2016/5/9/chartex" xmlns:cx4="http://schemas.microsoft.com/office/drawing/2016/5/10/chartex" xmlns:cx5="http://schemas.microsoft.com/office/drawing/2016/5/11/chartex" xmlns:cx6="http://schemas.microsoft.com/office/drawing/2016/5/12/chartex" xmlns:cx7="http://schemas.microsoft.com/office/drawing/2016/5/13/chartex" xmlns:cx8="http://schemas.microsoft.com/office/drawing/2016/5/14/chartex" xmlns:mc="http://schemas.openxmlformats.org/markup-compatibility/2006" xmlns:aink="http://schemas.microsoft.com/office/drawing/2016/ink" xmlns:am3d="http://schemas.microsoft.com/office/drawing/2017/model3d" xmlns:o="urn:schemas-microsoft-com:office:office" xmlns:r="http://schemas.openxmlformats.org/officeDocument/2006/relationships" xmlns:m="http://schemas.openxmlformats.org/officeDocument/2006/math" xmlns:v="urn:schemas-microsoft-com:vml" xmlns:wp14="http://schemas.microsoft.com/office/word/2010/wordprocessingDrawing" xmlns:wp="http://schemas.openxmlformats.org/drawingml/2006/wordprocessingDrawing" xmlns:w10="urn:schemas-microsoft-com:office:word" xmlns:w="http://schemas.openxmlformats.org/wordprocessingml/2006/main" xmlns:w14="http://schemas.microsoft.com/office/word/2010/wordml" xmlns:w15="http://schemas.microsoft.com/office/word/2012/wordml" xmlns:w16cex="http://schemas.microsoft.com/office/word/2018/wordml/cex" xmlns:w16cid="http://schemas.microsoft.com/office/word/2016/wordml/cid" xmlns:w16="http://schemas.microsoft.com/office/word/2018/wordml" xmlns:w16sdtdh="http://schemas.microsoft.com/office/word/2020/wordml/sdtdatahash" xmlns:w16se="http://schemas.microsoft.com/office/word/2015/wordml/symex" xmlns:wpg="http://schemas.microsoft.com/office/word/2010/wordprocessingGroup" xmlns:wpi="http://schemas.microsoft.com/office/word/2010/wordprocessingInk" xmlns:wne="http://schemas.microsoft.com/office/word/2006/wordml" xmlns:wps="http://schemas.microsoft.com/office/word/2010/wordprocessingShape" mc:Ignorable="w14 w15 w16se w16cid w16 w16cex w16sdtdh wp14">
-  <w:p>
-    <w:pPr>
-      <w:pStyle w:val="Header"/>
-    </w:pPr>
-    <w:r>
-      <w:t>MAIN PROGRAM SEQUENCE</w:t>
-    </w:r>
-  </w:p>
-  <w:p>
-    <w:pPr>
-      <w:pStyle w:val="Header"/>
-    </w:pPr>
-  </w:p>
-</w:hdr>
-</file>
-
-<file path=word/header3.xml><?xml version="1.0" encoding="utf-8"?>
-<w:hdr xmlns:wpc="http://schemas.microsoft.com/office/word/2010/wordprocessingCanvas" xmlns:cx="http://schemas.microsoft.com/office/drawing/2014/chartex" xmlns:cx1="http://schemas.microsoft.com/office/drawing/2015/9/8/chartex" xmlns:cx2="http://schemas.microsoft.com/office/drawing/2015/10/21/chartex" xmlns:cx3="http://schemas.microsoft.com/office/drawing/2016/5/9/chartex" xmlns:cx4="http://schemas.microsoft.com/office/drawing/2016/5/10/chartex" xmlns:cx5="http://schemas.microsoft.com/office/drawing/2016/5/11/chartex" xmlns:cx6="http://schemas.microsoft.com/office/drawing/2016/5/12/chartex" xmlns:cx7="http://schemas.microsoft.com/office/drawing/2016/5/13/chartex" xmlns:cx8="http://schemas.microsoft.com/office/drawing/2016/5/14/chartex" xmlns:mc="http://schemas.openxmlformats.org/markup-compatibility/2006" xmlns:aink="http://schemas.microsoft.com/office/drawing/2016/ink" xmlns:am3d="http://schemas.microsoft.com/office/drawing/2017/model3d" xmlns:o="urn:schemas-microsoft-com:office:office" xmlns:r="http://schemas.openxmlformats.org/officeDocument/2006/relationships" xmlns:m="http://schemas.openxmlformats.org/officeDocument/2006/math" xmlns:v="urn:schemas-microsoft-com:vml" xmlns:wp14="http://schemas.microsoft.com/office/word/2010/wordprocessingDrawing" xmlns:wp="http://schemas.openxmlformats.org/drawingml/2006/wordprocessingDrawing" xmlns:w10="urn:schemas-microsoft-com:office:word" xmlns:w="http://schemas.openxmlformats.org/wordprocessingml/2006/main" xmlns:w14="http://schemas.microsoft.com/office/word/2010/wordml" xmlns:w15="http://schemas.microsoft.com/office/word/2012/wordml" xmlns:w16cex="http://schemas.microsoft.com/office/word/2018/wordml/cex" xmlns:w16cid="http://schemas.microsoft.com/office/word/2016/wordml/cid" xmlns:w16="http://schemas.microsoft.com/office/word/2018/wordml" xmlns:w16sdtdh="http://schemas.microsoft.com/office/word/2020/wordml/sdtdatahash" xmlns:w16se="http://schemas.microsoft.com/office/word/2015/wordml/symex" xmlns:wpg="http://schemas.microsoft.com/office/word/2010/wordprocessingGroup" xmlns:wpi="http://schemas.microsoft.com/office/word/2010/wordprocessingInk" xmlns:wne="http://schemas.microsoft.com/office/word/2006/wordml" xmlns:wps="http://schemas.microsoft.com/office/word/2010/wordprocessingShape" mc:Ignorable="w14 w15 w16se w16cid w16 w16cex w16sdtdh wp14">
-  <w:p>
-    <w:pPr>
-      <w:pStyle w:val="Header"/>
-    </w:pPr>
-  </w:p>
-</w:hdr>
 </file>
 
 <file path=word/numbering.xml><?xml version="1.0" encoding="utf-8"?>

</xml_diff>

<commit_message>
update both of this file
</commit_message>
<xml_diff>
--- a/flowchart.docx
+++ b/flowchart.docx
@@ -10,7 +10,7 @@
         <mc:AlternateContent>
           <mc:Choice Requires="wpc">
             <w:drawing>
-              <wp:anchor distT="0" distB="0" distL="114300" distR="114300" simplePos="0" relativeHeight="251676672" behindDoc="0" locked="0" layoutInCell="1" allowOverlap="1" wp14:anchorId="787B9983" wp14:editId="4F671CA4">
+              <wp:anchor distT="0" distB="0" distL="114300" distR="114300" simplePos="0" relativeHeight="251676672" behindDoc="0" locked="0" layoutInCell="1" allowOverlap="1" wp14:anchorId="787B9983" wp14:editId="4B102881">
                 <wp:simplePos x="0" y="0"/>
                 <wp:positionH relativeFrom="page">
                   <wp:align>left</wp:align>
@@ -44,8 +44,8 @@
                         </wps:cNvSpPr>
                         <wps:spPr bwMode="auto">
                           <a:xfrm>
-                            <a:off x="2453300" y="180000"/>
-                            <a:ext cx="2074250" cy="298450"/>
+                            <a:off x="2700950" y="160950"/>
+                            <a:ext cx="2529636" cy="298450"/>
                           </a:xfrm>
                           <a:prstGeom prst="rect">
                             <a:avLst/>
@@ -79,12 +79,236 @@
                                   <w:b/>
                                   <w:bCs/>
                                 </w:rPr>
-                                <w:t>SELLER PROGRAM SEQUENCE</w:t>
+                                <w:t xml:space="preserve">SELLER </w:t>
+                              </w:r>
+                              <w:r>
+                                <w:rPr>
+                                  <w:rFonts w:ascii="Calibri" w:eastAsia="Calibri" w:hAnsi="Calibri"/>
+                                  <w:b/>
+                                  <w:bCs/>
+                                </w:rPr>
+                                <w:t xml:space="preserve">RESTOCK </w:t>
+                              </w:r>
+                              <w:r>
+                                <w:rPr>
+                                  <w:rFonts w:ascii="Calibri" w:eastAsia="Calibri" w:hAnsi="Calibri"/>
+                                  <w:b/>
+                                  <w:bCs/>
+                                </w:rPr>
+                                <w:t>PROGRAM SEQUENCE</w:t>
                               </w:r>
                             </w:p>
                           </w:txbxContent>
                         </wps:txbx>
                         <wps:bodyPr rot="0" vert="horz" wrap="square" lIns="91440" tIns="45720" rIns="91440" bIns="45720" anchor="t" anchorCtr="0">
+                          <a:noAutofit/>
+                        </wps:bodyPr>
+                      </wps:wsp>
+                      <wps:wsp>
+                        <wps:cNvPr id="7" name="Oval 7"/>
+                        <wps:cNvSpPr/>
+                        <wps:spPr>
+                          <a:xfrm>
+                            <a:off x="736600" y="762000"/>
+                            <a:ext cx="1073150" cy="406400"/>
+                          </a:xfrm>
+                          <a:prstGeom prst="ellipse">
+                            <a:avLst/>
+                          </a:prstGeom>
+                          <a:solidFill>
+                            <a:schemeClr val="accent2"/>
+                          </a:solidFill>
+                        </wps:spPr>
+                        <wps:style>
+                          <a:lnRef idx="2">
+                            <a:schemeClr val="accent1">
+                              <a:shade val="50000"/>
+                            </a:schemeClr>
+                          </a:lnRef>
+                          <a:fillRef idx="1">
+                            <a:schemeClr val="accent1"/>
+                          </a:fillRef>
+                          <a:effectRef idx="0">
+                            <a:schemeClr val="accent1"/>
+                          </a:effectRef>
+                          <a:fontRef idx="minor">
+                            <a:schemeClr val="lt1"/>
+                          </a:fontRef>
+                        </wps:style>
+                        <wps:txbx>
+                          <w:txbxContent>
+                            <w:p>
+                              <w:pPr>
+                                <w:jc w:val="center"/>
+                              </w:pPr>
+                              <w:r>
+                                <w:t>START</w:t>
+                              </w:r>
+                            </w:p>
+                          </w:txbxContent>
+                        </wps:txbx>
+                        <wps:bodyPr rot="0" spcFirstLastPara="0" vertOverflow="overflow" horzOverflow="overflow" vert="horz" wrap="square" lIns="91440" tIns="45720" rIns="91440" bIns="45720" numCol="1" spcCol="0" rtlCol="0" fromWordArt="0" anchor="ctr" anchorCtr="0" forceAA="0" compatLnSpc="1">
+                          <a:prstTxWarp prst="textNoShape">
+                            <a:avLst/>
+                          </a:prstTxWarp>
+                          <a:noAutofit/>
+                        </wps:bodyPr>
+                      </wps:wsp>
+                      <wps:wsp>
+                        <wps:cNvPr id="8" name="Parallelogram 8"/>
+                        <wps:cNvSpPr/>
+                        <wps:spPr>
+                          <a:xfrm>
+                            <a:off x="88900" y="1333500"/>
+                            <a:ext cx="2260600" cy="647700"/>
+                          </a:xfrm>
+                          <a:prstGeom prst="parallelogram">
+                            <a:avLst/>
+                          </a:prstGeom>
+                          <a:solidFill>
+                            <a:schemeClr val="accent2"/>
+                          </a:solidFill>
+                        </wps:spPr>
+                        <wps:style>
+                          <a:lnRef idx="2">
+                            <a:schemeClr val="accent1">
+                              <a:shade val="50000"/>
+                            </a:schemeClr>
+                          </a:lnRef>
+                          <a:fillRef idx="1">
+                            <a:schemeClr val="accent1"/>
+                          </a:fillRef>
+                          <a:effectRef idx="0">
+                            <a:schemeClr val="accent1"/>
+                          </a:effectRef>
+                          <a:fontRef idx="minor">
+                            <a:schemeClr val="lt1"/>
+                          </a:fontRef>
+                        </wps:style>
+                        <wps:txbx>
+                          <w:txbxContent>
+                            <w:p>
+                              <w:pPr>
+                                <w:jc w:val="center"/>
+                              </w:pPr>
+                              <w:r>
+                                <w:t>“Please enter ID and password”</w:t>
+                              </w:r>
+                            </w:p>
+                          </w:txbxContent>
+                        </wps:txbx>
+                        <wps:bodyPr rot="0" spcFirstLastPara="0" vertOverflow="overflow" horzOverflow="overflow" vert="horz" wrap="square" lIns="91440" tIns="45720" rIns="91440" bIns="45720" numCol="1" spcCol="0" rtlCol="0" fromWordArt="0" anchor="ctr" anchorCtr="0" forceAA="0" compatLnSpc="1">
+                          <a:prstTxWarp prst="textNoShape">
+                            <a:avLst/>
+                          </a:prstTxWarp>
+                          <a:noAutofit/>
+                        </wps:bodyPr>
+                      </wps:wsp>
+                      <wps:wsp>
+                        <wps:cNvPr id="10" name="Flowchart: Decision 10"/>
+                        <wps:cNvSpPr/>
+                        <wps:spPr>
+                          <a:xfrm>
+                            <a:off x="450850" y="2219777"/>
+                            <a:ext cx="1541237" cy="1045936"/>
+                          </a:xfrm>
+                          <a:prstGeom prst="flowChartDecision">
+                            <a:avLst/>
+                          </a:prstGeom>
+                          <a:solidFill>
+                            <a:schemeClr val="accent2"/>
+                          </a:solidFill>
+                        </wps:spPr>
+                        <wps:style>
+                          <a:lnRef idx="2">
+                            <a:schemeClr val="accent1">
+                              <a:shade val="50000"/>
+                            </a:schemeClr>
+                          </a:lnRef>
+                          <a:fillRef idx="1">
+                            <a:schemeClr val="accent1"/>
+                          </a:fillRef>
+                          <a:effectRef idx="0">
+                            <a:schemeClr val="accent1"/>
+                          </a:effectRef>
+                          <a:fontRef idx="minor">
+                            <a:schemeClr val="lt1"/>
+                          </a:fontRef>
+                        </wps:style>
+                        <wps:txbx>
+                          <w:txbxContent>
+                            <w:p>
+                              <w:pPr>
+                                <w:jc w:val="center"/>
+                                <w:rPr>
+                                  <w:sz w:val="16"/>
+                                  <w:szCs w:val="16"/>
+                                </w:rPr>
+                              </w:pPr>
+                              <w:r>
+                                <w:rPr>
+                                  <w:sz w:val="16"/>
+                                  <w:szCs w:val="16"/>
+                                </w:rPr>
+                                <w:t>Id = id &amp;&amp; password = password</w:t>
+                              </w:r>
+                            </w:p>
+                          </w:txbxContent>
+                        </wps:txbx>
+                        <wps:bodyPr rot="0" spcFirstLastPara="0" vertOverflow="overflow" horzOverflow="overflow" vert="horz" wrap="square" lIns="91440" tIns="45720" rIns="91440" bIns="45720" numCol="1" spcCol="0" rtlCol="0" fromWordArt="0" anchor="ctr" anchorCtr="0" forceAA="0" compatLnSpc="1">
+                          <a:prstTxWarp prst="textNoShape">
+                            <a:avLst/>
+                          </a:prstTxWarp>
+                          <a:noAutofit/>
+                        </wps:bodyPr>
+                      </wps:wsp>
+                      <wps:wsp>
+                        <wps:cNvPr id="11" name="Parallelogram 11"/>
+                        <wps:cNvSpPr/>
+                        <wps:spPr>
+                          <a:xfrm>
+                            <a:off x="2427514" y="1856014"/>
+                            <a:ext cx="1970314" cy="653143"/>
+                          </a:xfrm>
+                          <a:prstGeom prst="parallelogram">
+                            <a:avLst/>
+                          </a:prstGeom>
+                          <a:solidFill>
+                            <a:schemeClr val="accent2"/>
+                          </a:solidFill>
+                        </wps:spPr>
+                        <wps:style>
+                          <a:lnRef idx="2">
+                            <a:schemeClr val="accent1">
+                              <a:shade val="50000"/>
+                            </a:schemeClr>
+                          </a:lnRef>
+                          <a:fillRef idx="1">
+                            <a:schemeClr val="accent1"/>
+                          </a:fillRef>
+                          <a:effectRef idx="0">
+                            <a:schemeClr val="accent1"/>
+                          </a:effectRef>
+                          <a:fontRef idx="minor">
+                            <a:schemeClr val="lt1"/>
+                          </a:fontRef>
+                        </wps:style>
+                        <wps:txbx>
+                          <w:txbxContent>
+                            <w:p>
+                              <w:pPr>
+                                <w:jc w:val="center"/>
+                              </w:pPr>
+                              <w:r>
+                                <w:t>“Wrong ID or Password”</w:t>
+                              </w:r>
+                            </w:p>
+                          </w:txbxContent>
+                        </wps:txbx>
+                        <wps:bodyPr rot="0" spcFirstLastPara="0" vertOverflow="overflow" horzOverflow="overflow" vert="horz" wrap="square" lIns="91440" tIns="45720" rIns="91440" bIns="45720" numCol="1" spcCol="0" rtlCol="0" fromWordArt="0" anchor="ctr" anchorCtr="0" forceAA="0" compatLnSpc="1">
+                          <a:prstTxWarp prst="textNoShape">
+                            <a:avLst/>
+                          </a:prstTxWarp>
                           <a:noAutofit/>
                         </wps:bodyPr>
                       </wps:wsp>
@@ -102,7 +326,7 @@
           </mc:Choice>
           <mc:Fallback>
             <w:pict>
-              <v:group w14:anchorId="787B9983" id="Canvas 4" o:spid="_x0000_s1026" editas="canvas" style="position:absolute;margin-left:0;margin-top:0;width:610pt;height:719.5pt;z-index:251676672;mso-position-horizontal:left;mso-position-horizontal-relative:page;mso-width-relative:margin;mso-height-relative:margin" coordsize="77470,91376" o:gfxdata="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">
+              <v:group w14:anchorId="787B9983" id="Canvas 4" o:spid="_x0000_s1026" editas="canvas" style="position:absolute;margin-left:0;margin-top:0;width:610pt;height:719.5pt;z-index:251676672;mso-position-horizontal:left;mso-position-horizontal-relative:page;mso-width-relative:margin;mso-height-relative:margin" coordsize="77470,91376" o:gfxdata="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">
                 <v:shapetype id="_x0000_t75" coordsize="21600,21600" o:spt="75" o:preferrelative="t" path="m@4@5l@4@11@9@11@9@5xe" filled="f" stroked="f">
                   <v:stroke joinstyle="miter"/>
                   <v:formulas>
@@ -130,7 +354,7 @@
                   <v:stroke joinstyle="miter"/>
                   <v:path gradientshapeok="t" o:connecttype="rect"/>
                 </v:shapetype>
-                <v:shape id="_x0000_s1028" type="#_x0000_t202" style="position:absolute;left:24533;top:1800;width:20742;height:2984;visibility:visible;mso-wrap-style:square;v-text-anchor:top" o:gfxdata="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">
+                <v:shape id="_x0000_s1028" type="#_x0000_t202" style="position:absolute;left:27009;top:1609;width:25296;height:2985;visibility:visible;mso-wrap-style:square;v-text-anchor:top" o:gfxdata="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">
                   <v:textbox>
                     <w:txbxContent>
                       <w:p>
@@ -148,7 +372,114 @@
                             <w:b/>
                             <w:bCs/>
                           </w:rPr>
-                          <w:t>SELLER PROGRAM SEQUENCE</w:t>
+                          <w:t xml:space="preserve">SELLER </w:t>
+                        </w:r>
+                        <w:r>
+                          <w:rPr>
+                            <w:rFonts w:ascii="Calibri" w:eastAsia="Calibri" w:hAnsi="Calibri"/>
+                            <w:b/>
+                            <w:bCs/>
+                          </w:rPr>
+                          <w:t xml:space="preserve">RESTOCK </w:t>
+                        </w:r>
+                        <w:r>
+                          <w:rPr>
+                            <w:rFonts w:ascii="Calibri" w:eastAsia="Calibri" w:hAnsi="Calibri"/>
+                            <w:b/>
+                            <w:bCs/>
+                          </w:rPr>
+                          <w:t>PROGRAM SEQUENCE</w:t>
+                        </w:r>
+                      </w:p>
+                    </w:txbxContent>
+                  </v:textbox>
+                </v:shape>
+                <v:oval id="Oval 7" o:spid="_x0000_s1029" style="position:absolute;left:7366;top:7620;width:10731;height:4064;visibility:visible;mso-wrap-style:square;v-text-anchor:middle" o:gfxdata="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" fillcolor="#ed7d31 [3205]" strokecolor="#1f3763 [1604]" strokeweight="1pt">
+                  <v:stroke joinstyle="miter"/>
+                  <v:textbox>
+                    <w:txbxContent>
+                      <w:p>
+                        <w:pPr>
+                          <w:jc w:val="center"/>
+                        </w:pPr>
+                        <w:r>
+                          <w:t>START</w:t>
+                        </w:r>
+                      </w:p>
+                    </w:txbxContent>
+                  </v:textbox>
+                </v:oval>
+                <v:shapetype id="_x0000_t7" coordsize="21600,21600" o:spt="7" adj="5400" path="m@0,l,21600@1,21600,21600,xe">
+                  <v:stroke joinstyle="miter"/>
+                  <v:formulas>
+                    <v:f eqn="val #0"/>
+                    <v:f eqn="sum width 0 #0"/>
+                    <v:f eqn="prod #0 1 2"/>
+                    <v:f eqn="sum width 0 @2"/>
+                    <v:f eqn="mid #0 width"/>
+                    <v:f eqn="mid @1 0"/>
+                    <v:f eqn="prod height width #0"/>
+                    <v:f eqn="prod @6 1 2"/>
+                    <v:f eqn="sum height 0 @7"/>
+                    <v:f eqn="prod width 1 2"/>
+                    <v:f eqn="sum #0 0 @9"/>
+                    <v:f eqn="if @10 @8 0"/>
+                    <v:f eqn="if @10 @7 height"/>
+                  </v:formulas>
+                  <v:path gradientshapeok="t" o:connecttype="custom" o:connectlocs="@4,0;10800,@11;@3,10800;@5,21600;10800,@12;@2,10800" textboxrect="1800,1800,19800,19800;8100,8100,13500,13500;10800,10800,10800,10800"/>
+                  <v:handles>
+                    <v:h position="#0,topLeft" xrange="0,21600"/>
+                  </v:handles>
+                </v:shapetype>
+                <v:shape id="Parallelogram 8" o:spid="_x0000_s1030" type="#_x0000_t7" style="position:absolute;left:889;top:13335;width:22606;height:6477;visibility:visible;mso-wrap-style:square;v-text-anchor:middle" o:gfxdata="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" adj="1547" fillcolor="#ed7d31 [3205]" strokecolor="#1f3763 [1604]" strokeweight="1pt">
+                  <v:textbox>
+                    <w:txbxContent>
+                      <w:p>
+                        <w:pPr>
+                          <w:jc w:val="center"/>
+                        </w:pPr>
+                        <w:r>
+                          <w:t>“Please enter ID and password”</w:t>
+                        </w:r>
+                      </w:p>
+                    </w:txbxContent>
+                  </v:textbox>
+                </v:shape>
+                <v:shapetype id="_x0000_t110" coordsize="21600,21600" o:spt="110" path="m10800,l,10800,10800,21600,21600,10800xe">
+                  <v:stroke joinstyle="miter"/>
+                  <v:path gradientshapeok="t" o:connecttype="rect" textboxrect="5400,5400,16200,16200"/>
+                </v:shapetype>
+                <v:shape id="Flowchart: Decision 10" o:spid="_x0000_s1031" type="#_x0000_t110" style="position:absolute;left:4508;top:22197;width:15412;height:10460;visibility:visible;mso-wrap-style:square;v-text-anchor:middle" o:gfxdata="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" fillcolor="#ed7d31 [3205]" strokecolor="#1f3763 [1604]" strokeweight="1pt">
+                  <v:textbox>
+                    <w:txbxContent>
+                      <w:p>
+                        <w:pPr>
+                          <w:jc w:val="center"/>
+                          <w:rPr>
+                            <w:sz w:val="16"/>
+                            <w:szCs w:val="16"/>
+                          </w:rPr>
+                        </w:pPr>
+                        <w:r>
+                          <w:rPr>
+                            <w:sz w:val="16"/>
+                            <w:szCs w:val="16"/>
+                          </w:rPr>
+                          <w:t>Id = id &amp;&amp; password = password</w:t>
+                        </w:r>
+                      </w:p>
+                    </w:txbxContent>
+                  </v:textbox>
+                </v:shape>
+                <v:shape id="Parallelogram 11" o:spid="_x0000_s1032" type="#_x0000_t7" style="position:absolute;left:24275;top:18560;width:19703;height:6531;visibility:visible;mso-wrap-style:square;v-text-anchor:middle" o:gfxdata="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" adj="1790" fillcolor="#ed7d31 [3205]" strokecolor="#1f3763 [1604]" strokeweight="1pt">
+                  <v:textbox>
+                    <w:txbxContent>
+                      <w:p>
+                        <w:pPr>
+                          <w:jc w:val="center"/>
+                        </w:pPr>
+                        <w:r>
+                          <w:t>“Wrong ID or Password”</w:t>
                         </w:r>
                       </w:p>
                     </w:txbxContent>
@@ -254,7 +585,7 @@
           </mc:Choice>
           <mc:Fallback>
             <w:pict>
-              <v:shape w14:anchorId="0803E99E" id="Text Box 2" o:spid="_x0000_s1029" type="#_x0000_t202" style="position:absolute;left:0;text-align:left;margin-left:161.5pt;margin-top:55.5pt;width:148pt;height:23.5pt;z-index:251678720;visibility:visible;mso-wrap-style:square;mso-width-percent:0;mso-height-percent:0;mso-wrap-distance-left:9pt;mso-wrap-distance-top:3.6pt;mso-wrap-distance-right:9pt;mso-wrap-distance-bottom:3.6pt;mso-position-horizontal:absolute;mso-position-horizontal-relative:margin;mso-position-vertical:absolute;mso-position-vertical-relative:text;mso-width-percent:0;mso-height-percent:0;mso-width-relative:margin;mso-height-relative:margin;v-text-anchor:top" o:gfxdata="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">
+              <v:shape w14:anchorId="0803E99E" id="Text Box 2" o:spid="_x0000_s1033" type="#_x0000_t202" style="position:absolute;left:0;text-align:left;margin-left:161.5pt;margin-top:55.5pt;width:148pt;height:23.5pt;z-index:251678720;visibility:visible;mso-wrap-style:square;mso-width-percent:0;mso-height-percent:0;mso-wrap-distance-left:9pt;mso-wrap-distance-top:3.6pt;mso-wrap-distance-right:9pt;mso-wrap-distance-bottom:3.6pt;mso-position-horizontal:absolute;mso-position-horizontal-relative:margin;mso-position-vertical:absolute;mso-position-vertical-relative:text;mso-width-percent:0;mso-height-percent:0;mso-width-relative:margin;mso-height-relative:margin;v-text-anchor:top" o:gfxdata="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">
                 <v:textbox>
                   <w:txbxContent>
                     <w:p>
@@ -311,7 +642,7 @@
           </mc:Choice>
           <mc:Fallback>
             <w:pict>
-              <v:group w14:anchorId="2A9C55CC" id="Canvas 3" o:spid="_x0000_s1026" editas="canvas" style="width:6in;height:252pt;mso-position-horizontal-relative:char;mso-position-vertical-relative:line" coordsize="54864,32004" o:gfxdata="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">
+              <v:group w14:anchorId="51D3B7FA" id="Canvas 3" o:spid="_x0000_s1026" editas="canvas" style="width:6in;height:252pt;mso-position-horizontal-relative:char;mso-position-vertical-relative:line" coordsize="54864,32004" o:gfxdata="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">
                 <v:shape id="_x0000_s1027" type="#_x0000_t75" style="position:absolute;width:54864;height:32004;visibility:visible;mso-wrap-style:square" filled="t">
                   <v:fill o:detectmouseclick="t"/>
                   <v:path o:connecttype="none"/>
@@ -406,7 +737,7 @@
           </mc:Choice>
           <mc:Fallback>
             <w:pict>
-              <v:shape w14:anchorId="03AD42D2" id="_x0000_s1030" type="#_x0000_t202" style="position:absolute;left:0;text-align:left;margin-left:92.9pt;margin-top:401.25pt;width:27.5pt;height:16.5pt;z-index:251675648;visibility:visible;mso-wrap-style:square;mso-width-percent:0;mso-height-percent:0;mso-wrap-distance-left:9pt;mso-wrap-distance-top:3.6pt;mso-wrap-distance-right:9pt;mso-wrap-distance-bottom:3.6pt;mso-position-horizontal:absolute;mso-position-horizontal-relative:text;mso-position-vertical:absolute;mso-position-vertical-relative:text;mso-width-percent:0;mso-height-percent:0;mso-width-relative:margin;mso-height-relative:margin;v-text-anchor:top" o:gfxdata="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">
+              <v:shape w14:anchorId="03AD42D2" id="_x0000_s1034" type="#_x0000_t202" style="position:absolute;left:0;text-align:left;margin-left:92.9pt;margin-top:401.25pt;width:27.5pt;height:16.5pt;z-index:251675648;visibility:visible;mso-wrap-style:square;mso-width-percent:0;mso-height-percent:0;mso-wrap-distance-left:9pt;mso-wrap-distance-top:3.6pt;mso-wrap-distance-right:9pt;mso-wrap-distance-bottom:3.6pt;mso-position-horizontal:absolute;mso-position-horizontal-relative:text;mso-position-vertical:absolute;mso-position-vertical-relative:text;mso-width-percent:0;mso-height-percent:0;mso-width-relative:margin;mso-height-relative:margin;v-text-anchor:top" o:gfxdata="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">
                 <v:textbox>
                   <w:txbxContent>
                     <w:p>
@@ -506,7 +837,7 @@
           </mc:Choice>
           <mc:Fallback>
             <w:pict>
-              <v:shape w14:anchorId="5F2F98C2" id="_x0000_s1031" type="#_x0000_t202" style="position:absolute;left:0;text-align:left;margin-left:-55.4pt;margin-top:243.65pt;width:20.15pt;height:20.7pt;z-index:251661312;visibility:visible;mso-wrap-style:square;mso-width-percent:0;mso-height-percent:0;mso-wrap-distance-left:9pt;mso-wrap-distance-top:3.6pt;mso-wrap-distance-right:9pt;mso-wrap-distance-bottom:3.6pt;mso-position-horizontal:absolute;mso-position-horizontal-relative:text;mso-position-vertical:absolute;mso-position-vertical-relative:text;mso-width-percent:0;mso-height-percent:0;mso-width-relative:margin;mso-height-relative:margin;v-text-anchor:top" o:gfxdata="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">
+              <v:shape w14:anchorId="5F2F98C2" id="_x0000_s1035" type="#_x0000_t202" style="position:absolute;left:0;text-align:left;margin-left:-55.4pt;margin-top:243.65pt;width:20.15pt;height:20.7pt;z-index:251661312;visibility:visible;mso-wrap-style:square;mso-width-percent:0;mso-height-percent:0;mso-wrap-distance-left:9pt;mso-wrap-distance-top:3.6pt;mso-wrap-distance-right:9pt;mso-wrap-distance-bottom:3.6pt;mso-position-horizontal:absolute;mso-position-horizontal-relative:text;mso-position-vertical:absolute;mso-position-vertical-relative:text;mso-width-percent:0;mso-height-percent:0;mso-width-relative:margin;mso-height-relative:margin;v-text-anchor:top" o:gfxdata="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">
                 <v:textbox>
                   <w:txbxContent>
                     <w:p>
@@ -606,7 +937,7 @@
           </mc:Choice>
           <mc:Fallback>
             <w:pict>
-              <v:shape w14:anchorId="3ECD0624" id="_x0000_s1032" type="#_x0000_t202" style="position:absolute;left:0;text-align:left;margin-left:110.5pt;margin-top:294.4pt;width:20.15pt;height:16pt;z-index:251663360;visibility:visible;mso-wrap-style:square;mso-width-percent:0;mso-height-percent:0;mso-wrap-distance-left:9pt;mso-wrap-distance-top:3.6pt;mso-wrap-distance-right:9pt;mso-wrap-distance-bottom:3.6pt;mso-position-horizontal:absolute;mso-position-horizontal-relative:left-margin-area;mso-position-vertical:absolute;mso-position-vertical-relative:text;mso-width-percent:0;mso-height-percent:0;mso-width-relative:margin;mso-height-relative:margin;v-text-anchor:top" o:gfxdata="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">
+              <v:shape w14:anchorId="3ECD0624" id="_x0000_s1036" type="#_x0000_t202" style="position:absolute;left:0;text-align:left;margin-left:110.5pt;margin-top:294.4pt;width:20.15pt;height:16pt;z-index:251663360;visibility:visible;mso-wrap-style:square;mso-width-percent:0;mso-height-percent:0;mso-wrap-distance-left:9pt;mso-wrap-distance-top:3.6pt;mso-wrap-distance-right:9pt;mso-wrap-distance-bottom:3.6pt;mso-position-horizontal:absolute;mso-position-horizontal-relative:left-margin-area;mso-position-vertical:absolute;mso-position-vertical-relative:text;mso-width-percent:0;mso-height-percent:0;mso-width-relative:margin;mso-height-relative:margin;v-text-anchor:top" o:gfxdata="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">
                 <v:textbox>
                   <w:txbxContent>
                     <w:p>
@@ -716,7 +1047,7 @@
           </mc:Choice>
           <mc:Fallback>
             <w:pict>
-              <v:shape w14:anchorId="2B889207" id="_x0000_s1033" type="#_x0000_t202" style="position:absolute;left:0;text-align:left;margin-left:-20.75pt;margin-top:428.75pt;width:26pt;height:17.5pt;z-index:251673600;visibility:visible;mso-wrap-style:square;mso-width-percent:0;mso-height-percent:0;mso-wrap-distance-left:9pt;mso-wrap-distance-top:3.6pt;mso-wrap-distance-right:9pt;mso-wrap-distance-bottom:3.6pt;mso-position-horizontal:absolute;mso-position-horizontal-relative:margin;mso-position-vertical:absolute;mso-position-vertical-relative:text;mso-width-percent:0;mso-height-percent:0;mso-width-relative:margin;mso-height-relative:margin;v-text-anchor:top" o:gfxdata="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">
+              <v:shape w14:anchorId="2B889207" id="_x0000_s1037" type="#_x0000_t202" style="position:absolute;left:0;text-align:left;margin-left:-20.75pt;margin-top:428.75pt;width:26pt;height:17.5pt;z-index:251673600;visibility:visible;mso-wrap-style:square;mso-width-percent:0;mso-height-percent:0;mso-wrap-distance-left:9pt;mso-wrap-distance-top:3.6pt;mso-wrap-distance-right:9pt;mso-wrap-distance-bottom:3.6pt;mso-position-horizontal:absolute;mso-position-horizontal-relative:margin;mso-position-vertical:absolute;mso-position-vertical-relative:text;mso-width-percent:0;mso-height-percent:0;mso-width-relative:margin;mso-height-relative:margin;v-text-anchor:top" o:gfxdata="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">
                 <v:textbox>
                   <w:txbxContent>
                     <w:p>
@@ -831,7 +1162,7 @@
           </mc:Choice>
           <mc:Fallback>
             <w:pict>
-              <v:oval w14:anchorId="20F7E864" id="Oval 1" o:spid="_x0000_s1034" style="position:absolute;left:0;text-align:left;margin-left:-14.75pt;margin-top:18.2pt;width:90pt;height:37.65pt;z-index:251659264;visibility:visible;mso-wrap-style:square;mso-width-percent:0;mso-height-percent:0;mso-wrap-distance-left:9pt;mso-wrap-distance-top:0;mso-wrap-distance-right:9pt;mso-wrap-distance-bottom:0;mso-position-horizontal:absolute;mso-position-horizontal-relative:text;mso-position-vertical:absolute;mso-position-vertical-relative:text;mso-width-percent:0;mso-height-percent:0;mso-width-relative:margin;mso-height-relative:margin;v-text-anchor:middle" o:gfxdata="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" fillcolor="#4472c4 [3204]" strokecolor="#1f3763 [1604]" strokeweight="1pt">
+              <v:oval w14:anchorId="20F7E864" id="Oval 1" o:spid="_x0000_s1038" style="position:absolute;left:0;text-align:left;margin-left:-14.75pt;margin-top:18.2pt;width:90pt;height:37.65pt;z-index:251659264;visibility:visible;mso-wrap-style:square;mso-width-percent:0;mso-height-percent:0;mso-wrap-distance-left:9pt;mso-wrap-distance-top:0;mso-wrap-distance-right:9pt;mso-wrap-distance-bottom:0;mso-position-horizontal:absolute;mso-position-horizontal-relative:text;mso-position-vertical:absolute;mso-position-vertical-relative:text;mso-width-percent:0;mso-height-percent:0;mso-width-relative:margin;mso-height-relative:margin;v-text-anchor:middle" o:gfxdata="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" fillcolor="#4472c4 [3204]" strokecolor="#1f3763 [1604]" strokeweight="1pt">
                 <v:stroke joinstyle="miter"/>
                 <v:textbox>
                   <w:txbxContent>
@@ -942,7 +1273,7 @@
           </mc:Choice>
           <mc:Fallback>
             <w:pict>
-              <v:shape w14:anchorId="09C885BC" id="_x0000_s1035" type="#_x0000_t202" style="position:absolute;left:0;text-align:left;margin-left:-56.05pt;margin-top:536.25pt;width:26pt;height:17.5pt;z-index:251665408;visibility:visible;mso-wrap-style:square;mso-width-percent:0;mso-height-percent:0;mso-wrap-distance-left:9pt;mso-wrap-distance-top:3.6pt;mso-wrap-distance-right:9pt;mso-wrap-distance-bottom:3.6pt;mso-position-horizontal:absolute;mso-position-horizontal-relative:margin;mso-position-vertical:absolute;mso-position-vertical-relative:text;mso-width-percent:0;mso-height-percent:0;mso-width-relative:margin;mso-height-relative:margin;v-text-anchor:top" o:gfxdata="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">
+              <v:shape w14:anchorId="09C885BC" id="_x0000_s1039" type="#_x0000_t202" style="position:absolute;left:0;text-align:left;margin-left:-56.05pt;margin-top:536.25pt;width:26pt;height:17.5pt;z-index:251665408;visibility:visible;mso-wrap-style:square;mso-width-percent:0;mso-height-percent:0;mso-wrap-distance-left:9pt;mso-wrap-distance-top:3.6pt;mso-wrap-distance-right:9pt;mso-wrap-distance-bottom:3.6pt;mso-position-horizontal:absolute;mso-position-horizontal-relative:margin;mso-position-vertical:absolute;mso-position-vertical-relative:text;mso-width-percent:0;mso-height-percent:0;mso-width-relative:margin;mso-height-relative:margin;v-text-anchor:top" o:gfxdata="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">
                 <v:textbox>
                   <w:txbxContent>
                     <w:p>
@@ -1052,7 +1383,7 @@
           </mc:Choice>
           <mc:Fallback>
             <w:pict>
-              <v:shape w14:anchorId="07544373" id="_x0000_s1036" type="#_x0000_t202" style="position:absolute;left:0;text-align:left;margin-left:-11.3pt;margin-top:603.55pt;width:27.5pt;height:16.5pt;z-index:251667456;visibility:visible;mso-wrap-style:square;mso-width-percent:0;mso-height-percent:0;mso-wrap-distance-left:9pt;mso-wrap-distance-top:3.6pt;mso-wrap-distance-right:9pt;mso-wrap-distance-bottom:3.6pt;mso-position-horizontal:absolute;mso-position-horizontal-relative:text;mso-position-vertical:absolute;mso-position-vertical-relative:text;mso-width-percent:0;mso-height-percent:0;mso-width-relative:margin;mso-height-relative:margin;v-text-anchor:top" o:gfxdata="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">
+              <v:shape w14:anchorId="07544373" id="_x0000_s1040" type="#_x0000_t202" style="position:absolute;left:0;text-align:left;margin-left:-11.3pt;margin-top:603.55pt;width:27.5pt;height:16.5pt;z-index:251667456;visibility:visible;mso-wrap-style:square;mso-width-percent:0;mso-height-percent:0;mso-wrap-distance-left:9pt;mso-wrap-distance-top:3.6pt;mso-wrap-distance-right:9pt;mso-wrap-distance-bottom:3.6pt;mso-position-horizontal:absolute;mso-position-horizontal-relative:text;mso-position-vertical:absolute;mso-position-vertical-relative:text;mso-width-percent:0;mso-height-percent:0;mso-width-relative:margin;mso-height-relative:margin;v-text-anchor:top" o:gfxdata="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">
                 <v:textbox>
                   <w:txbxContent>
                     <w:p>
@@ -1162,7 +1493,7 @@
           </mc:Choice>
           <mc:Fallback>
             <w:pict>
-              <v:shape w14:anchorId="4EC2BC05" id="_x0000_s1037" type="#_x0000_t202" style="position:absolute;left:0;text-align:left;margin-left:-15.65pt;margin-top:221.2pt;width:27.2pt;height:16pt;z-index:251671552;visibility:visible;mso-wrap-style:square;mso-width-percent:0;mso-height-percent:0;mso-wrap-distance-left:9pt;mso-wrap-distance-top:3.6pt;mso-wrap-distance-right:9pt;mso-wrap-distance-bottom:3.6pt;mso-position-horizontal:absolute;mso-position-horizontal-relative:text;mso-position-vertical:absolute;mso-position-vertical-relative:text;mso-width-percent:0;mso-height-percent:0;mso-width-relative:margin;mso-height-relative:margin;v-text-anchor:top" o:gfxdata="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">
+              <v:shape w14:anchorId="4EC2BC05" id="_x0000_s1041" type="#_x0000_t202" style="position:absolute;left:0;text-align:left;margin-left:-15.65pt;margin-top:221.2pt;width:27.2pt;height:16pt;z-index:251671552;visibility:visible;mso-wrap-style:square;mso-width-percent:0;mso-height-percent:0;mso-wrap-distance-left:9pt;mso-wrap-distance-top:3.6pt;mso-wrap-distance-right:9pt;mso-wrap-distance-bottom:3.6pt;mso-position-horizontal:absolute;mso-position-horizontal-relative:text;mso-position-vertical:absolute;mso-position-vertical-relative:text;mso-width-percent:0;mso-height-percent:0;mso-width-relative:margin;mso-height-relative:margin;v-text-anchor:top" o:gfxdata="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">
                 <v:textbox>
                   <w:txbxContent>
                     <w:p>
@@ -1272,7 +1603,7 @@
           </mc:Choice>
           <mc:Fallback>
             <w:pict>
-              <v:shape w14:anchorId="4765AB8D" id="_x0000_s1038" type="#_x0000_t202" style="position:absolute;left:0;text-align:left;margin-left:104.15pt;margin-top:199.65pt;width:30.85pt;height:18.85pt;z-index:251669504;visibility:visible;mso-wrap-style:square;mso-width-percent:0;mso-height-percent:0;mso-wrap-distance-left:9pt;mso-wrap-distance-top:3.6pt;mso-wrap-distance-right:9pt;mso-wrap-distance-bottom:3.6pt;mso-position-horizontal:absolute;mso-position-horizontal-relative:text;mso-position-vertical:absolute;mso-position-vertical-relative:text;mso-width-percent:0;mso-height-percent:0;mso-width-relative:margin;mso-height-relative:margin;v-text-anchor:top" o:gfxdata="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">
+              <v:shape w14:anchorId="4765AB8D" id="_x0000_s1042" type="#_x0000_t202" style="position:absolute;left:0;text-align:left;margin-left:104.15pt;margin-top:199.65pt;width:30.85pt;height:18.85pt;z-index:251669504;visibility:visible;mso-wrap-style:square;mso-width-percent:0;mso-height-percent:0;mso-wrap-distance-left:9pt;mso-wrap-distance-top:3.6pt;mso-wrap-distance-right:9pt;mso-wrap-distance-bottom:3.6pt;mso-position-horizontal:absolute;mso-position-horizontal-relative:text;mso-position-vertical:absolute;mso-position-vertical-relative:text;mso-width-percent:0;mso-height-percent:0;mso-width-relative:margin;mso-height-relative:margin;v-text-anchor:top" o:gfxdata="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">
                 <v:textbox>
                   <w:txbxContent>
                     <w:p>
@@ -3055,34 +3386,12 @@
           </mc:Choice>
           <mc:Fallback>
             <w:pict>
-              <v:group w14:anchorId="7092F829" id="Canvas 2" o:spid="_x0000_s1039" editas="canvas" style="position:absolute;left:0;text-align:left;margin-left:1.4pt;margin-top:0;width:610.6pt;height:795pt;z-index:251658239;mso-position-horizontal-relative:page;mso-width-relative:margin;mso-height-relative:margin" coordsize="77546,100965" o:gfxdata="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">
-                <v:shape id="_x0000_s1040" type="#_x0000_t75" style="position:absolute;width:77546;height:100965;visibility:visible;mso-wrap-style:square" filled="t" fillcolor="#e7e6e6 [3214]">
+              <v:group w14:anchorId="7092F829" id="Canvas 2" o:spid="_x0000_s1043" editas="canvas" style="position:absolute;left:0;text-align:left;margin-left:1.4pt;margin-top:0;width:610.6pt;height:795pt;z-index:251658239;mso-position-horizontal-relative:page;mso-width-relative:margin;mso-height-relative:margin" coordsize="77546,100965" o:gfxdata="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">
+                <v:shape id="_x0000_s1044" type="#_x0000_t75" style="position:absolute;width:77546;height:100965;visibility:visible;mso-wrap-style:square" filled="t" fillcolor="#e7e6e6 [3214]">
                   <v:fill o:detectmouseclick="t"/>
                   <v:path o:connecttype="none"/>
                 </v:shape>
-                <v:shapetype id="_x0000_t7" coordsize="21600,21600" o:spt="7" adj="5400" path="m@0,l,21600@1,21600,21600,xe">
-                  <v:stroke joinstyle="miter"/>
-                  <v:formulas>
-                    <v:f eqn="val #0"/>
-                    <v:f eqn="sum width 0 #0"/>
-                    <v:f eqn="prod #0 1 2"/>
-                    <v:f eqn="sum width 0 @2"/>
-                    <v:f eqn="mid #0 width"/>
-                    <v:f eqn="mid @1 0"/>
-                    <v:f eqn="prod height width #0"/>
-                    <v:f eqn="prod @6 1 2"/>
-                    <v:f eqn="sum height 0 @7"/>
-                    <v:f eqn="prod width 1 2"/>
-                    <v:f eqn="sum #0 0 @9"/>
-                    <v:f eqn="if @10 @8 0"/>
-                    <v:f eqn="if @10 @7 height"/>
-                  </v:formulas>
-                  <v:path gradientshapeok="t" o:connecttype="custom" o:connectlocs="@4,0;10800,@11;@3,10800;@5,21600;10800,@12;@2,10800" textboxrect="1800,1800,19800,19800;8100,8100,13500,13500;10800,10800,10800,10800"/>
-                  <v:handles>
-                    <v:h position="#0,topLeft" xrange="0,21600"/>
-                  </v:handles>
-                </v:shapetype>
-                <v:shape id="Parallelogram 5" o:spid="_x0000_s1041" type="#_x0000_t7" style="position:absolute;left:3348;top:14970;width:17387;height:4018;visibility:visible;mso-wrap-style:square;v-text-anchor:middle" o:gfxdata="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" adj="1248" fillcolor="#4472c4 [3204]" strokecolor="#1f3763 [1604]" strokeweight="1pt">
+                <v:shape id="Parallelogram 5" o:spid="_x0000_s1045" type="#_x0000_t7" style="position:absolute;left:3348;top:14970;width:17387;height:4018;visibility:visible;mso-wrap-style:square;v-text-anchor:middle" o:gfxdata="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" adj="1248" fillcolor="#4472c4 [3204]" strokecolor="#1f3763 [1604]" strokeweight="1pt">
                   <v:textbox>
                     <w:txbxContent>
                       <w:p>
@@ -3096,7 +3405,7 @@
                     </w:txbxContent>
                   </v:textbox>
                 </v:shape>
-                <v:shape id="Parallelogram 9" o:spid="_x0000_s1042" type="#_x0000_t7" style="position:absolute;left:2350;top:9481;width:20435;height:3741;visibility:visible;mso-wrap-style:square;v-text-anchor:middle" o:gfxdata="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" adj="988" fillcolor="#4472c4 [3204]" strokecolor="#1f3763 [1604]" strokeweight="1pt">
+                <v:shape id="Parallelogram 9" o:spid="_x0000_s1046" type="#_x0000_t7" style="position:absolute;left:2350;top:9481;width:20435;height:3741;visibility:visible;mso-wrap-style:square;v-text-anchor:middle" o:gfxdata="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" adj="988" fillcolor="#4472c4 [3204]" strokecolor="#1f3763 [1604]" strokeweight="1pt">
                   <v:textbox>
                     <w:txbxContent>
                       <w:p>
@@ -3119,7 +3428,7 @@
                   <v:stroke joinstyle="miter"/>
                   <v:path gradientshapeok="t" o:connecttype="rect" textboxrect="5400,5400,16200,16200"/>
                 </v:shapetype>
-                <v:shape id="Diamond 12" o:spid="_x0000_s1043" type="#_x0000_t4" style="position:absolute;left:4354;top:30216;width:16002;height:7672;visibility:visible;mso-wrap-style:square;v-text-anchor:middle" o:gfxdata="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" fillcolor="#4472c4 [3204]" strokecolor="#1f3763 [1604]" strokeweight="1pt">
+                <v:shape id="Diamond 12" o:spid="_x0000_s1047" type="#_x0000_t4" style="position:absolute;left:4354;top:30216;width:16002;height:7672;visibility:visible;mso-wrap-style:square;v-text-anchor:middle" o:gfxdata="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" fillcolor="#4472c4 [3204]" strokecolor="#1f3763 [1604]" strokeweight="1pt">
                   <v:textbox>
                     <w:txbxContent>
                       <w:p>
@@ -3173,7 +3482,7 @@
                     </w:txbxContent>
                   </v:textbox>
                 </v:shape>
-                <v:shape id="Parallelogram 16" o:spid="_x0000_s1044" type="#_x0000_t7" style="position:absolute;left:3504;top:39926;width:17387;height:4013;visibility:visible;mso-wrap-style:square;v-text-anchor:middle" o:gfxdata="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" adj="1246" fillcolor="#4472c4 [3204]" strokecolor="#1f3763 [1604]" strokeweight="1pt">
+                <v:shape id="Parallelogram 16" o:spid="_x0000_s1048" type="#_x0000_t7" style="position:absolute;left:3504;top:39926;width:17387;height:4013;visibility:visible;mso-wrap-style:square;v-text-anchor:middle" o:gfxdata="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" adj="1246" fillcolor="#4472c4 [3204]" strokecolor="#1f3763 [1604]" strokeweight="1pt">
                   <v:textbox>
                     <w:txbxContent>
                       <w:p>
@@ -3202,7 +3511,7 @@
                     </w:txbxContent>
                   </v:textbox>
                 </v:shape>
-                <v:shape id="Parallelogram 19" o:spid="_x0000_s1045" type="#_x0000_t7" style="position:absolute;left:1989;top:61746;width:20368;height:3603;visibility:visible;mso-wrap-style:square;v-text-anchor:middle" o:gfxdata="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" adj="955" fillcolor="#4472c4 [3204]" strokecolor="#1f3763 [1604]" strokeweight="1pt">
+                <v:shape id="Parallelogram 19" o:spid="_x0000_s1049" type="#_x0000_t7" style="position:absolute;left:1989;top:61746;width:20368;height:3603;visibility:visible;mso-wrap-style:square;v-text-anchor:middle" o:gfxdata="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" adj="955" fillcolor="#4472c4 [3204]" strokecolor="#1f3763 [1604]" strokeweight="1pt">
                   <v:textbox>
                     <w:txbxContent>
                       <w:p>
@@ -3251,7 +3560,7 @@
                     </w:txbxContent>
                   </v:textbox>
                 </v:shape>
-                <v:shape id="Diamond 22" o:spid="_x0000_s1046" type="#_x0000_t4" style="position:absolute;left:3649;top:67486;width:16976;height:9466;visibility:visible;mso-wrap-style:square;v-text-anchor:middle" o:gfxdata="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" fillcolor="#4472c4 [3204]" strokecolor="#1f3763 [1604]" strokeweight="1pt">
+                <v:shape id="Diamond 22" o:spid="_x0000_s1050" type="#_x0000_t4" style="position:absolute;left:3649;top:67486;width:16976;height:9466;visibility:visible;mso-wrap-style:square;v-text-anchor:middle" o:gfxdata="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" fillcolor="#4472c4 [3204]" strokecolor="#1f3763 [1604]" strokeweight="1pt">
                   <v:textbox>
                     <w:txbxContent>
                       <w:p>
@@ -3280,7 +3589,7 @@
                     </w:txbxContent>
                   </v:textbox>
                 </v:shape>
-                <v:rect id="Rectangle 25" o:spid="_x0000_s1047" style="position:absolute;left:4168;top:56979;width:16065;height:2984;visibility:visible;mso-wrap-style:square;v-text-anchor:middle" o:gfxdata="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" fillcolor="#4472c4 [3204]" strokecolor="#1f3763 [1604]" strokeweight="1pt">
+                <v:rect id="Rectangle 25" o:spid="_x0000_s1051" style="position:absolute;left:4168;top:56979;width:16065;height:2984;visibility:visible;mso-wrap-style:square;v-text-anchor:middle" o:gfxdata="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" fillcolor="#4472c4 [3204]" strokecolor="#1f3763 [1604]" strokeweight="1pt">
                   <v:textbox>
                     <w:txbxContent>
                       <w:p>
@@ -3301,7 +3610,7 @@
                     </w:txbxContent>
                   </v:textbox>
                 </v:rect>
-                <v:rect id="Rectangle 27" o:spid="_x0000_s1048" style="position:absolute;left:13751;top:92508;width:20320;height:4229;visibility:visible;mso-wrap-style:square;v-text-anchor:middle" o:gfxdata="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" fillcolor="#4472c4 [3204]" strokecolor="#1f3763 [1604]" strokeweight="1pt">
+                <v:rect id="Rectangle 27" o:spid="_x0000_s1052" style="position:absolute;left:13751;top:92508;width:20320;height:4229;visibility:visible;mso-wrap-style:square;v-text-anchor:middle" o:gfxdata="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" fillcolor="#4472c4 [3204]" strokecolor="#1f3763 [1604]" strokeweight="1pt">
                   <v:textbox>
                     <w:txbxContent>
                       <w:p>
@@ -3355,7 +3664,7 @@
                     </w:txbxContent>
                   </v:textbox>
                 </v:rect>
-                <v:shape id="Parallelogram 18" o:spid="_x0000_s1049" type="#_x0000_t7" style="position:absolute;left:51889;top:9814;width:20364;height:3600;visibility:visible;mso-wrap-style:square;v-text-anchor:middle" o:gfxdata="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" adj="955" fillcolor="#4472c4 [3204]" strokecolor="#1f3763 [1604]" strokeweight="1pt">
+                <v:shape id="Parallelogram 18" o:spid="_x0000_s1053" type="#_x0000_t7" style="position:absolute;left:51889;top:9814;width:20364;height:3600;visibility:visible;mso-wrap-style:square;v-text-anchor:middle" o:gfxdata="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" adj="955" fillcolor="#4472c4 [3204]" strokecolor="#1f3763 [1604]" strokeweight="1pt">
                   <v:textbox>
                     <w:txbxContent>
                       <w:p>
@@ -3384,7 +3693,7 @@
                     </w:txbxContent>
                   </v:textbox>
                 </v:shape>
-                <v:shape id="Diamond 20" o:spid="_x0000_s1050" type="#_x0000_t4" style="position:absolute;left:3559;top:45676;width:17269;height:9803;visibility:visible;mso-wrap-style:square;v-text-anchor:middle" o:gfxdata="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" fillcolor="#4472c4 [3204]" strokecolor="#1f3763 [1604]" strokeweight="1pt">
+                <v:shape id="Diamond 20" o:spid="_x0000_s1054" type="#_x0000_t4" style="position:absolute;left:3559;top:45676;width:17269;height:9803;visibility:visible;mso-wrap-style:square;v-text-anchor:middle" o:gfxdata="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" fillcolor="#4472c4 [3204]" strokecolor="#1f3763 [1604]" strokeweight="1pt">
                   <v:textbox>
                     <w:txbxContent>
                       <w:p>
@@ -3453,7 +3762,7 @@
                     </w:txbxContent>
                   </v:textbox>
                 </v:shape>
-                <v:shape id="Parallelogram 21" o:spid="_x0000_s1051" type="#_x0000_t7" style="position:absolute;left:22493;top:43460;width:14329;height:5566;visibility:visible;mso-wrap-style:square;v-text-anchor:middle" o:gfxdata="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" adj="2098" fillcolor="#4472c4 [3204]" strokecolor="#1f3763 [1604]" strokeweight="1pt">
+                <v:shape id="Parallelogram 21" o:spid="_x0000_s1055" type="#_x0000_t7" style="position:absolute;left:22493;top:43460;width:14329;height:5566;visibility:visible;mso-wrap-style:square;v-text-anchor:middle" o:gfxdata="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" adj="2098" fillcolor="#4472c4 [3204]" strokecolor="#1f3763 [1604]" strokeweight="1pt">
                   <v:textbox>
                     <w:txbxContent>
                       <w:p>
@@ -3488,7 +3797,7 @@
                     </w:txbxContent>
                   </v:textbox>
                 </v:shape>
-                <v:shape id="Diamond 28" o:spid="_x0000_s1052" type="#_x0000_t4" style="position:absolute;left:2423;top:20910;width:19320;height:7306;visibility:visible;mso-wrap-style:square;v-text-anchor:middle" o:gfxdata="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" fillcolor="#4472c4 [3204]" strokecolor="#1f3763 [1604]" strokeweight="1pt">
+                <v:shape id="Diamond 28" o:spid="_x0000_s1056" type="#_x0000_t4" style="position:absolute;left:2423;top:20910;width:19320;height:7306;visibility:visible;mso-wrap-style:square;v-text-anchor:middle" o:gfxdata="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" fillcolor="#4472c4 [3204]" strokecolor="#1f3763 [1604]" strokeweight="1pt">
                   <v:textbox>
                     <w:txbxContent>
                       <w:p>
@@ -3521,11 +3830,11 @@
                   <v:path arrowok="t" fillok="f" o:connecttype="none"/>
                   <o:lock v:ext="edit" shapetype="t"/>
                 </v:shapetype>
-                <v:shape id="Connector: Elbow 44" o:spid="_x0000_s1053" type="#_x0000_t33" style="position:absolute;left:24260;top:38062;width:1527;height:9269;rotation:90;flip:y;visibility:visible;mso-wrap-style:square" o:connectortype="elbow" o:gfxdata="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" strokecolor="#4472c4 [3204]" strokeweight=".5pt">
+                <v:shape id="Connector: Elbow 44" o:spid="_x0000_s1057" type="#_x0000_t33" style="position:absolute;left:24260;top:38062;width:1527;height:9269;rotation:90;flip:y;visibility:visible;mso-wrap-style:square" o:connectortype="elbow" o:gfxdata="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" strokecolor="#4472c4 [3204]" strokeweight=".5pt">
                   <v:stroke endarrow="block"/>
                 </v:shape>
-                <v:shape id="Connector: Elbow 47" o:spid="_x0000_s1054" type="#_x0000_t33" style="position:absolute;left:20828;top:49026;width:8830;height:1551;flip:y;visibility:visible;mso-wrap-style:square" o:connectortype="elbow" o:gfxdata="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" strokecolor="#4472c4 [3204]" strokeweight=".5pt"/>
-                <v:shape id="Parallelogram 49" o:spid="_x0000_s1055" type="#_x0000_t7" style="position:absolute;left:21577;top:18614;width:20688;height:3331;visibility:visible;mso-wrap-style:square;v-text-anchor:middle" o:gfxdata="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" adj="869" fillcolor="#4472c4 [3204]" strokecolor="#1f3763 [1604]" strokeweight="1pt">
+                <v:shape id="Connector: Elbow 47" o:spid="_x0000_s1058" type="#_x0000_t33" style="position:absolute;left:20828;top:49026;width:8830;height:1551;flip:y;visibility:visible;mso-wrap-style:square" o:connectortype="elbow" o:gfxdata="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" strokecolor="#4472c4 [3204]" strokeweight=".5pt"/>
+                <v:shape id="Parallelogram 49" o:spid="_x0000_s1059" type="#_x0000_t7" style="position:absolute;left:21577;top:18614;width:20688;height:3331;visibility:visible;mso-wrap-style:square;v-text-anchor:middle" o:gfxdata="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" adj="869" fillcolor="#4472c4 [3204]" strokecolor="#1f3763 [1604]" strokeweight="1pt">
                   <v:textbox>
                     <w:txbxContent>
                       <w:p>
@@ -3557,54 +3866,54 @@
                   </v:handles>
                   <o:lock v:ext="edit" shapetype="t"/>
                 </v:shapetype>
-                <v:shape id="Connector: Elbow 50" o:spid="_x0000_s1056" type="#_x0000_t34" style="position:absolute;left:3649;top:41933;width:357;height:30286;rotation:180;flip:x;visibility:visible;mso-wrap-style:square" o:connectortype="elbow" o:gfxdata="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" adj="-147027" strokecolor="#4472c4 [3204]" strokeweight=".5pt">
+                <v:shape id="Connector: Elbow 50" o:spid="_x0000_s1060" type="#_x0000_t34" style="position:absolute;left:3649;top:41933;width:357;height:30286;rotation:180;flip:x;visibility:visible;mso-wrap-style:square" o:connectortype="elbow" o:gfxdata="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" adj="-147027" strokecolor="#4472c4 [3204]" strokeweight=".5pt">
                   <v:stroke endarrow="block"/>
                 </v:shape>
-                <v:shape id="Connector: Elbow 52" o:spid="_x0000_s1057" type="#_x0000_t33" style="position:absolute;left:21743;top:21945;width:10178;height:2618;flip:y;visibility:visible;mso-wrap-style:square" o:connectortype="elbow" o:gfxdata="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" strokecolor="#4472c4 [3204]" strokeweight=".5pt"/>
-                <v:shape id="Connector: Elbow 53" o:spid="_x0000_s1058" type="#_x0000_t33" style="position:absolute;left:25467;top:11745;width:1635;height:12104;rotation:90;flip:y;visibility:visible;mso-wrap-style:square" o:connectortype="elbow" o:gfxdata="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" strokecolor="#4472c4 [3204]" strokeweight=".5pt">
+                <v:shape id="Connector: Elbow 52" o:spid="_x0000_s1061" type="#_x0000_t33" style="position:absolute;left:21743;top:21945;width:10178;height:2618;flip:y;visibility:visible;mso-wrap-style:square" o:connectortype="elbow" o:gfxdata="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" strokecolor="#4472c4 [3204]" strokeweight=".5pt"/>
+                <v:shape id="Connector: Elbow 53" o:spid="_x0000_s1062" type="#_x0000_t33" style="position:absolute;left:25467;top:11745;width:1635;height:12104;rotation:90;flip:y;visibility:visible;mso-wrap-style:square" o:connectortype="elbow" o:gfxdata="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" strokecolor="#4472c4 [3204]" strokeweight=".5pt">
                   <v:stroke endarrow="block"/>
                 </v:shape>
                 <v:shapetype id="_x0000_t32" coordsize="21600,21600" o:spt="32" o:oned="t" path="m,l21600,21600e" filled="f">
                   <v:path arrowok="t" fillok="f" o:connecttype="none"/>
                   <o:lock v:ext="edit" shapetype="t"/>
                 </v:shapetype>
-                <v:shape id="Straight Arrow Connector 54" o:spid="_x0000_s1059" type="#_x0000_t32" style="position:absolute;left:12042;top:18988;width:41;height:1922;visibility:visible;mso-wrap-style:square" o:connectortype="straight" o:gfxdata="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" strokecolor="#4472c4 [3204]" strokeweight=".5pt">
+                <v:shape id="Straight Arrow Connector 54" o:spid="_x0000_s1063" type="#_x0000_t32" style="position:absolute;left:12042;top:18988;width:41;height:1922;visibility:visible;mso-wrap-style:square" o:connectortype="straight" o:gfxdata="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" strokecolor="#4472c4 [3204]" strokeweight=".5pt">
                   <v:stroke endarrow="block" joinstyle="miter"/>
                 </v:shape>
-                <v:shape id="Straight Arrow Connector 55" o:spid="_x0000_s1060" type="#_x0000_t32" style="position:absolute;left:12544;top:13222;width:24;height:1748;flip:x;visibility:visible;mso-wrap-style:square" o:connectortype="straight" o:gfxdata="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" strokecolor="#4472c4 [3204]" strokeweight=".5pt">
+                <v:shape id="Straight Arrow Connector 55" o:spid="_x0000_s1064" type="#_x0000_t32" style="position:absolute;left:12544;top:13222;width:24;height:1748;flip:x;visibility:visible;mso-wrap-style:square" o:connectortype="straight" o:gfxdata="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" strokecolor="#4472c4 [3204]" strokeweight=".5pt">
                   <v:stroke endarrow="block" joinstyle="miter"/>
                 </v:shape>
-                <v:shape id="Straight Arrow Connector 58" o:spid="_x0000_s1061" type="#_x0000_t32" style="position:absolute;left:13035;top:7130;width:0;height:2351;visibility:visible;mso-wrap-style:square" o:connectortype="straight" o:gfxdata="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" strokecolor="#4472c4 [3204]" strokeweight=".5pt">
+                <v:shape id="Straight Arrow Connector 58" o:spid="_x0000_s1065" type="#_x0000_t32" style="position:absolute;left:13035;top:7130;width:0;height:2351;visibility:visible;mso-wrap-style:square" o:connectortype="straight" o:gfxdata="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" strokecolor="#4472c4 [3204]" strokeweight=".5pt">
                   <v:stroke endarrow="block" joinstyle="miter"/>
                 </v:shape>
-                <v:shape id="Straight Arrow Connector 59" o:spid="_x0000_s1062" type="#_x0000_t32" style="position:absolute;left:12083;top:28216;width:272;height:2000;visibility:visible;mso-wrap-style:square" o:connectortype="straight" o:gfxdata="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" strokecolor="#4472c4 [3204]" strokeweight=".5pt">
+                <v:shape id="Straight Arrow Connector 59" o:spid="_x0000_s1066" type="#_x0000_t32" style="position:absolute;left:12083;top:28216;width:272;height:2000;visibility:visible;mso-wrap-style:square" o:connectortype="straight" o:gfxdata="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" strokecolor="#4472c4 [3204]" strokeweight=".5pt">
                   <v:stroke endarrow="block" joinstyle="miter"/>
                 </v:shape>
-                <v:shape id="Connector: Elbow 60" o:spid="_x0000_s1063" type="#_x0000_t34" style="position:absolute;left:3850;top:16979;width:504;height:17073;rotation:180;visibility:visible;mso-wrap-style:square" o:connectortype="elbow" o:gfxdata="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" adj="141198" strokecolor="#4472c4 [3204]" strokeweight=".5pt">
+                <v:shape id="Connector: Elbow 60" o:spid="_x0000_s1067" type="#_x0000_t34" style="position:absolute;left:3850;top:16979;width:504;height:17073;rotation:180;visibility:visible;mso-wrap-style:square" o:connectortype="elbow" o:gfxdata="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" adj="141198" strokecolor="#4472c4 [3204]" strokeweight=".5pt">
                   <v:stroke endarrow="block"/>
                 </v:shape>
-                <v:shape id="Straight Arrow Connector 62" o:spid="_x0000_s1064" type="#_x0000_t32" style="position:absolute;left:12355;top:37888;width:344;height:2038;visibility:visible;mso-wrap-style:square" o:connectortype="straight" o:gfxdata="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" strokecolor="#4472c4 [3204]" strokeweight=".5pt">
+                <v:shape id="Straight Arrow Connector 62" o:spid="_x0000_s1068" type="#_x0000_t32" style="position:absolute;left:12355;top:37888;width:344;height:2038;visibility:visible;mso-wrap-style:square" o:connectortype="straight" o:gfxdata="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" strokecolor="#4472c4 [3204]" strokeweight=".5pt">
                   <v:stroke endarrow="block" joinstyle="miter"/>
                 </v:shape>
-                <v:shape id="Straight Arrow Connector 192" o:spid="_x0000_s1065" type="#_x0000_t32" style="position:absolute;left:12193;top:55479;width:7;height:1500;visibility:visible;mso-wrap-style:square" o:connectortype="straight" o:gfxdata="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" strokecolor="#4472c4 [3204]" strokeweight=".5pt">
+                <v:shape id="Straight Arrow Connector 192" o:spid="_x0000_s1069" type="#_x0000_t32" style="position:absolute;left:12193;top:55479;width:7;height:1500;visibility:visible;mso-wrap-style:square" o:connectortype="straight" o:gfxdata="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" strokecolor="#4472c4 [3204]" strokeweight=".5pt">
                   <v:stroke endarrow="block" joinstyle="miter"/>
                 </v:shape>
-                <v:shape id="Straight Arrow Connector 193" o:spid="_x0000_s1066" type="#_x0000_t32" style="position:absolute;left:12173;top:59963;width:27;height:1783;flip:x;visibility:visible;mso-wrap-style:square" o:connectortype="straight" o:gfxdata="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" strokecolor="#4472c4 [3204]" strokeweight=".5pt">
+                <v:shape id="Straight Arrow Connector 193" o:spid="_x0000_s1070" type="#_x0000_t32" style="position:absolute;left:12173;top:59963;width:27;height:1783;flip:x;visibility:visible;mso-wrap-style:square" o:connectortype="straight" o:gfxdata="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" strokecolor="#4472c4 [3204]" strokeweight=".5pt">
                   <v:stroke endarrow="block" joinstyle="miter"/>
                 </v:shape>
-                <v:shape id="Straight Arrow Connector 194" o:spid="_x0000_s1067" type="#_x0000_t32" style="position:absolute;left:12137;top:65349;width:36;height:2137;flip:x;visibility:visible;mso-wrap-style:square" o:connectortype="straight" o:gfxdata="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" strokecolor="#4472c4 [3204]" strokeweight=".5pt">
+                <v:shape id="Straight Arrow Connector 194" o:spid="_x0000_s1071" type="#_x0000_t32" style="position:absolute;left:12137;top:65349;width:36;height:2137;flip:x;visibility:visible;mso-wrap-style:square" o:connectortype="straight" o:gfxdata="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" strokecolor="#4472c4 [3204]" strokeweight=".5pt">
                   <v:stroke endarrow="block" joinstyle="miter"/>
                 </v:shape>
-                <v:shape id="Straight Arrow Connector 196" o:spid="_x0000_s1068" type="#_x0000_t32" style="position:absolute;left:12193;top:43939;width:4;height:1737;flip:x;visibility:visible;mso-wrap-style:square" o:connectortype="straight" o:gfxdata="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" strokecolor="#4472c4 [3204]" strokeweight=".5pt">
+                <v:shape id="Straight Arrow Connector 196" o:spid="_x0000_s1072" type="#_x0000_t32" style="position:absolute;left:12193;top:43939;width:4;height:1737;flip:x;visibility:visible;mso-wrap-style:square" o:connectortype="straight" o:gfxdata="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" strokecolor="#4472c4 [3204]" strokeweight=".5pt">
                   <v:stroke endarrow="block" joinstyle="miter"/>
                 </v:shape>
-                <v:shape id="Straight Arrow Connector 197" o:spid="_x0000_s1069" type="#_x0000_t32" style="position:absolute;left:12042;top:76952;width:95;height:5402;flip:x;visibility:visible;mso-wrap-style:square" o:connectortype="straight" o:gfxdata="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" strokecolor="#4472c4 [3204]" strokeweight=".5pt">
+                <v:shape id="Straight Arrow Connector 197" o:spid="_x0000_s1073" type="#_x0000_t32" style="position:absolute;left:12042;top:76952;width:95;height:5402;flip:x;visibility:visible;mso-wrap-style:square" o:connectortype="straight" o:gfxdata="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" strokecolor="#4472c4 [3204]" strokeweight=".5pt">
                   <v:stroke endarrow="block" joinstyle="miter"/>
                 </v:shape>
                 <v:shapetype id="_x0000_t120" coordsize="21600,21600" o:spt="120" path="m10800,qx,10800,10800,21600,21600,10800,10800,xe">
                   <v:path gradientshapeok="t" o:connecttype="custom" o:connectlocs="10800,0;3163,3163;0,10800;3163,18437;10800,21600;18437,18437;21600,10800;18437,3163" textboxrect="3163,3163,18437,18437"/>
                 </v:shapetype>
-                <v:shape id="Flowchart: Connector 198" o:spid="_x0000_s1070" type="#_x0000_t120" style="position:absolute;left:8613;top:82354;width:6858;height:5862;visibility:visible;mso-wrap-style:square;v-text-anchor:middle" o:gfxdata="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" fillcolor="#4472c4 [3204]" strokecolor="#1f3763 [1604]" strokeweight="1pt">
+                <v:shape id="Flowchart: Connector 198" o:spid="_x0000_s1074" type="#_x0000_t120" style="position:absolute;left:8613;top:82354;width:6858;height:5862;visibility:visible;mso-wrap-style:square;v-text-anchor:middle" o:gfxdata="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" fillcolor="#4472c4 [3204]" strokecolor="#1f3763 [1604]" strokeweight="1pt">
                   <v:stroke joinstyle="miter"/>
                   <v:textbox>
                     <w:txbxContent>
@@ -3627,7 +3936,7 @@
                     </w:txbxContent>
                   </v:textbox>
                 </v:shape>
-                <v:shape id="Flowchart: Connector 72" o:spid="_x0000_s1071" type="#_x0000_t120" style="position:absolute;left:58569;top:929;width:6858;height:5861;visibility:visible;mso-wrap-style:square;v-text-anchor:middle" o:gfxdata="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" fillcolor="#4472c4 [3204]" strokecolor="#1f3763 [1604]" strokeweight="1pt">
+                <v:shape id="Flowchart: Connector 72" o:spid="_x0000_s1075" type="#_x0000_t120" style="position:absolute;left:58569;top:929;width:6858;height:5861;visibility:visible;mso-wrap-style:square;v-text-anchor:middle" o:gfxdata="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" fillcolor="#4472c4 [3204]" strokecolor="#1f3763 [1604]" strokeweight="1pt">
                   <v:stroke joinstyle="miter"/>
                   <v:textbox>
                     <w:txbxContent>
@@ -3653,10 +3962,10 @@
                     </w:txbxContent>
                   </v:textbox>
                 </v:shape>
-                <v:shape id="Straight Arrow Connector 199" o:spid="_x0000_s1072" type="#_x0000_t32" style="position:absolute;left:61998;top:6790;width:73;height:3024;visibility:visible;mso-wrap-style:square" o:connectortype="straight" o:gfxdata="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" strokecolor="#4472c4 [3204]" strokeweight=".5pt">
+                <v:shape id="Straight Arrow Connector 199" o:spid="_x0000_s1076" type="#_x0000_t32" style="position:absolute;left:61998;top:6790;width:73;height:3024;visibility:visible;mso-wrap-style:square" o:connectortype="straight" o:gfxdata="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" strokecolor="#4472c4 [3204]" strokeweight=".5pt">
                   <v:stroke endarrow="block" joinstyle="miter"/>
                 </v:shape>
-                <v:rect id="Rectangle 74" o:spid="_x0000_s1073" style="position:absolute;left:55886;top:16643;width:12455;height:2962;visibility:visible;mso-wrap-style:square;v-text-anchor:middle" o:gfxdata="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" fillcolor="#4472c4 [3204]" strokecolor="#1f3763 [1604]" strokeweight="1pt">
+                <v:rect id="Rectangle 74" o:spid="_x0000_s1077" style="position:absolute;left:55886;top:16643;width:12455;height:2962;visibility:visible;mso-wrap-style:square;v-text-anchor:middle" o:gfxdata="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" fillcolor="#4472c4 [3204]" strokecolor="#1f3763 [1604]" strokeweight="1pt">
                   <v:textbox>
                     <w:txbxContent>
                       <w:p>
@@ -3696,7 +4005,7 @@
                     </w:txbxContent>
                   </v:textbox>
                 </v:rect>
-                <v:shape id="Straight Arrow Connector 200" o:spid="_x0000_s1074" type="#_x0000_t32" style="position:absolute;left:62071;top:13414;width:42;height:3229;visibility:visible;mso-wrap-style:square" o:connectortype="straight" o:gfxdata="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" strokecolor="#4472c4 [3204]" strokeweight=".5pt">
+                <v:shape id="Straight Arrow Connector 200" o:spid="_x0000_s1078" type="#_x0000_t32" style="position:absolute;left:62071;top:13414;width:42;height:3229;visibility:visible;mso-wrap-style:square" o:connectortype="straight" o:gfxdata="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" strokecolor="#4472c4 [3204]" strokeweight=".5pt">
                   <v:stroke endarrow="block" joinstyle="miter"/>
                 </v:shape>
                 <v:shapetype id="_x0000_t35" coordsize="21600,21600" o:spt="35" o:oned="t" adj="10800,10800" path="m,l@0,0@0@1,21600@1,21600,21600e" filled="f">
@@ -3714,7 +4023,7 @@
                   </v:handles>
                   <o:lock v:ext="edit" shapetype="t"/>
                 </v:shapetype>
-                <v:shape id="Connector: Elbow 201" o:spid="_x0000_s1075" type="#_x0000_t35" style="position:absolute;left:38089;top:-4420;width:8254;height:39795;rotation:-90;flip:x;visibility:visible;mso-wrap-style:square" o:connectortype="elbow" o:gfxdata="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" adj="-5983,8877" strokecolor="#4472c4 [3204]" strokeweight=".5pt">
+                <v:shape id="Connector: Elbow 201" o:spid="_x0000_s1079" type="#_x0000_t35" style="position:absolute;left:38089;top:-4420;width:8254;height:39795;rotation:-90;flip:x;visibility:visible;mso-wrap-style:square" o:connectortype="elbow" o:gfxdata="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" adj="-5983,8877" strokecolor="#4472c4 [3204]" strokeweight=".5pt">
                   <v:stroke endarrow="block"/>
                 </v:shape>
                 <w10:wrap type="square" anchorx="page"/>

</xml_diff>

<commit_message>
added major lines of code in fullsystemrun
</commit_message>
<xml_diff>
--- a/flowchart.docx
+++ b/flowchart.docx
@@ -10,7 +10,7 @@
         <mc:AlternateContent>
           <mc:Choice Requires="wpc">
             <w:drawing>
-              <wp:anchor distT="0" distB="0" distL="114300" distR="114300" simplePos="0" relativeHeight="251676672" behindDoc="0" locked="0" layoutInCell="1" allowOverlap="1" wp14:anchorId="787B9983" wp14:editId="4B102881">
+              <wp:anchor distT="0" distB="0" distL="114300" distR="114300" simplePos="0" relativeHeight="251676672" behindDoc="0" locked="0" layoutInCell="1" allowOverlap="1" wp14:anchorId="787B9983" wp14:editId="105A2240">
                 <wp:simplePos x="0" y="0"/>
                 <wp:positionH relativeFrom="page">
                   <wp:align>left</wp:align>
@@ -312,6 +312,254 @@
                           <a:noAutofit/>
                         </wps:bodyPr>
                       </wps:wsp>
+                      <wps:wsp>
+                        <wps:cNvPr id="56" name="Parallelogram 56"/>
+                        <wps:cNvSpPr/>
+                        <wps:spPr>
+                          <a:xfrm>
+                            <a:off x="291370" y="3567969"/>
+                            <a:ext cx="1894984" cy="353401"/>
+                          </a:xfrm>
+                          <a:prstGeom prst="parallelogram">
+                            <a:avLst/>
+                          </a:prstGeom>
+                          <a:solidFill>
+                            <a:schemeClr val="accent2"/>
+                          </a:solidFill>
+                        </wps:spPr>
+                        <wps:style>
+                          <a:lnRef idx="2">
+                            <a:schemeClr val="accent1">
+                              <a:shade val="50000"/>
+                            </a:schemeClr>
+                          </a:lnRef>
+                          <a:fillRef idx="1">
+                            <a:schemeClr val="accent1"/>
+                          </a:fillRef>
+                          <a:effectRef idx="0">
+                            <a:schemeClr val="accent1"/>
+                          </a:effectRef>
+                          <a:fontRef idx="minor">
+                            <a:schemeClr val="lt1"/>
+                          </a:fontRef>
+                        </wps:style>
+                        <wps:txbx>
+                          <w:txbxContent>
+                            <w:p>
+                              <w:pPr>
+                                <w:spacing w:line="256" w:lineRule="auto"/>
+                                <w:jc w:val="center"/>
+                                <w:rPr>
+                                  <w:rFonts w:eastAsia="Calibri"/>
+                                </w:rPr>
+                              </w:pPr>
+                              <w:r>
+                                <w:rPr>
+                                  <w:rFonts w:eastAsia="Calibri"/>
+                                </w:rPr>
+                                <w:t>“Choose options”</w:t>
+                              </w:r>
+                            </w:p>
+                          </w:txbxContent>
+                        </wps:txbx>
+                        <wps:bodyPr rot="0" spcFirstLastPara="0" vert="horz" wrap="square" lIns="91440" tIns="45720" rIns="91440" bIns="45720" numCol="1" spcCol="0" rtlCol="0" fromWordArt="0" anchor="ctr" anchorCtr="0" forceAA="0" compatLnSpc="1">
+                          <a:prstTxWarp prst="textNoShape">
+                            <a:avLst/>
+                          </a:prstTxWarp>
+                          <a:noAutofit/>
+                        </wps:bodyPr>
+                      </wps:wsp>
+                      <wps:wsp>
+                        <wps:cNvPr id="61" name="Flowchart: Decision 61"/>
+                        <wps:cNvSpPr/>
+                        <wps:spPr>
+                          <a:xfrm>
+                            <a:off x="450942" y="4107231"/>
+                            <a:ext cx="1541145" cy="1045845"/>
+                          </a:xfrm>
+                          <a:prstGeom prst="flowChartDecision">
+                            <a:avLst/>
+                          </a:prstGeom>
+                          <a:solidFill>
+                            <a:schemeClr val="accent2"/>
+                          </a:solidFill>
+                        </wps:spPr>
+                        <wps:style>
+                          <a:lnRef idx="2">
+                            <a:schemeClr val="accent1">
+                              <a:shade val="50000"/>
+                            </a:schemeClr>
+                          </a:lnRef>
+                          <a:fillRef idx="1">
+                            <a:schemeClr val="accent1"/>
+                          </a:fillRef>
+                          <a:effectRef idx="0">
+                            <a:schemeClr val="accent1"/>
+                          </a:effectRef>
+                          <a:fontRef idx="minor">
+                            <a:schemeClr val="lt1"/>
+                          </a:fontRef>
+                        </wps:style>
+                        <wps:txbx>
+                          <w:txbxContent>
+                            <w:p>
+                              <w:pPr>
+                                <w:spacing w:line="256" w:lineRule="auto"/>
+                                <w:jc w:val="center"/>
+                                <w:rPr>
+                                  <w:rFonts w:eastAsia="Calibri"/>
+                                  <w:sz w:val="16"/>
+                                  <w:szCs w:val="16"/>
+                                </w:rPr>
+                              </w:pPr>
+                              <w:r>
+                                <w:rPr>
+                                  <w:rFonts w:eastAsia="Calibri"/>
+                                  <w:sz w:val="16"/>
+                                  <w:szCs w:val="16"/>
+                                </w:rPr>
+                                <w:t xml:space="preserve">1 </w:t>
+                              </w:r>
+                            </w:p>
+                          </w:txbxContent>
+                        </wps:txbx>
+                        <wps:bodyPr rot="0" spcFirstLastPara="0" vert="horz" wrap="square" lIns="91440" tIns="45720" rIns="91440" bIns="45720" numCol="1" spcCol="0" rtlCol="0" fromWordArt="0" anchor="ctr" anchorCtr="0" forceAA="0" compatLnSpc="1">
+                          <a:prstTxWarp prst="textNoShape">
+                            <a:avLst/>
+                          </a:prstTxWarp>
+                          <a:noAutofit/>
+                        </wps:bodyPr>
+                      </wps:wsp>
+                      <wps:wsp>
+                        <wps:cNvPr id="63" name="Flowchart: Decision 63"/>
+                        <wps:cNvSpPr/>
+                        <wps:spPr>
+                          <a:xfrm>
+                            <a:off x="462573" y="5326430"/>
+                            <a:ext cx="1541145" cy="1045845"/>
+                          </a:xfrm>
+                          <a:prstGeom prst="flowChartDecision">
+                            <a:avLst/>
+                          </a:prstGeom>
+                          <a:solidFill>
+                            <a:schemeClr val="accent2"/>
+                          </a:solidFill>
+                        </wps:spPr>
+                        <wps:style>
+                          <a:lnRef idx="2">
+                            <a:schemeClr val="accent1">
+                              <a:shade val="50000"/>
+                            </a:schemeClr>
+                          </a:lnRef>
+                          <a:fillRef idx="1">
+                            <a:schemeClr val="accent1"/>
+                          </a:fillRef>
+                          <a:effectRef idx="0">
+                            <a:schemeClr val="accent1"/>
+                          </a:effectRef>
+                          <a:fontRef idx="minor">
+                            <a:schemeClr val="lt1"/>
+                          </a:fontRef>
+                        </wps:style>
+                        <wps:txbx>
+                          <w:txbxContent>
+                            <w:p>
+                              <w:pPr>
+                                <w:spacing w:line="256" w:lineRule="auto"/>
+                                <w:jc w:val="center"/>
+                                <w:rPr>
+                                  <w:rFonts w:eastAsia="Calibri"/>
+                                  <w:sz w:val="16"/>
+                                  <w:szCs w:val="16"/>
+                                </w:rPr>
+                              </w:pPr>
+                              <w:r>
+                                <w:rPr>
+                                  <w:rFonts w:eastAsia="Calibri"/>
+                                  <w:sz w:val="16"/>
+                                  <w:szCs w:val="16"/>
+                                </w:rPr>
+                                <w:t>2</w:t>
+                              </w:r>
+                            </w:p>
+                          </w:txbxContent>
+                        </wps:txbx>
+                        <wps:bodyPr rot="0" spcFirstLastPara="0" vert="horz" wrap="square" lIns="91440" tIns="45720" rIns="91440" bIns="45720" numCol="1" spcCol="0" rtlCol="0" fromWordArt="0" anchor="ctr" anchorCtr="0" forceAA="0" compatLnSpc="1">
+                          <a:prstTxWarp prst="textNoShape">
+                            <a:avLst/>
+                          </a:prstTxWarp>
+                          <a:noAutofit/>
+                        </wps:bodyPr>
+                      </wps:wsp>
+                      <wps:wsp>
+                        <wps:cNvPr id="65" name="Parallelogram 65"/>
+                        <wps:cNvSpPr/>
+                        <wps:spPr>
+                          <a:xfrm>
+                            <a:off x="2249122" y="4435477"/>
+                            <a:ext cx="2399077" cy="353060"/>
+                          </a:xfrm>
+                          <a:prstGeom prst="parallelogram">
+                            <a:avLst/>
+                          </a:prstGeom>
+                          <a:solidFill>
+                            <a:schemeClr val="accent2"/>
+                          </a:solidFill>
+                        </wps:spPr>
+                        <wps:style>
+                          <a:lnRef idx="2">
+                            <a:schemeClr val="accent1">
+                              <a:shade val="50000"/>
+                            </a:schemeClr>
+                          </a:lnRef>
+                          <a:fillRef idx="1">
+                            <a:schemeClr val="accent1"/>
+                          </a:fillRef>
+                          <a:effectRef idx="0">
+                            <a:schemeClr val="accent1"/>
+                          </a:effectRef>
+                          <a:fontRef idx="minor">
+                            <a:schemeClr val="lt1"/>
+                          </a:fontRef>
+                        </wps:style>
+                        <wps:txbx>
+                          <w:txbxContent>
+                            <w:p>
+                              <w:pPr>
+                                <w:spacing w:line="254" w:lineRule="auto"/>
+                                <w:jc w:val="center"/>
+                                <w:rPr>
+                                  <w:rFonts w:eastAsia="Calibri"/>
+                                </w:rPr>
+                              </w:pPr>
+                              <w:r>
+                                <w:rPr>
+                                  <w:rFonts w:eastAsia="Calibri"/>
+                                </w:rPr>
+                                <w:t>display “</w:t>
+                              </w:r>
+                              <w:r>
+                                <w:rPr>
+                                  <w:rFonts w:eastAsia="Calibri"/>
+                                </w:rPr>
+                                <w:t>sales_report.dat</w:t>
+                              </w:r>
+                              <w:r>
+                                <w:rPr>
+                                  <w:rFonts w:eastAsia="Calibri"/>
+                                </w:rPr>
+                                <w:t>”</w:t>
+                              </w:r>
+                            </w:p>
+                          </w:txbxContent>
+                        </wps:txbx>
+                        <wps:bodyPr rot="0" spcFirstLastPara="0" vert="horz" wrap="square" lIns="91440" tIns="45720" rIns="91440" bIns="45720" numCol="1" spcCol="0" rtlCol="0" fromWordArt="0" anchor="ctr" anchorCtr="0" forceAA="0" compatLnSpc="1">
+                          <a:prstTxWarp prst="textNoShape">
+                            <a:avLst/>
+                          </a:prstTxWarp>
+                          <a:noAutofit/>
+                        </wps:bodyPr>
+                      </wps:wsp>
                     </wpc:wpc>
                   </a:graphicData>
                 </a:graphic>
@@ -326,7 +574,7 @@
           </mc:Choice>
           <mc:Fallback>
             <w:pict>
-              <v:group w14:anchorId="787B9983" id="Canvas 4" o:spid="_x0000_s1026" editas="canvas" style="position:absolute;margin-left:0;margin-top:0;width:610pt;height:719.5pt;z-index:251676672;mso-position-horizontal:left;mso-position-horizontal-relative:page;mso-width-relative:margin;mso-height-relative:margin" coordsize="77470,91376" o:gfxdata="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">
+              <v:group w14:anchorId="787B9983" id="Canvas 4" o:spid="_x0000_s1026" editas="canvas" style="position:absolute;margin-left:0;margin-top:0;width:610pt;height:719.5pt;z-index:251676672;mso-position-horizontal:left;mso-position-horizontal-relative:page;mso-width-relative:margin;mso-height-relative:margin" coordsize="77470,91376" o:gfxdata="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">
                 <v:shapetype id="_x0000_t75" coordsize="21600,21600" o:spt="75" o:preferrelative="t" path="m@4@5l@4@11@9@11@9@5xe" filled="f" stroked="f">
                   <v:stroke joinstyle="miter"/>
                   <v:formulas>
@@ -485,6 +733,110 @@
                     </w:txbxContent>
                   </v:textbox>
                 </v:shape>
+                <v:shape id="Parallelogram 56" o:spid="_x0000_s1033" type="#_x0000_t7" style="position:absolute;left:2913;top:35679;width:18950;height:3534;visibility:visible;mso-wrap-style:square;v-text-anchor:middle" o:gfxdata="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" adj="1007" fillcolor="#ed7d31 [3205]" strokecolor="#1f3763 [1604]" strokeweight="1pt">
+                  <v:textbox>
+                    <w:txbxContent>
+                      <w:p>
+                        <w:pPr>
+                          <w:spacing w:line="256" w:lineRule="auto"/>
+                          <w:jc w:val="center"/>
+                          <w:rPr>
+                            <w:rFonts w:eastAsia="Calibri"/>
+                          </w:rPr>
+                        </w:pPr>
+                        <w:r>
+                          <w:rPr>
+                            <w:rFonts w:eastAsia="Calibri"/>
+                          </w:rPr>
+                          <w:t>“Choose options”</w:t>
+                        </w:r>
+                      </w:p>
+                    </w:txbxContent>
+                  </v:textbox>
+                </v:shape>
+                <v:shape id="Flowchart: Decision 61" o:spid="_x0000_s1034" type="#_x0000_t110" style="position:absolute;left:4509;top:41072;width:15411;height:10458;visibility:visible;mso-wrap-style:square;v-text-anchor:middle" o:gfxdata="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" fillcolor="#ed7d31 [3205]" strokecolor="#1f3763 [1604]" strokeweight="1pt">
+                  <v:textbox>
+                    <w:txbxContent>
+                      <w:p>
+                        <w:pPr>
+                          <w:spacing w:line="256" w:lineRule="auto"/>
+                          <w:jc w:val="center"/>
+                          <w:rPr>
+                            <w:rFonts w:eastAsia="Calibri"/>
+                            <w:sz w:val="16"/>
+                            <w:szCs w:val="16"/>
+                          </w:rPr>
+                        </w:pPr>
+                        <w:r>
+                          <w:rPr>
+                            <w:rFonts w:eastAsia="Calibri"/>
+                            <w:sz w:val="16"/>
+                            <w:szCs w:val="16"/>
+                          </w:rPr>
+                          <w:t xml:space="preserve">1 </w:t>
+                        </w:r>
+                      </w:p>
+                    </w:txbxContent>
+                  </v:textbox>
+                </v:shape>
+                <v:shape id="Flowchart: Decision 63" o:spid="_x0000_s1035" type="#_x0000_t110" style="position:absolute;left:4625;top:53264;width:15412;height:10458;visibility:visible;mso-wrap-style:square;v-text-anchor:middle" o:gfxdata="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" fillcolor="#ed7d31 [3205]" strokecolor="#1f3763 [1604]" strokeweight="1pt">
+                  <v:textbox>
+                    <w:txbxContent>
+                      <w:p>
+                        <w:pPr>
+                          <w:spacing w:line="256" w:lineRule="auto"/>
+                          <w:jc w:val="center"/>
+                          <w:rPr>
+                            <w:rFonts w:eastAsia="Calibri"/>
+                            <w:sz w:val="16"/>
+                            <w:szCs w:val="16"/>
+                          </w:rPr>
+                        </w:pPr>
+                        <w:r>
+                          <w:rPr>
+                            <w:rFonts w:eastAsia="Calibri"/>
+                            <w:sz w:val="16"/>
+                            <w:szCs w:val="16"/>
+                          </w:rPr>
+                          <w:t>2</w:t>
+                        </w:r>
+                      </w:p>
+                    </w:txbxContent>
+                  </v:textbox>
+                </v:shape>
+                <v:shape id="Parallelogram 65" o:spid="_x0000_s1036" type="#_x0000_t7" style="position:absolute;left:22491;top:44354;width:23990;height:3531;visibility:visible;mso-wrap-style:square;v-text-anchor:middle" o:gfxdata="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" adj="795" fillcolor="#ed7d31 [3205]" strokecolor="#1f3763 [1604]" strokeweight="1pt">
+                  <v:textbox>
+                    <w:txbxContent>
+                      <w:p>
+                        <w:pPr>
+                          <w:spacing w:line="254" w:lineRule="auto"/>
+                          <w:jc w:val="center"/>
+                          <w:rPr>
+                            <w:rFonts w:eastAsia="Calibri"/>
+                          </w:rPr>
+                        </w:pPr>
+                        <w:r>
+                          <w:rPr>
+                            <w:rFonts w:eastAsia="Calibri"/>
+                          </w:rPr>
+                          <w:t>display “</w:t>
+                        </w:r>
+                        <w:r>
+                          <w:rPr>
+                            <w:rFonts w:eastAsia="Calibri"/>
+                          </w:rPr>
+                          <w:t>sales_report.dat</w:t>
+                        </w:r>
+                        <w:r>
+                          <w:rPr>
+                            <w:rFonts w:eastAsia="Calibri"/>
+                          </w:rPr>
+                          <w:t>”</w:t>
+                        </w:r>
+                      </w:p>
+                    </w:txbxContent>
+                  </v:textbox>
+                </v:shape>
                 <w10:wrap type="square" anchorx="page"/>
               </v:group>
             </w:pict>
@@ -508,7 +860,7 @@
         <mc:AlternateContent>
           <mc:Choice Requires="wps">
             <w:drawing>
-              <wp:anchor distT="45720" distB="45720" distL="114300" distR="114300" simplePos="0" relativeHeight="251678720" behindDoc="0" locked="0" layoutInCell="1" allowOverlap="1" wp14:anchorId="0803E99E" wp14:editId="131CA115">
+              <wp:anchor distT="45720" distB="45720" distL="114300" distR="114300" simplePos="0" relativeHeight="251678720" behindDoc="0" locked="0" layoutInCell="1" allowOverlap="1" wp14:anchorId="0803E99E" wp14:editId="11D96A54">
                 <wp:simplePos x="0" y="0"/>
                 <wp:positionH relativeFrom="margin">
                   <wp:posOffset>2051050</wp:posOffset>
@@ -585,7 +937,7 @@
           </mc:Choice>
           <mc:Fallback>
             <w:pict>
-              <v:shape w14:anchorId="0803E99E" id="Text Box 2" o:spid="_x0000_s1033" type="#_x0000_t202" style="position:absolute;left:0;text-align:left;margin-left:161.5pt;margin-top:55.5pt;width:148pt;height:23.5pt;z-index:251678720;visibility:visible;mso-wrap-style:square;mso-width-percent:0;mso-height-percent:0;mso-wrap-distance-left:9pt;mso-wrap-distance-top:3.6pt;mso-wrap-distance-right:9pt;mso-wrap-distance-bottom:3.6pt;mso-position-horizontal:absolute;mso-position-horizontal-relative:margin;mso-position-vertical:absolute;mso-position-vertical-relative:text;mso-width-percent:0;mso-height-percent:0;mso-width-relative:margin;mso-height-relative:margin;v-text-anchor:top" o:gfxdata="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">
+              <v:shape w14:anchorId="0803E99E" id="Text Box 2" o:spid="_x0000_s1037" type="#_x0000_t202" style="position:absolute;left:0;text-align:left;margin-left:161.5pt;margin-top:55.5pt;width:148pt;height:23.5pt;z-index:251678720;visibility:visible;mso-wrap-style:square;mso-width-percent:0;mso-height-percent:0;mso-wrap-distance-left:9pt;mso-wrap-distance-top:3.6pt;mso-wrap-distance-right:9pt;mso-wrap-distance-bottom:3.6pt;mso-position-horizontal:absolute;mso-position-horizontal-relative:margin;mso-position-vertical:absolute;mso-position-vertical-relative:text;mso-width-percent:0;mso-height-percent:0;mso-width-relative:margin;mso-height-relative:margin;v-text-anchor:top" o:gfxdata="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">
                 <v:textbox>
                   <w:txbxContent>
                     <w:p>
@@ -618,7 +970,7 @@
         <mc:AlternateContent>
           <mc:Choice Requires="wpc">
             <w:drawing>
-              <wp:inline distT="0" distB="0" distL="0" distR="0" wp14:anchorId="2A7C4CA9" wp14:editId="7D95C928">
+              <wp:inline distT="0" distB="0" distL="0" distR="0" wp14:anchorId="2A7C4CA9" wp14:editId="5CD0CACB">
                 <wp:extent cx="5486400" cy="3200400"/>
                 <wp:effectExtent l="0" t="0" r="0" b="0"/>
                 <wp:docPr id="3" name="Canvas 3"/>
@@ -642,7 +994,7 @@
           </mc:Choice>
           <mc:Fallback>
             <w:pict>
-              <v:group w14:anchorId="51D3B7FA" id="Canvas 3" o:spid="_x0000_s1026" editas="canvas" style="width:6in;height:252pt;mso-position-horizontal-relative:char;mso-position-vertical-relative:line" coordsize="54864,32004" o:gfxdata="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">
+              <v:group w14:anchorId="73CA97AB" id="Canvas 3" o:spid="_x0000_s1026" editas="canvas" style="width:6in;height:252pt;mso-position-horizontal-relative:char;mso-position-vertical-relative:line" coordsize="54864,32004" o:gfxdata="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">
                 <v:shape id="_x0000_s1027" type="#_x0000_t75" style="position:absolute;width:54864;height:32004;visibility:visible;mso-wrap-style:square" filled="t">
                   <v:fill o:detectmouseclick="t"/>
                   <v:path o:connecttype="none"/>
@@ -660,7 +1012,7 @@
         <mc:AlternateContent>
           <mc:Choice Requires="wps">
             <w:drawing>
-              <wp:anchor distT="45720" distB="45720" distL="114300" distR="114300" simplePos="0" relativeHeight="251675648" behindDoc="0" locked="0" layoutInCell="1" allowOverlap="1" wp14:anchorId="03AD42D2" wp14:editId="5ACF2602">
+              <wp:anchor distT="45720" distB="45720" distL="114300" distR="114300" simplePos="0" relativeHeight="251675648" behindDoc="0" locked="0" layoutInCell="1" allowOverlap="1" wp14:anchorId="03AD42D2" wp14:editId="5100A304">
                 <wp:simplePos x="0" y="0"/>
                 <wp:positionH relativeFrom="column">
                   <wp:posOffset>1179514</wp:posOffset>
@@ -737,7 +1089,7 @@
           </mc:Choice>
           <mc:Fallback>
             <w:pict>
-              <v:shape w14:anchorId="03AD42D2" id="_x0000_s1034" type="#_x0000_t202" style="position:absolute;left:0;text-align:left;margin-left:92.9pt;margin-top:401.25pt;width:27.5pt;height:16.5pt;z-index:251675648;visibility:visible;mso-wrap-style:square;mso-width-percent:0;mso-height-percent:0;mso-wrap-distance-left:9pt;mso-wrap-distance-top:3.6pt;mso-wrap-distance-right:9pt;mso-wrap-distance-bottom:3.6pt;mso-position-horizontal:absolute;mso-position-horizontal-relative:text;mso-position-vertical:absolute;mso-position-vertical-relative:text;mso-width-percent:0;mso-height-percent:0;mso-width-relative:margin;mso-height-relative:margin;v-text-anchor:top" o:gfxdata="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">
+              <v:shape w14:anchorId="03AD42D2" id="_x0000_s1038" type="#_x0000_t202" style="position:absolute;left:0;text-align:left;margin-left:92.9pt;margin-top:401.25pt;width:27.5pt;height:16.5pt;z-index:251675648;visibility:visible;mso-wrap-style:square;mso-width-percent:0;mso-height-percent:0;mso-wrap-distance-left:9pt;mso-wrap-distance-top:3.6pt;mso-wrap-distance-right:9pt;mso-wrap-distance-bottom:3.6pt;mso-position-horizontal:absolute;mso-position-horizontal-relative:text;mso-position-vertical:absolute;mso-position-vertical-relative:text;mso-width-percent:0;mso-height-percent:0;mso-width-relative:margin;mso-height-relative:margin;v-text-anchor:top" o:gfxdata="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">
                 <v:textbox>
                   <w:txbxContent>
                     <w:p>
@@ -770,7 +1122,7 @@
         <mc:AlternateContent>
           <mc:Choice Requires="wps">
             <w:drawing>
-              <wp:anchor distT="45720" distB="45720" distL="114300" distR="114300" simplePos="0" relativeHeight="251661312" behindDoc="0" locked="0" layoutInCell="1" allowOverlap="1" wp14:anchorId="5F2F98C2" wp14:editId="2290CBA1">
+              <wp:anchor distT="45720" distB="45720" distL="114300" distR="114300" simplePos="0" relativeHeight="251661312" behindDoc="0" locked="0" layoutInCell="1" allowOverlap="1" wp14:anchorId="5F2F98C2" wp14:editId="207A9F0E">
                 <wp:simplePos x="0" y="0"/>
                 <wp:positionH relativeFrom="column">
                   <wp:posOffset>-703580</wp:posOffset>
@@ -837,7 +1189,7 @@
           </mc:Choice>
           <mc:Fallback>
             <w:pict>
-              <v:shape w14:anchorId="5F2F98C2" id="_x0000_s1035" type="#_x0000_t202" style="position:absolute;left:0;text-align:left;margin-left:-55.4pt;margin-top:243.65pt;width:20.15pt;height:20.7pt;z-index:251661312;visibility:visible;mso-wrap-style:square;mso-width-percent:0;mso-height-percent:0;mso-wrap-distance-left:9pt;mso-wrap-distance-top:3.6pt;mso-wrap-distance-right:9pt;mso-wrap-distance-bottom:3.6pt;mso-position-horizontal:absolute;mso-position-horizontal-relative:text;mso-position-vertical:absolute;mso-position-vertical-relative:text;mso-width-percent:0;mso-height-percent:0;mso-width-relative:margin;mso-height-relative:margin;v-text-anchor:top" o:gfxdata="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">
+              <v:shape w14:anchorId="5F2F98C2" id="_x0000_s1039" type="#_x0000_t202" style="position:absolute;left:0;text-align:left;margin-left:-55.4pt;margin-top:243.65pt;width:20.15pt;height:20.7pt;z-index:251661312;visibility:visible;mso-wrap-style:square;mso-width-percent:0;mso-height-percent:0;mso-wrap-distance-left:9pt;mso-wrap-distance-top:3.6pt;mso-wrap-distance-right:9pt;mso-wrap-distance-bottom:3.6pt;mso-position-horizontal:absolute;mso-position-horizontal-relative:text;mso-position-vertical:absolute;mso-position-vertical-relative:text;mso-width-percent:0;mso-height-percent:0;mso-width-relative:margin;mso-height-relative:margin;v-text-anchor:top" o:gfxdata="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">
                 <v:textbox>
                   <w:txbxContent>
                     <w:p>
@@ -860,7 +1212,7 @@
         <mc:AlternateContent>
           <mc:Choice Requires="wps">
             <w:drawing>
-              <wp:anchor distT="45720" distB="45720" distL="114300" distR="114300" simplePos="0" relativeHeight="251663360" behindDoc="0" locked="0" layoutInCell="1" allowOverlap="1" wp14:anchorId="3ECD0624" wp14:editId="327FAAC2">
+              <wp:anchor distT="45720" distB="45720" distL="114300" distR="114300" simplePos="0" relativeHeight="251663360" behindDoc="0" locked="0" layoutInCell="1" allowOverlap="1" wp14:anchorId="3ECD0624" wp14:editId="1B34A452">
                 <wp:simplePos x="0" y="0"/>
                 <wp:positionH relativeFrom="leftMargin">
                   <wp:posOffset>1403350</wp:posOffset>
@@ -937,7 +1289,7 @@
           </mc:Choice>
           <mc:Fallback>
             <w:pict>
-              <v:shape w14:anchorId="3ECD0624" id="_x0000_s1036" type="#_x0000_t202" style="position:absolute;left:0;text-align:left;margin-left:110.5pt;margin-top:294.4pt;width:20.15pt;height:16pt;z-index:251663360;visibility:visible;mso-wrap-style:square;mso-width-percent:0;mso-height-percent:0;mso-wrap-distance-left:9pt;mso-wrap-distance-top:3.6pt;mso-wrap-distance-right:9pt;mso-wrap-distance-bottom:3.6pt;mso-position-horizontal:absolute;mso-position-horizontal-relative:left-margin-area;mso-position-vertical:absolute;mso-position-vertical-relative:text;mso-width-percent:0;mso-height-percent:0;mso-width-relative:margin;mso-height-relative:margin;v-text-anchor:top" o:gfxdata="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">
+              <v:shape w14:anchorId="3ECD0624" id="_x0000_s1040" type="#_x0000_t202" style="position:absolute;left:0;text-align:left;margin-left:110.5pt;margin-top:294.4pt;width:20.15pt;height:16pt;z-index:251663360;visibility:visible;mso-wrap-style:square;mso-width-percent:0;mso-height-percent:0;mso-wrap-distance-left:9pt;mso-wrap-distance-top:3.6pt;mso-wrap-distance-right:9pt;mso-wrap-distance-bottom:3.6pt;mso-position-horizontal:absolute;mso-position-horizontal-relative:left-margin-area;mso-position-vertical:absolute;mso-position-vertical-relative:text;mso-width-percent:0;mso-height-percent:0;mso-width-relative:margin;mso-height-relative:margin;v-text-anchor:top" o:gfxdata="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">
                 <v:textbox>
                   <w:txbxContent>
                     <w:p>
@@ -970,7 +1322,7 @@
         <mc:AlternateContent>
           <mc:Choice Requires="wps">
             <w:drawing>
-              <wp:anchor distT="45720" distB="45720" distL="114300" distR="114300" simplePos="0" relativeHeight="251673600" behindDoc="0" locked="0" layoutInCell="1" allowOverlap="1" wp14:anchorId="2B889207" wp14:editId="3427D115">
+              <wp:anchor distT="45720" distB="45720" distL="114300" distR="114300" simplePos="0" relativeHeight="251673600" behindDoc="0" locked="0" layoutInCell="1" allowOverlap="1" wp14:anchorId="2B889207" wp14:editId="4D909529">
                 <wp:simplePos x="0" y="0"/>
                 <wp:positionH relativeFrom="margin">
                   <wp:posOffset>-263476</wp:posOffset>
@@ -1047,7 +1399,7 @@
           </mc:Choice>
           <mc:Fallback>
             <w:pict>
-              <v:shape w14:anchorId="2B889207" id="_x0000_s1037" type="#_x0000_t202" style="position:absolute;left:0;text-align:left;margin-left:-20.75pt;margin-top:428.75pt;width:26pt;height:17.5pt;z-index:251673600;visibility:visible;mso-wrap-style:square;mso-width-percent:0;mso-height-percent:0;mso-wrap-distance-left:9pt;mso-wrap-distance-top:3.6pt;mso-wrap-distance-right:9pt;mso-wrap-distance-bottom:3.6pt;mso-position-horizontal:absolute;mso-position-horizontal-relative:margin;mso-position-vertical:absolute;mso-position-vertical-relative:text;mso-width-percent:0;mso-height-percent:0;mso-width-relative:margin;mso-height-relative:margin;v-text-anchor:top" o:gfxdata="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">
+              <v:shape w14:anchorId="2B889207" id="_x0000_s1041" type="#_x0000_t202" style="position:absolute;left:0;text-align:left;margin-left:-20.75pt;margin-top:428.75pt;width:26pt;height:17.5pt;z-index:251673600;visibility:visible;mso-wrap-style:square;mso-width-percent:0;mso-height-percent:0;mso-wrap-distance-left:9pt;mso-wrap-distance-top:3.6pt;mso-wrap-distance-right:9pt;mso-wrap-distance-bottom:3.6pt;mso-position-horizontal:absolute;mso-position-horizontal-relative:margin;mso-position-vertical:absolute;mso-position-vertical-relative:text;mso-width-percent:0;mso-height-percent:0;mso-width-relative:margin;mso-height-relative:margin;v-text-anchor:top" o:gfxdata="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">
                 <v:textbox>
                   <w:txbxContent>
                     <w:p>
@@ -1080,7 +1432,7 @@
         <mc:AlternateContent>
           <mc:Choice Requires="wps">
             <w:drawing>
-              <wp:anchor distT="0" distB="0" distL="114300" distR="114300" simplePos="0" relativeHeight="251659264" behindDoc="0" locked="0" layoutInCell="1" allowOverlap="1" wp14:anchorId="20F7E864" wp14:editId="7A580A4A">
+              <wp:anchor distT="0" distB="0" distL="114300" distR="114300" simplePos="0" relativeHeight="251659264" behindDoc="0" locked="0" layoutInCell="1" allowOverlap="1" wp14:anchorId="20F7E864" wp14:editId="3EB728A7">
                 <wp:simplePos x="0" y="0"/>
                 <wp:positionH relativeFrom="column">
                   <wp:posOffset>-187597</wp:posOffset>
@@ -1162,7 +1514,7 @@
           </mc:Choice>
           <mc:Fallback>
             <w:pict>
-              <v:oval w14:anchorId="20F7E864" id="Oval 1" o:spid="_x0000_s1038" style="position:absolute;left:0;text-align:left;margin-left:-14.75pt;margin-top:18.2pt;width:90pt;height:37.65pt;z-index:251659264;visibility:visible;mso-wrap-style:square;mso-width-percent:0;mso-height-percent:0;mso-wrap-distance-left:9pt;mso-wrap-distance-top:0;mso-wrap-distance-right:9pt;mso-wrap-distance-bottom:0;mso-position-horizontal:absolute;mso-position-horizontal-relative:text;mso-position-vertical:absolute;mso-position-vertical-relative:text;mso-width-percent:0;mso-height-percent:0;mso-width-relative:margin;mso-height-relative:margin;v-text-anchor:middle" o:gfxdata="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" fillcolor="#4472c4 [3204]" strokecolor="#1f3763 [1604]" strokeweight="1pt">
+              <v:oval w14:anchorId="20F7E864" id="Oval 1" o:spid="_x0000_s1042" style="position:absolute;left:0;text-align:left;margin-left:-14.75pt;margin-top:18.2pt;width:90pt;height:37.65pt;z-index:251659264;visibility:visible;mso-wrap-style:square;mso-width-percent:0;mso-height-percent:0;mso-wrap-distance-left:9pt;mso-wrap-distance-top:0;mso-wrap-distance-right:9pt;mso-wrap-distance-bottom:0;mso-position-horizontal:absolute;mso-position-horizontal-relative:text;mso-position-vertical:absolute;mso-position-vertical-relative:text;mso-width-percent:0;mso-height-percent:0;mso-width-relative:margin;mso-height-relative:margin;v-text-anchor:middle" o:gfxdata="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" fillcolor="#4472c4 [3204]" strokecolor="#1f3763 [1604]" strokeweight="1pt">
                 <v:stroke joinstyle="miter"/>
                 <v:textbox>
                   <w:txbxContent>
@@ -1196,7 +1548,7 @@
         <mc:AlternateContent>
           <mc:Choice Requires="wps">
             <w:drawing>
-              <wp:anchor distT="45720" distB="45720" distL="114300" distR="114300" simplePos="0" relativeHeight="251665408" behindDoc="0" locked="0" layoutInCell="1" allowOverlap="1" wp14:anchorId="09C885BC" wp14:editId="2B8DCFB1">
+              <wp:anchor distT="45720" distB="45720" distL="114300" distR="114300" simplePos="0" relativeHeight="251665408" behindDoc="0" locked="0" layoutInCell="1" allowOverlap="1" wp14:anchorId="09C885BC" wp14:editId="139F5195">
                 <wp:simplePos x="0" y="0"/>
                 <wp:positionH relativeFrom="margin">
                   <wp:posOffset>-711653</wp:posOffset>
@@ -1273,7 +1625,7 @@
           </mc:Choice>
           <mc:Fallback>
             <w:pict>
-              <v:shape w14:anchorId="09C885BC" id="_x0000_s1039" type="#_x0000_t202" style="position:absolute;left:0;text-align:left;margin-left:-56.05pt;margin-top:536.25pt;width:26pt;height:17.5pt;z-index:251665408;visibility:visible;mso-wrap-style:square;mso-width-percent:0;mso-height-percent:0;mso-wrap-distance-left:9pt;mso-wrap-distance-top:3.6pt;mso-wrap-distance-right:9pt;mso-wrap-distance-bottom:3.6pt;mso-position-horizontal:absolute;mso-position-horizontal-relative:margin;mso-position-vertical:absolute;mso-position-vertical-relative:text;mso-width-percent:0;mso-height-percent:0;mso-width-relative:margin;mso-height-relative:margin;v-text-anchor:top" o:gfxdata="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">
+              <v:shape w14:anchorId="09C885BC" id="_x0000_s1043" type="#_x0000_t202" style="position:absolute;left:0;text-align:left;margin-left:-56.05pt;margin-top:536.25pt;width:26pt;height:17.5pt;z-index:251665408;visibility:visible;mso-wrap-style:square;mso-width-percent:0;mso-height-percent:0;mso-wrap-distance-left:9pt;mso-wrap-distance-top:3.6pt;mso-wrap-distance-right:9pt;mso-wrap-distance-bottom:3.6pt;mso-position-horizontal:absolute;mso-position-horizontal-relative:margin;mso-position-vertical:absolute;mso-position-vertical-relative:text;mso-width-percent:0;mso-height-percent:0;mso-width-relative:margin;mso-height-relative:margin;v-text-anchor:top" o:gfxdata="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">
                 <v:textbox>
                   <w:txbxContent>
                     <w:p>
@@ -1306,7 +1658,7 @@
         <mc:AlternateContent>
           <mc:Choice Requires="wps">
             <w:drawing>
-              <wp:anchor distT="45720" distB="45720" distL="114300" distR="114300" simplePos="0" relativeHeight="251667456" behindDoc="0" locked="0" layoutInCell="1" allowOverlap="1" wp14:anchorId="07544373" wp14:editId="16BBB930">
+              <wp:anchor distT="45720" distB="45720" distL="114300" distR="114300" simplePos="0" relativeHeight="251667456" behindDoc="0" locked="0" layoutInCell="1" allowOverlap="1" wp14:anchorId="07544373" wp14:editId="62097C78">
                 <wp:simplePos x="0" y="0"/>
                 <wp:positionH relativeFrom="column">
                   <wp:posOffset>-143510</wp:posOffset>
@@ -1383,7 +1735,7 @@
           </mc:Choice>
           <mc:Fallback>
             <w:pict>
-              <v:shape w14:anchorId="07544373" id="_x0000_s1040" type="#_x0000_t202" style="position:absolute;left:0;text-align:left;margin-left:-11.3pt;margin-top:603.55pt;width:27.5pt;height:16.5pt;z-index:251667456;visibility:visible;mso-wrap-style:square;mso-width-percent:0;mso-height-percent:0;mso-wrap-distance-left:9pt;mso-wrap-distance-top:3.6pt;mso-wrap-distance-right:9pt;mso-wrap-distance-bottom:3.6pt;mso-position-horizontal:absolute;mso-position-horizontal-relative:text;mso-position-vertical:absolute;mso-position-vertical-relative:text;mso-width-percent:0;mso-height-percent:0;mso-width-relative:margin;mso-height-relative:margin;v-text-anchor:top" o:gfxdata="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">
+              <v:shape w14:anchorId="07544373" id="_x0000_s1044" type="#_x0000_t202" style="position:absolute;left:0;text-align:left;margin-left:-11.3pt;margin-top:603.55pt;width:27.5pt;height:16.5pt;z-index:251667456;visibility:visible;mso-wrap-style:square;mso-width-percent:0;mso-height-percent:0;mso-wrap-distance-left:9pt;mso-wrap-distance-top:3.6pt;mso-wrap-distance-right:9pt;mso-wrap-distance-bottom:3.6pt;mso-position-horizontal:absolute;mso-position-horizontal-relative:text;mso-position-vertical:absolute;mso-position-vertical-relative:text;mso-width-percent:0;mso-height-percent:0;mso-width-relative:margin;mso-height-relative:margin;v-text-anchor:top" o:gfxdata="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">
                 <v:textbox>
                   <w:txbxContent>
                     <w:p>
@@ -1416,7 +1768,7 @@
         <mc:AlternateContent>
           <mc:Choice Requires="wps">
             <w:drawing>
-              <wp:anchor distT="45720" distB="45720" distL="114300" distR="114300" simplePos="0" relativeHeight="251671552" behindDoc="0" locked="0" layoutInCell="1" allowOverlap="1" wp14:anchorId="4EC2BC05" wp14:editId="47973427">
+              <wp:anchor distT="45720" distB="45720" distL="114300" distR="114300" simplePos="0" relativeHeight="251671552" behindDoc="0" locked="0" layoutInCell="1" allowOverlap="1" wp14:anchorId="4EC2BC05" wp14:editId="20F90267">
                 <wp:simplePos x="0" y="0"/>
                 <wp:positionH relativeFrom="column">
                   <wp:posOffset>-198755</wp:posOffset>
@@ -1493,7 +1845,7 @@
           </mc:Choice>
           <mc:Fallback>
             <w:pict>
-              <v:shape w14:anchorId="4EC2BC05" id="_x0000_s1041" type="#_x0000_t202" style="position:absolute;left:0;text-align:left;margin-left:-15.65pt;margin-top:221.2pt;width:27.2pt;height:16pt;z-index:251671552;visibility:visible;mso-wrap-style:square;mso-width-percent:0;mso-height-percent:0;mso-wrap-distance-left:9pt;mso-wrap-distance-top:3.6pt;mso-wrap-distance-right:9pt;mso-wrap-distance-bottom:3.6pt;mso-position-horizontal:absolute;mso-position-horizontal-relative:text;mso-position-vertical:absolute;mso-position-vertical-relative:text;mso-width-percent:0;mso-height-percent:0;mso-width-relative:margin;mso-height-relative:margin;v-text-anchor:top" o:gfxdata="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">
+              <v:shape w14:anchorId="4EC2BC05" id="_x0000_s1045" type="#_x0000_t202" style="position:absolute;left:0;text-align:left;margin-left:-15.65pt;margin-top:221.2pt;width:27.2pt;height:16pt;z-index:251671552;visibility:visible;mso-wrap-style:square;mso-width-percent:0;mso-height-percent:0;mso-wrap-distance-left:9pt;mso-wrap-distance-top:3.6pt;mso-wrap-distance-right:9pt;mso-wrap-distance-bottom:3.6pt;mso-position-horizontal:absolute;mso-position-horizontal-relative:text;mso-position-vertical:absolute;mso-position-vertical-relative:text;mso-width-percent:0;mso-height-percent:0;mso-width-relative:margin;mso-height-relative:margin;v-text-anchor:top" o:gfxdata="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">
                 <v:textbox>
                   <w:txbxContent>
                     <w:p>
@@ -1526,7 +1878,7 @@
         <mc:AlternateContent>
           <mc:Choice Requires="wps">
             <w:drawing>
-              <wp:anchor distT="45720" distB="45720" distL="114300" distR="114300" simplePos="0" relativeHeight="251669504" behindDoc="0" locked="0" layoutInCell="1" allowOverlap="1" wp14:anchorId="4765AB8D" wp14:editId="7446F3F2">
+              <wp:anchor distT="45720" distB="45720" distL="114300" distR="114300" simplePos="0" relativeHeight="251669504" behindDoc="0" locked="0" layoutInCell="1" allowOverlap="1" wp14:anchorId="4765AB8D" wp14:editId="0BDDF819">
                 <wp:simplePos x="0" y="0"/>
                 <wp:positionH relativeFrom="column">
                   <wp:posOffset>1322705</wp:posOffset>
@@ -1603,7 +1955,7 @@
           </mc:Choice>
           <mc:Fallback>
             <w:pict>
-              <v:shape w14:anchorId="4765AB8D" id="_x0000_s1042" type="#_x0000_t202" style="position:absolute;left:0;text-align:left;margin-left:104.15pt;margin-top:199.65pt;width:30.85pt;height:18.85pt;z-index:251669504;visibility:visible;mso-wrap-style:square;mso-width-percent:0;mso-height-percent:0;mso-wrap-distance-left:9pt;mso-wrap-distance-top:3.6pt;mso-wrap-distance-right:9pt;mso-wrap-distance-bottom:3.6pt;mso-position-horizontal:absolute;mso-position-horizontal-relative:text;mso-position-vertical:absolute;mso-position-vertical-relative:text;mso-width-percent:0;mso-height-percent:0;mso-width-relative:margin;mso-height-relative:margin;v-text-anchor:top" o:gfxdata="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">
+              <v:shape w14:anchorId="4765AB8D" id="_x0000_s1046" type="#_x0000_t202" style="position:absolute;left:0;text-align:left;margin-left:104.15pt;margin-top:199.65pt;width:30.85pt;height:18.85pt;z-index:251669504;visibility:visible;mso-wrap-style:square;mso-width-percent:0;mso-height-percent:0;mso-wrap-distance-left:9pt;mso-wrap-distance-top:3.6pt;mso-wrap-distance-right:9pt;mso-wrap-distance-bottom:3.6pt;mso-position-horizontal:absolute;mso-position-horizontal-relative:text;mso-position-vertical:absolute;mso-position-vertical-relative:text;mso-width-percent:0;mso-height-percent:0;mso-width-relative:margin;mso-height-relative:margin;v-text-anchor:top" o:gfxdata="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">
                 <v:textbox>
                   <w:txbxContent>
                     <w:p>
@@ -1636,7 +1988,7 @@
         <mc:AlternateContent>
           <mc:Choice Requires="wpc">
             <w:drawing>
-              <wp:anchor distT="0" distB="0" distL="114300" distR="114300" simplePos="0" relativeHeight="251658239" behindDoc="0" locked="0" layoutInCell="1" allowOverlap="1" wp14:anchorId="7092F829" wp14:editId="70AFC62C">
+              <wp:anchor distT="0" distB="0" distL="114300" distR="114300" simplePos="0" relativeHeight="251658239" behindDoc="0" locked="0" layoutInCell="1" allowOverlap="1" wp14:anchorId="7092F829" wp14:editId="5D837FEB">
                 <wp:simplePos x="0" y="0"/>
                 <wp:positionH relativeFrom="page">
                   <wp:posOffset>17780</wp:posOffset>
@@ -3386,12 +3738,12 @@
           </mc:Choice>
           <mc:Fallback>
             <w:pict>
-              <v:group w14:anchorId="7092F829" id="Canvas 2" o:spid="_x0000_s1043" editas="canvas" style="position:absolute;left:0;text-align:left;margin-left:1.4pt;margin-top:0;width:610.6pt;height:795pt;z-index:251658239;mso-position-horizontal-relative:page;mso-width-relative:margin;mso-height-relative:margin" coordsize="77546,100965" o:gfxdata="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">
-                <v:shape id="_x0000_s1044" type="#_x0000_t75" style="position:absolute;width:77546;height:100965;visibility:visible;mso-wrap-style:square" filled="t" fillcolor="#e7e6e6 [3214]">
+              <v:group w14:anchorId="7092F829" id="Canvas 2" o:spid="_x0000_s1047" editas="canvas" style="position:absolute;left:0;text-align:left;margin-left:1.4pt;margin-top:0;width:610.6pt;height:795pt;z-index:251658239;mso-position-horizontal-relative:page;mso-width-relative:margin;mso-height-relative:margin" coordsize="77546,100965" o:gfxdata="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">
+                <v:shape id="_x0000_s1048" type="#_x0000_t75" style="position:absolute;width:77546;height:100965;visibility:visible;mso-wrap-style:square" filled="t" fillcolor="#e7e6e6 [3214]">
                   <v:fill o:detectmouseclick="t"/>
                   <v:path o:connecttype="none"/>
                 </v:shape>
-                <v:shape id="Parallelogram 5" o:spid="_x0000_s1045" type="#_x0000_t7" style="position:absolute;left:3348;top:14970;width:17387;height:4018;visibility:visible;mso-wrap-style:square;v-text-anchor:middle" o:gfxdata="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" adj="1248" fillcolor="#4472c4 [3204]" strokecolor="#1f3763 [1604]" strokeweight="1pt">
+                <v:shape id="Parallelogram 5" o:spid="_x0000_s1049" type="#_x0000_t7" style="position:absolute;left:3348;top:14970;width:17387;height:4018;visibility:visible;mso-wrap-style:square;v-text-anchor:middle" o:gfxdata="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" adj="1248" fillcolor="#4472c4 [3204]" strokecolor="#1f3763 [1604]" strokeweight="1pt">
                   <v:textbox>
                     <w:txbxContent>
                       <w:p>
@@ -3405,7 +3757,7 @@
                     </w:txbxContent>
                   </v:textbox>
                 </v:shape>
-                <v:shape id="Parallelogram 9" o:spid="_x0000_s1046" type="#_x0000_t7" style="position:absolute;left:2350;top:9481;width:20435;height:3741;visibility:visible;mso-wrap-style:square;v-text-anchor:middle" o:gfxdata="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" adj="988" fillcolor="#4472c4 [3204]" strokecolor="#1f3763 [1604]" strokeweight="1pt">
+                <v:shape id="Parallelogram 9" o:spid="_x0000_s1050" type="#_x0000_t7" style="position:absolute;left:2350;top:9481;width:20435;height:3741;visibility:visible;mso-wrap-style:square;v-text-anchor:middle" o:gfxdata="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" adj="988" fillcolor="#4472c4 [3204]" strokecolor="#1f3763 [1604]" strokeweight="1pt">
                   <v:textbox>
                     <w:txbxContent>
                       <w:p>
@@ -3428,7 +3780,7 @@
                   <v:stroke joinstyle="miter"/>
                   <v:path gradientshapeok="t" o:connecttype="rect" textboxrect="5400,5400,16200,16200"/>
                 </v:shapetype>
-                <v:shape id="Diamond 12" o:spid="_x0000_s1047" type="#_x0000_t4" style="position:absolute;left:4354;top:30216;width:16002;height:7672;visibility:visible;mso-wrap-style:square;v-text-anchor:middle" o:gfxdata="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" fillcolor="#4472c4 [3204]" strokecolor="#1f3763 [1604]" strokeweight="1pt">
+                <v:shape id="Diamond 12" o:spid="_x0000_s1051" type="#_x0000_t4" style="position:absolute;left:4354;top:30216;width:16002;height:7672;visibility:visible;mso-wrap-style:square;v-text-anchor:middle" o:gfxdata="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" fillcolor="#4472c4 [3204]" strokecolor="#1f3763 [1604]" strokeweight="1pt">
                   <v:textbox>
                     <w:txbxContent>
                       <w:p>
@@ -3482,7 +3834,7 @@
                     </w:txbxContent>
                   </v:textbox>
                 </v:shape>
-                <v:shape id="Parallelogram 16" o:spid="_x0000_s1048" type="#_x0000_t7" style="position:absolute;left:3504;top:39926;width:17387;height:4013;visibility:visible;mso-wrap-style:square;v-text-anchor:middle" o:gfxdata="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" adj="1246" fillcolor="#4472c4 [3204]" strokecolor="#1f3763 [1604]" strokeweight="1pt">
+                <v:shape id="Parallelogram 16" o:spid="_x0000_s1052" type="#_x0000_t7" style="position:absolute;left:3504;top:39926;width:17387;height:4013;visibility:visible;mso-wrap-style:square;v-text-anchor:middle" o:gfxdata="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" adj="1246" fillcolor="#4472c4 [3204]" strokecolor="#1f3763 [1604]" strokeweight="1pt">
                   <v:textbox>
                     <w:txbxContent>
                       <w:p>
@@ -3511,7 +3863,7 @@
                     </w:txbxContent>
                   </v:textbox>
                 </v:shape>
-                <v:shape id="Parallelogram 19" o:spid="_x0000_s1049" type="#_x0000_t7" style="position:absolute;left:1989;top:61746;width:20368;height:3603;visibility:visible;mso-wrap-style:square;v-text-anchor:middle" o:gfxdata="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" adj="955" fillcolor="#4472c4 [3204]" strokecolor="#1f3763 [1604]" strokeweight="1pt">
+                <v:shape id="Parallelogram 19" o:spid="_x0000_s1053" type="#_x0000_t7" style="position:absolute;left:1989;top:61746;width:20368;height:3603;visibility:visible;mso-wrap-style:square;v-text-anchor:middle" o:gfxdata="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" adj="955" fillcolor="#4472c4 [3204]" strokecolor="#1f3763 [1604]" strokeweight="1pt">
                   <v:textbox>
                     <w:txbxContent>
                       <w:p>
@@ -3560,7 +3912,7 @@
                     </w:txbxContent>
                   </v:textbox>
                 </v:shape>
-                <v:shape id="Diamond 22" o:spid="_x0000_s1050" type="#_x0000_t4" style="position:absolute;left:3649;top:67486;width:16976;height:9466;visibility:visible;mso-wrap-style:square;v-text-anchor:middle" o:gfxdata="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" fillcolor="#4472c4 [3204]" strokecolor="#1f3763 [1604]" strokeweight="1pt">
+                <v:shape id="Diamond 22" o:spid="_x0000_s1054" type="#_x0000_t4" style="position:absolute;left:3649;top:67486;width:16976;height:9466;visibility:visible;mso-wrap-style:square;v-text-anchor:middle" o:gfxdata="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" fillcolor="#4472c4 [3204]" strokecolor="#1f3763 [1604]" strokeweight="1pt">
                   <v:textbox>
                     <w:txbxContent>
                       <w:p>
@@ -3589,7 +3941,7 @@
                     </w:txbxContent>
                   </v:textbox>
                 </v:shape>
-                <v:rect id="Rectangle 25" o:spid="_x0000_s1051" style="position:absolute;left:4168;top:56979;width:16065;height:2984;visibility:visible;mso-wrap-style:square;v-text-anchor:middle" o:gfxdata="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" fillcolor="#4472c4 [3204]" strokecolor="#1f3763 [1604]" strokeweight="1pt">
+                <v:rect id="Rectangle 25" o:spid="_x0000_s1055" style="position:absolute;left:4168;top:56979;width:16065;height:2984;visibility:visible;mso-wrap-style:square;v-text-anchor:middle" o:gfxdata="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" fillcolor="#4472c4 [3204]" strokecolor="#1f3763 [1604]" strokeweight="1pt">
                   <v:textbox>
                     <w:txbxContent>
                       <w:p>
@@ -3610,7 +3962,7 @@
                     </w:txbxContent>
                   </v:textbox>
                 </v:rect>
-                <v:rect id="Rectangle 27" o:spid="_x0000_s1052" style="position:absolute;left:13751;top:92508;width:20320;height:4229;visibility:visible;mso-wrap-style:square;v-text-anchor:middle" o:gfxdata="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" fillcolor="#4472c4 [3204]" strokecolor="#1f3763 [1604]" strokeweight="1pt">
+                <v:rect id="Rectangle 27" o:spid="_x0000_s1056" style="position:absolute;left:13751;top:92508;width:20320;height:4229;visibility:visible;mso-wrap-style:square;v-text-anchor:middle" o:gfxdata="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" fillcolor="#4472c4 [3204]" strokecolor="#1f3763 [1604]" strokeweight="1pt">
                   <v:textbox>
                     <w:txbxContent>
                       <w:p>
@@ -3664,7 +4016,7 @@
                     </w:txbxContent>
                   </v:textbox>
                 </v:rect>
-                <v:shape id="Parallelogram 18" o:spid="_x0000_s1053" type="#_x0000_t7" style="position:absolute;left:51889;top:9814;width:20364;height:3600;visibility:visible;mso-wrap-style:square;v-text-anchor:middle" o:gfxdata="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" adj="955" fillcolor="#4472c4 [3204]" strokecolor="#1f3763 [1604]" strokeweight="1pt">
+                <v:shape id="Parallelogram 18" o:spid="_x0000_s1057" type="#_x0000_t7" style="position:absolute;left:51889;top:9814;width:20364;height:3600;visibility:visible;mso-wrap-style:square;v-text-anchor:middle" o:gfxdata="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" adj="955" fillcolor="#4472c4 [3204]" strokecolor="#1f3763 [1604]" strokeweight="1pt">
                   <v:textbox>
                     <w:txbxContent>
                       <w:p>
@@ -3693,7 +4045,7 @@
                     </w:txbxContent>
                   </v:textbox>
                 </v:shape>
-                <v:shape id="Diamond 20" o:spid="_x0000_s1054" type="#_x0000_t4" style="position:absolute;left:3559;top:45676;width:17269;height:9803;visibility:visible;mso-wrap-style:square;v-text-anchor:middle" o:gfxdata="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" fillcolor="#4472c4 [3204]" strokecolor="#1f3763 [1604]" strokeweight="1pt">
+                <v:shape id="Diamond 20" o:spid="_x0000_s1058" type="#_x0000_t4" style="position:absolute;left:3559;top:45676;width:17269;height:9803;visibility:visible;mso-wrap-style:square;v-text-anchor:middle" o:gfxdata="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" fillcolor="#4472c4 [3204]" strokecolor="#1f3763 [1604]" strokeweight="1pt">
                   <v:textbox>
                     <w:txbxContent>
                       <w:p>
@@ -3762,7 +4114,7 @@
                     </w:txbxContent>
                   </v:textbox>
                 </v:shape>
-                <v:shape id="Parallelogram 21" o:spid="_x0000_s1055" type="#_x0000_t7" style="position:absolute;left:22493;top:43460;width:14329;height:5566;visibility:visible;mso-wrap-style:square;v-text-anchor:middle" o:gfxdata="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" adj="2098" fillcolor="#4472c4 [3204]" strokecolor="#1f3763 [1604]" strokeweight="1pt">
+                <v:shape id="Parallelogram 21" o:spid="_x0000_s1059" type="#_x0000_t7" style="position:absolute;left:22493;top:43460;width:14329;height:5566;visibility:visible;mso-wrap-style:square;v-text-anchor:middle" o:gfxdata="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" adj="2098" fillcolor="#4472c4 [3204]" strokecolor="#1f3763 [1604]" strokeweight="1pt">
                   <v:textbox>
                     <w:txbxContent>
                       <w:p>
@@ -3797,7 +4149,7 @@
                     </w:txbxContent>
                   </v:textbox>
                 </v:shape>
-                <v:shape id="Diamond 28" o:spid="_x0000_s1056" type="#_x0000_t4" style="position:absolute;left:2423;top:20910;width:19320;height:7306;visibility:visible;mso-wrap-style:square;v-text-anchor:middle" o:gfxdata="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" fillcolor="#4472c4 [3204]" strokecolor="#1f3763 [1604]" strokeweight="1pt">
+                <v:shape id="Diamond 28" o:spid="_x0000_s1060" type="#_x0000_t4" style="position:absolute;left:2423;top:20910;width:19320;height:7306;visibility:visible;mso-wrap-style:square;v-text-anchor:middle" o:gfxdata="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" fillcolor="#4472c4 [3204]" strokecolor="#1f3763 [1604]" strokeweight="1pt">
                   <v:textbox>
                     <w:txbxContent>
                       <w:p>
@@ -3830,11 +4182,11 @@
                   <v:path arrowok="t" fillok="f" o:connecttype="none"/>
                   <o:lock v:ext="edit" shapetype="t"/>
                 </v:shapetype>
-                <v:shape id="Connector: Elbow 44" o:spid="_x0000_s1057" type="#_x0000_t33" style="position:absolute;left:24260;top:38062;width:1527;height:9269;rotation:90;flip:y;visibility:visible;mso-wrap-style:square" o:connectortype="elbow" o:gfxdata="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" strokecolor="#4472c4 [3204]" strokeweight=".5pt">
+                <v:shape id="Connector: Elbow 44" o:spid="_x0000_s1061" type="#_x0000_t33" style="position:absolute;left:24260;top:38062;width:1527;height:9269;rotation:90;flip:y;visibility:visible;mso-wrap-style:square" o:connectortype="elbow" o:gfxdata="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" strokecolor="#4472c4 [3204]" strokeweight=".5pt">
                   <v:stroke endarrow="block"/>
                 </v:shape>
-                <v:shape id="Connector: Elbow 47" o:spid="_x0000_s1058" type="#_x0000_t33" style="position:absolute;left:20828;top:49026;width:8830;height:1551;flip:y;visibility:visible;mso-wrap-style:square" o:connectortype="elbow" o:gfxdata="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" strokecolor="#4472c4 [3204]" strokeweight=".5pt"/>
-                <v:shape id="Parallelogram 49" o:spid="_x0000_s1059" type="#_x0000_t7" style="position:absolute;left:21577;top:18614;width:20688;height:3331;visibility:visible;mso-wrap-style:square;v-text-anchor:middle" o:gfxdata="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" adj="869" fillcolor="#4472c4 [3204]" strokecolor="#1f3763 [1604]" strokeweight="1pt">
+                <v:shape id="Connector: Elbow 47" o:spid="_x0000_s1062" type="#_x0000_t33" style="position:absolute;left:20828;top:49026;width:8830;height:1551;flip:y;visibility:visible;mso-wrap-style:square" o:connectortype="elbow" o:gfxdata="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" strokecolor="#4472c4 [3204]" strokeweight=".5pt"/>
+                <v:shape id="Parallelogram 49" o:spid="_x0000_s1063" type="#_x0000_t7" style="position:absolute;left:21577;top:18614;width:20688;height:3331;visibility:visible;mso-wrap-style:square;v-text-anchor:middle" o:gfxdata="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" adj="869" fillcolor="#4472c4 [3204]" strokecolor="#1f3763 [1604]" strokeweight="1pt">
                   <v:textbox>
                     <w:txbxContent>
                       <w:p>
@@ -3866,54 +4218,54 @@
                   </v:handles>
                   <o:lock v:ext="edit" shapetype="t"/>
                 </v:shapetype>
-                <v:shape id="Connector: Elbow 50" o:spid="_x0000_s1060" type="#_x0000_t34" style="position:absolute;left:3649;top:41933;width:357;height:30286;rotation:180;flip:x;visibility:visible;mso-wrap-style:square" o:connectortype="elbow" o:gfxdata="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" adj="-147027" strokecolor="#4472c4 [3204]" strokeweight=".5pt">
+                <v:shape id="Connector: Elbow 50" o:spid="_x0000_s1064" type="#_x0000_t34" style="position:absolute;left:3649;top:41933;width:357;height:30286;rotation:180;flip:x;visibility:visible;mso-wrap-style:square" o:connectortype="elbow" o:gfxdata="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" adj="-147027" strokecolor="#4472c4 [3204]" strokeweight=".5pt">
                   <v:stroke endarrow="block"/>
                 </v:shape>
-                <v:shape id="Connector: Elbow 52" o:spid="_x0000_s1061" type="#_x0000_t33" style="position:absolute;left:21743;top:21945;width:10178;height:2618;flip:y;visibility:visible;mso-wrap-style:square" o:connectortype="elbow" o:gfxdata="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" strokecolor="#4472c4 [3204]" strokeweight=".5pt"/>
-                <v:shape id="Connector: Elbow 53" o:spid="_x0000_s1062" type="#_x0000_t33" style="position:absolute;left:25467;top:11745;width:1635;height:12104;rotation:90;flip:y;visibility:visible;mso-wrap-style:square" o:connectortype="elbow" o:gfxdata="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" strokecolor="#4472c4 [3204]" strokeweight=".5pt">
+                <v:shape id="Connector: Elbow 52" o:spid="_x0000_s1065" type="#_x0000_t33" style="position:absolute;left:21743;top:21945;width:10178;height:2618;flip:y;visibility:visible;mso-wrap-style:square" o:connectortype="elbow" o:gfxdata="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" strokecolor="#4472c4 [3204]" strokeweight=".5pt"/>
+                <v:shape id="Connector: Elbow 53" o:spid="_x0000_s1066" type="#_x0000_t33" style="position:absolute;left:25467;top:11745;width:1635;height:12104;rotation:90;flip:y;visibility:visible;mso-wrap-style:square" o:connectortype="elbow" o:gfxdata="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" strokecolor="#4472c4 [3204]" strokeweight=".5pt">
                   <v:stroke endarrow="block"/>
                 </v:shape>
                 <v:shapetype id="_x0000_t32" coordsize="21600,21600" o:spt="32" o:oned="t" path="m,l21600,21600e" filled="f">
                   <v:path arrowok="t" fillok="f" o:connecttype="none"/>
                   <o:lock v:ext="edit" shapetype="t"/>
                 </v:shapetype>
-                <v:shape id="Straight Arrow Connector 54" o:spid="_x0000_s1063" type="#_x0000_t32" style="position:absolute;left:12042;top:18988;width:41;height:1922;visibility:visible;mso-wrap-style:square" o:connectortype="straight" o:gfxdata="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" strokecolor="#4472c4 [3204]" strokeweight=".5pt">
+                <v:shape id="Straight Arrow Connector 54" o:spid="_x0000_s1067" type="#_x0000_t32" style="position:absolute;left:12042;top:18988;width:41;height:1922;visibility:visible;mso-wrap-style:square" o:connectortype="straight" o:gfxdata="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" strokecolor="#4472c4 [3204]" strokeweight=".5pt">
                   <v:stroke endarrow="block" joinstyle="miter"/>
                 </v:shape>
-                <v:shape id="Straight Arrow Connector 55" o:spid="_x0000_s1064" type="#_x0000_t32" style="position:absolute;left:12544;top:13222;width:24;height:1748;flip:x;visibility:visible;mso-wrap-style:square" o:connectortype="straight" o:gfxdata="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" strokecolor="#4472c4 [3204]" strokeweight=".5pt">
+                <v:shape id="Straight Arrow Connector 55" o:spid="_x0000_s1068" type="#_x0000_t32" style="position:absolute;left:12544;top:13222;width:24;height:1748;flip:x;visibility:visible;mso-wrap-style:square" o:connectortype="straight" o:gfxdata="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" strokecolor="#4472c4 [3204]" strokeweight=".5pt">
                   <v:stroke endarrow="block" joinstyle="miter"/>
                 </v:shape>
-                <v:shape id="Straight Arrow Connector 58" o:spid="_x0000_s1065" type="#_x0000_t32" style="position:absolute;left:13035;top:7130;width:0;height:2351;visibility:visible;mso-wrap-style:square" o:connectortype="straight" o:gfxdata="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" strokecolor="#4472c4 [3204]" strokeweight=".5pt">
+                <v:shape id="Straight Arrow Connector 58" o:spid="_x0000_s1069" type="#_x0000_t32" style="position:absolute;left:13035;top:7130;width:0;height:2351;visibility:visible;mso-wrap-style:square" o:connectortype="straight" o:gfxdata="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" strokecolor="#4472c4 [3204]" strokeweight=".5pt">
                   <v:stroke endarrow="block" joinstyle="miter"/>
                 </v:shape>
-                <v:shape id="Straight Arrow Connector 59" o:spid="_x0000_s1066" type="#_x0000_t32" style="position:absolute;left:12083;top:28216;width:272;height:2000;visibility:visible;mso-wrap-style:square" o:connectortype="straight" o:gfxdata="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" strokecolor="#4472c4 [3204]" strokeweight=".5pt">
+                <v:shape id="Straight Arrow Connector 59" o:spid="_x0000_s1070" type="#_x0000_t32" style="position:absolute;left:12083;top:28216;width:272;height:2000;visibility:visible;mso-wrap-style:square" o:connectortype="straight" o:gfxdata="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" strokecolor="#4472c4 [3204]" strokeweight=".5pt">
                   <v:stroke endarrow="block" joinstyle="miter"/>
                 </v:shape>
-                <v:shape id="Connector: Elbow 60" o:spid="_x0000_s1067" type="#_x0000_t34" style="position:absolute;left:3850;top:16979;width:504;height:17073;rotation:180;visibility:visible;mso-wrap-style:square" o:connectortype="elbow" o:gfxdata="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" adj="141198" strokecolor="#4472c4 [3204]" strokeweight=".5pt">
+                <v:shape id="Connector: Elbow 60" o:spid="_x0000_s1071" type="#_x0000_t34" style="position:absolute;left:3850;top:16979;width:504;height:17073;rotation:180;visibility:visible;mso-wrap-style:square" o:connectortype="elbow" o:gfxdata="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" adj="141198" strokecolor="#4472c4 [3204]" strokeweight=".5pt">
                   <v:stroke endarrow="block"/>
                 </v:shape>
-                <v:shape id="Straight Arrow Connector 62" o:spid="_x0000_s1068" type="#_x0000_t32" style="position:absolute;left:12355;top:37888;width:344;height:2038;visibility:visible;mso-wrap-style:square" o:connectortype="straight" o:gfxdata="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" strokecolor="#4472c4 [3204]" strokeweight=".5pt">
+                <v:shape id="Straight Arrow Connector 62" o:spid="_x0000_s1072" type="#_x0000_t32" style="position:absolute;left:12355;top:37888;width:344;height:2038;visibility:visible;mso-wrap-style:square" o:connectortype="straight" o:gfxdata="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" strokecolor="#4472c4 [3204]" strokeweight=".5pt">
                   <v:stroke endarrow="block" joinstyle="miter"/>
                 </v:shape>
-                <v:shape id="Straight Arrow Connector 192" o:spid="_x0000_s1069" type="#_x0000_t32" style="position:absolute;left:12193;top:55479;width:7;height:1500;visibility:visible;mso-wrap-style:square" o:connectortype="straight" o:gfxdata="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" strokecolor="#4472c4 [3204]" strokeweight=".5pt">
+                <v:shape id="Straight Arrow Connector 192" o:spid="_x0000_s1073" type="#_x0000_t32" style="position:absolute;left:12193;top:55479;width:7;height:1500;visibility:visible;mso-wrap-style:square" o:connectortype="straight" o:gfxdata="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" strokecolor="#4472c4 [3204]" strokeweight=".5pt">
                   <v:stroke endarrow="block" joinstyle="miter"/>
                 </v:shape>
-                <v:shape id="Straight Arrow Connector 193" o:spid="_x0000_s1070" type="#_x0000_t32" style="position:absolute;left:12173;top:59963;width:27;height:1783;flip:x;visibility:visible;mso-wrap-style:square" o:connectortype="straight" o:gfxdata="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" strokecolor="#4472c4 [3204]" strokeweight=".5pt">
+                <v:shape id="Straight Arrow Connector 193" o:spid="_x0000_s1074" type="#_x0000_t32" style="position:absolute;left:12173;top:59963;width:27;height:1783;flip:x;visibility:visible;mso-wrap-style:square" o:connectortype="straight" o:gfxdata="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" strokecolor="#4472c4 [3204]" strokeweight=".5pt">
                   <v:stroke endarrow="block" joinstyle="miter"/>
                 </v:shape>
-                <v:shape id="Straight Arrow Connector 194" o:spid="_x0000_s1071" type="#_x0000_t32" style="position:absolute;left:12137;top:65349;width:36;height:2137;flip:x;visibility:visible;mso-wrap-style:square" o:connectortype="straight" o:gfxdata="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" strokecolor="#4472c4 [3204]" strokeweight=".5pt">
+                <v:shape id="Straight Arrow Connector 194" o:spid="_x0000_s1075" type="#_x0000_t32" style="position:absolute;left:12137;top:65349;width:36;height:2137;flip:x;visibility:visible;mso-wrap-style:square" o:connectortype="straight" o:gfxdata="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" strokecolor="#4472c4 [3204]" strokeweight=".5pt">
                   <v:stroke endarrow="block" joinstyle="miter"/>
                 </v:shape>
-                <v:shape id="Straight Arrow Connector 196" o:spid="_x0000_s1072" type="#_x0000_t32" style="position:absolute;left:12193;top:43939;width:4;height:1737;flip:x;visibility:visible;mso-wrap-style:square" o:connectortype="straight" o:gfxdata="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" strokecolor="#4472c4 [3204]" strokeweight=".5pt">
+                <v:shape id="Straight Arrow Connector 196" o:spid="_x0000_s1076" type="#_x0000_t32" style="position:absolute;left:12193;top:43939;width:4;height:1737;flip:x;visibility:visible;mso-wrap-style:square" o:connectortype="straight" o:gfxdata="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" strokecolor="#4472c4 [3204]" strokeweight=".5pt">
                   <v:stroke endarrow="block" joinstyle="miter"/>
                 </v:shape>
-                <v:shape id="Straight Arrow Connector 197" o:spid="_x0000_s1073" type="#_x0000_t32" style="position:absolute;left:12042;top:76952;width:95;height:5402;flip:x;visibility:visible;mso-wrap-style:square" o:connectortype="straight" o:gfxdata="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" strokecolor="#4472c4 [3204]" strokeweight=".5pt">
+                <v:shape id="Straight Arrow Connector 197" o:spid="_x0000_s1077" type="#_x0000_t32" style="position:absolute;left:12042;top:76952;width:95;height:5402;flip:x;visibility:visible;mso-wrap-style:square" o:connectortype="straight" o:gfxdata="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" strokecolor="#4472c4 [3204]" strokeweight=".5pt">
                   <v:stroke endarrow="block" joinstyle="miter"/>
                 </v:shape>
                 <v:shapetype id="_x0000_t120" coordsize="21600,21600" o:spt="120" path="m10800,qx,10800,10800,21600,21600,10800,10800,xe">
                   <v:path gradientshapeok="t" o:connecttype="custom" o:connectlocs="10800,0;3163,3163;0,10800;3163,18437;10800,21600;18437,18437;21600,10800;18437,3163" textboxrect="3163,3163,18437,18437"/>
                 </v:shapetype>
-                <v:shape id="Flowchart: Connector 198" o:spid="_x0000_s1074" type="#_x0000_t120" style="position:absolute;left:8613;top:82354;width:6858;height:5862;visibility:visible;mso-wrap-style:square;v-text-anchor:middle" o:gfxdata="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" fillcolor="#4472c4 [3204]" strokecolor="#1f3763 [1604]" strokeweight="1pt">
+                <v:shape id="Flowchart: Connector 198" o:spid="_x0000_s1078" type="#_x0000_t120" style="position:absolute;left:8613;top:82354;width:6858;height:5862;visibility:visible;mso-wrap-style:square;v-text-anchor:middle" o:gfxdata="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" fillcolor="#4472c4 [3204]" strokecolor="#1f3763 [1604]" strokeweight="1pt">
                   <v:stroke joinstyle="miter"/>
                   <v:textbox>
                     <w:txbxContent>
@@ -3936,7 +4288,7 @@
                     </w:txbxContent>
                   </v:textbox>
                 </v:shape>
-                <v:shape id="Flowchart: Connector 72" o:spid="_x0000_s1075" type="#_x0000_t120" style="position:absolute;left:58569;top:929;width:6858;height:5861;visibility:visible;mso-wrap-style:square;v-text-anchor:middle" o:gfxdata="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" fillcolor="#4472c4 [3204]" strokecolor="#1f3763 [1604]" strokeweight="1pt">
+                <v:shape id="Flowchart: Connector 72" o:spid="_x0000_s1079" type="#_x0000_t120" style="position:absolute;left:58569;top:929;width:6858;height:5861;visibility:visible;mso-wrap-style:square;v-text-anchor:middle" o:gfxdata="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" fillcolor="#4472c4 [3204]" strokecolor="#1f3763 [1604]" strokeweight="1pt">
                   <v:stroke joinstyle="miter"/>
                   <v:textbox>
                     <w:txbxContent>
@@ -3962,10 +4314,10 @@
                     </w:txbxContent>
                   </v:textbox>
                 </v:shape>
-                <v:shape id="Straight Arrow Connector 199" o:spid="_x0000_s1076" type="#_x0000_t32" style="position:absolute;left:61998;top:6790;width:73;height:3024;visibility:visible;mso-wrap-style:square" o:connectortype="straight" o:gfxdata="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" strokecolor="#4472c4 [3204]" strokeweight=".5pt">
+                <v:shape id="Straight Arrow Connector 199" o:spid="_x0000_s1080" type="#_x0000_t32" style="position:absolute;left:61998;top:6790;width:73;height:3024;visibility:visible;mso-wrap-style:square" o:connectortype="straight" o:gfxdata="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" strokecolor="#4472c4 [3204]" strokeweight=".5pt">
                   <v:stroke endarrow="block" joinstyle="miter"/>
                 </v:shape>
-                <v:rect id="Rectangle 74" o:spid="_x0000_s1077" style="position:absolute;left:55886;top:16643;width:12455;height:2962;visibility:visible;mso-wrap-style:square;v-text-anchor:middle" o:gfxdata="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" fillcolor="#4472c4 [3204]" strokecolor="#1f3763 [1604]" strokeweight="1pt">
+                <v:rect id="Rectangle 74" o:spid="_x0000_s1081" style="position:absolute;left:55886;top:16643;width:12455;height:2962;visibility:visible;mso-wrap-style:square;v-text-anchor:middle" o:gfxdata="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" fillcolor="#4472c4 [3204]" strokecolor="#1f3763 [1604]" strokeweight="1pt">
                   <v:textbox>
                     <w:txbxContent>
                       <w:p>
@@ -4005,7 +4357,7 @@
                     </w:txbxContent>
                   </v:textbox>
                 </v:rect>
-                <v:shape id="Straight Arrow Connector 200" o:spid="_x0000_s1078" type="#_x0000_t32" style="position:absolute;left:62071;top:13414;width:42;height:3229;visibility:visible;mso-wrap-style:square" o:connectortype="straight" o:gfxdata="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" strokecolor="#4472c4 [3204]" strokeweight=".5pt">
+                <v:shape id="Straight Arrow Connector 200" o:spid="_x0000_s1082" type="#_x0000_t32" style="position:absolute;left:62071;top:13414;width:42;height:3229;visibility:visible;mso-wrap-style:square" o:connectortype="straight" o:gfxdata="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" strokecolor="#4472c4 [3204]" strokeweight=".5pt">
                   <v:stroke endarrow="block" joinstyle="miter"/>
                 </v:shape>
                 <v:shapetype id="_x0000_t35" coordsize="21600,21600" o:spt="35" o:oned="t" adj="10800,10800" path="m,l@0,0@0@1,21600@1,21600,21600e" filled="f">
@@ -4023,7 +4375,7 @@
                   </v:handles>
                   <o:lock v:ext="edit" shapetype="t"/>
                 </v:shapetype>
-                <v:shape id="Connector: Elbow 201" o:spid="_x0000_s1079" type="#_x0000_t35" style="position:absolute;left:38089;top:-4420;width:8254;height:39795;rotation:-90;flip:x;visibility:visible;mso-wrap-style:square" o:connectortype="elbow" o:gfxdata="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" adj="-5983,8877" strokecolor="#4472c4 [3204]" strokeweight=".5pt">
+                <v:shape id="Connector: Elbow 201" o:spid="_x0000_s1083" type="#_x0000_t35" style="position:absolute;left:38089;top:-4420;width:8254;height:39795;rotation:-90;flip:x;visibility:visible;mso-wrap-style:square" o:connectortype="elbow" o:gfxdata="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" adj="-5983,8877" strokecolor="#4472c4 [3204]" strokeweight=".5pt">
                   <v:stroke endarrow="block"/>
                 </v:shape>
                 <w10:wrap type="square" anchorx="page"/>

</xml_diff>